<commit_message>
Machbarkeitstudie v0.3 Erweiterung: Inhaltsverzeichnis,Wirtschaftliche Machbarkeit,Nutzenanalyse
</commit_message>
<xml_diff>
--- a/Dokumente/Machbarkeitstudie_Cyclenator.docx
+++ b/Dokumente/Machbarkeitstudie_Cyclenator.docx
@@ -6,8 +6,13 @@
       <w:pPr>
         <w:pStyle w:val="Titel"/>
       </w:pPr>
-      <w:r>
-        <w:t xml:space="preserve">Machbarkeitstudie </w:t>
+      <w:proofErr w:type="spellStart"/>
+      <w:r>
+        <w:t>Machbarkeitstudie</w:t>
+      </w:r>
+      <w:proofErr w:type="spellEnd"/>
+      <w:r>
+        <w:t xml:space="preserve"> </w:t>
       </w:r>
       <w:proofErr w:type="spellStart"/>
       <w:r>
@@ -320,7 +325,7 @@
     </w:p>
     <w:tbl>
       <w:tblPr>
-        <w:tblW w:w="0" w:type="auto"/>
+        <w:tblW w:w="9813" w:type="dxa"/>
         <w:tblInd w:w="45" w:type="dxa"/>
         <w:tblLayout w:type="fixed"/>
         <w:tblCellMar>
@@ -331,9 +336,10 @@
       </w:tblPr>
       <w:tblGrid>
         <w:gridCol w:w="863"/>
-        <w:gridCol w:w="1201"/>
+        <w:gridCol w:w="1370"/>
+        <w:gridCol w:w="1032"/>
         <w:gridCol w:w="1264"/>
-        <w:gridCol w:w="5715"/>
+        <w:gridCol w:w="5284"/>
       </w:tblGrid>
       <w:tr>
         <w:tc>
@@ -357,18 +363,39 @@
         </w:tc>
         <w:tc>
           <w:tcPr>
-            <w:tcW w:w="1201" w:type="dxa"/>
+            <w:tcW w:w="1370" w:type="dxa"/>
             <w:tcBorders>
               <w:top w:val="single" w:sz="2" w:space="0" w:color="000000"/>
               <w:left w:val="single" w:sz="2" w:space="0" w:color="000000"/>
               <w:bottom w:val="single" w:sz="2" w:space="0" w:color="000000"/>
-            </w:tcBorders>
-            <w:shd w:val="clear" w:color="auto" w:fill="auto"/>
+              <w:right w:val="single" w:sz="2" w:space="0" w:color="000000"/>
+            </w:tcBorders>
           </w:tcPr>
           <w:p>
             <w:pPr>
               <w:pStyle w:val="KeinLeerraum"/>
             </w:pPr>
+            <w:proofErr w:type="spellStart"/>
+            <w:r>
+              <w:t>Author</w:t>
+            </w:r>
+            <w:proofErr w:type="spellEnd"/>
+          </w:p>
+        </w:tc>
+        <w:tc>
+          <w:tcPr>
+            <w:tcW w:w="1032" w:type="dxa"/>
+            <w:tcBorders>
+              <w:top w:val="single" w:sz="2" w:space="0" w:color="000000"/>
+              <w:left w:val="single" w:sz="2" w:space="0" w:color="000000"/>
+              <w:bottom w:val="single" w:sz="2" w:space="0" w:color="000000"/>
+            </w:tcBorders>
+            <w:shd w:val="clear" w:color="auto" w:fill="auto"/>
+          </w:tcPr>
+          <w:p>
+            <w:pPr>
+              <w:pStyle w:val="KeinLeerraum"/>
+            </w:pPr>
             <w:r>
               <w:t>Datum</w:t>
             </w:r>
@@ -395,7 +422,7 @@
         </w:tc>
         <w:tc>
           <w:tcPr>
-            <w:tcW w:w="5715" w:type="dxa"/>
+            <w:tcW w:w="5284" w:type="dxa"/>
             <w:tcBorders>
               <w:top w:val="single" w:sz="2" w:space="0" w:color="000000"/>
               <w:left w:val="single" w:sz="2" w:space="0" w:color="000000"/>
@@ -435,48 +462,66 @@
         </w:tc>
         <w:tc>
           <w:tcPr>
-            <w:tcW w:w="1201" w:type="dxa"/>
-            <w:tcBorders>
-              <w:left w:val="single" w:sz="2" w:space="0" w:color="000000"/>
-              <w:bottom w:val="single" w:sz="4" w:space="0" w:color="auto"/>
-            </w:tcBorders>
-            <w:shd w:val="clear" w:color="auto" w:fill="auto"/>
-          </w:tcPr>
-          <w:p>
-            <w:pPr>
-              <w:pStyle w:val="KeinLeerraum"/>
-            </w:pPr>
-            <w:r>
-              <w:t>11.10.2012</w:t>
-            </w:r>
-          </w:p>
-        </w:tc>
-        <w:tc>
-          <w:tcPr>
-            <w:tcW w:w="1264" w:type="dxa"/>
-            <w:tcBorders>
-              <w:left w:val="single" w:sz="2" w:space="0" w:color="000000"/>
-              <w:bottom w:val="single" w:sz="4" w:space="0" w:color="auto"/>
-            </w:tcBorders>
-            <w:shd w:val="clear" w:color="auto" w:fill="auto"/>
-          </w:tcPr>
-          <w:p>
-            <w:pPr>
-              <w:pStyle w:val="KeinLeerraum"/>
-            </w:pPr>
-            <w:r>
-              <w:t>Neu</w:t>
-            </w:r>
-          </w:p>
-        </w:tc>
-        <w:tc>
-          <w:tcPr>
-            <w:tcW w:w="5715" w:type="dxa"/>
+            <w:tcW w:w="1370" w:type="dxa"/>
             <w:tcBorders>
               <w:left w:val="single" w:sz="2" w:space="0" w:color="000000"/>
               <w:bottom w:val="single" w:sz="4" w:space="0" w:color="auto"/>
               <w:right w:val="single" w:sz="2" w:space="0" w:color="000000"/>
             </w:tcBorders>
+          </w:tcPr>
+          <w:p>
+            <w:pPr>
+              <w:pStyle w:val="KeinLeerraum"/>
+            </w:pPr>
+            <w:r>
+              <w:t>Markus Schulmeister</w:t>
+            </w:r>
+          </w:p>
+        </w:tc>
+        <w:tc>
+          <w:tcPr>
+            <w:tcW w:w="1032" w:type="dxa"/>
+            <w:tcBorders>
+              <w:left w:val="single" w:sz="2" w:space="0" w:color="000000"/>
+              <w:bottom w:val="single" w:sz="4" w:space="0" w:color="auto"/>
+            </w:tcBorders>
+            <w:shd w:val="clear" w:color="auto" w:fill="auto"/>
+          </w:tcPr>
+          <w:p>
+            <w:pPr>
+              <w:pStyle w:val="KeinLeerraum"/>
+            </w:pPr>
+            <w:r>
+              <w:t>11.10.2012</w:t>
+            </w:r>
+          </w:p>
+        </w:tc>
+        <w:tc>
+          <w:tcPr>
+            <w:tcW w:w="1264" w:type="dxa"/>
+            <w:tcBorders>
+              <w:left w:val="single" w:sz="2" w:space="0" w:color="000000"/>
+              <w:bottom w:val="single" w:sz="4" w:space="0" w:color="auto"/>
+            </w:tcBorders>
+            <w:shd w:val="clear" w:color="auto" w:fill="auto"/>
+          </w:tcPr>
+          <w:p>
+            <w:pPr>
+              <w:pStyle w:val="KeinLeerraum"/>
+            </w:pPr>
+            <w:r>
+              <w:t>Neu</w:t>
+            </w:r>
+          </w:p>
+        </w:tc>
+        <w:tc>
+          <w:tcPr>
+            <w:tcW w:w="5284" w:type="dxa"/>
+            <w:tcBorders>
+              <w:left w:val="single" w:sz="2" w:space="0" w:color="000000"/>
+              <w:bottom w:val="single" w:sz="4" w:space="0" w:color="auto"/>
+              <w:right w:val="single" w:sz="2" w:space="0" w:color="000000"/>
+            </w:tcBorders>
             <w:shd w:val="clear" w:color="auto" w:fill="auto"/>
           </w:tcPr>
           <w:p>
@@ -508,65 +553,181 @@
         </w:tc>
         <w:tc>
           <w:tcPr>
-            <w:tcW w:w="1201" w:type="dxa"/>
-            <w:tcBorders>
-              <w:top w:val="single" w:sz="4" w:space="0" w:color="auto"/>
-              <w:left w:val="single" w:sz="2" w:space="0" w:color="000000"/>
-              <w:bottom w:val="single" w:sz="4" w:space="0" w:color="auto"/>
-            </w:tcBorders>
-            <w:shd w:val="clear" w:color="auto" w:fill="auto"/>
-          </w:tcPr>
-          <w:p>
-            <w:pPr>
-              <w:pStyle w:val="KeinLeerraum"/>
-            </w:pPr>
-            <w:r>
-              <w:t>8.11.2012</w:t>
-            </w:r>
-          </w:p>
-        </w:tc>
-        <w:tc>
-          <w:tcPr>
-            <w:tcW w:w="1264" w:type="dxa"/>
-            <w:tcBorders>
-              <w:top w:val="single" w:sz="4" w:space="0" w:color="auto"/>
-              <w:left w:val="single" w:sz="2" w:space="0" w:color="000000"/>
-              <w:bottom w:val="single" w:sz="4" w:space="0" w:color="auto"/>
-            </w:tcBorders>
-            <w:shd w:val="clear" w:color="auto" w:fill="auto"/>
-          </w:tcPr>
-          <w:p>
-            <w:pPr>
-              <w:pStyle w:val="KeinLeerraum"/>
-            </w:pPr>
-            <w:r>
-              <w:t>Erweitert</w:t>
-            </w:r>
-          </w:p>
-        </w:tc>
-        <w:tc>
-          <w:tcPr>
-            <w:tcW w:w="5715" w:type="dxa"/>
+            <w:tcW w:w="1370" w:type="dxa"/>
             <w:tcBorders>
               <w:top w:val="single" w:sz="4" w:space="0" w:color="auto"/>
               <w:left w:val="single" w:sz="2" w:space="0" w:color="000000"/>
               <w:bottom w:val="single" w:sz="4" w:space="0" w:color="auto"/>
               <w:right w:val="single" w:sz="2" w:space="0" w:color="000000"/>
             </w:tcBorders>
-            <w:shd w:val="clear" w:color="auto" w:fill="auto"/>
           </w:tcPr>
           <w:p>
             <w:pPr>
               <w:pStyle w:val="KeinLeerraum"/>
             </w:pPr>
             <w:r>
-              <w:t>Produktbeschreibung, Ist-Zustand, Soll-Zustand</w:t>
-            </w:r>
-            <w:r>
-              <w:t>, Funktionsumfang</w:t>
-            </w:r>
-            <w:r>
-              <w:t xml:space="preserve"> hinzugefügt</w:t>
+              <w:t>Markus Schulmeister</w:t>
+            </w:r>
+          </w:p>
+        </w:tc>
+        <w:tc>
+          <w:tcPr>
+            <w:tcW w:w="1032" w:type="dxa"/>
+            <w:tcBorders>
+              <w:top w:val="single" w:sz="4" w:space="0" w:color="auto"/>
+              <w:left w:val="single" w:sz="2" w:space="0" w:color="000000"/>
+              <w:bottom w:val="single" w:sz="4" w:space="0" w:color="auto"/>
+            </w:tcBorders>
+            <w:shd w:val="clear" w:color="auto" w:fill="auto"/>
+          </w:tcPr>
+          <w:p>
+            <w:pPr>
+              <w:pStyle w:val="KeinLeerraum"/>
+            </w:pPr>
+            <w:r>
+              <w:t>8.11.2012</w:t>
+            </w:r>
+          </w:p>
+        </w:tc>
+        <w:tc>
+          <w:tcPr>
+            <w:tcW w:w="1264" w:type="dxa"/>
+            <w:tcBorders>
+              <w:top w:val="single" w:sz="4" w:space="0" w:color="auto"/>
+              <w:left w:val="single" w:sz="2" w:space="0" w:color="000000"/>
+              <w:bottom w:val="single" w:sz="4" w:space="0" w:color="auto"/>
+            </w:tcBorders>
+            <w:shd w:val="clear" w:color="auto" w:fill="auto"/>
+          </w:tcPr>
+          <w:p>
+            <w:pPr>
+              <w:pStyle w:val="KeinLeerraum"/>
+            </w:pPr>
+            <w:r>
+              <w:t>Erweitert</w:t>
+            </w:r>
+          </w:p>
+        </w:tc>
+        <w:tc>
+          <w:tcPr>
+            <w:tcW w:w="5284" w:type="dxa"/>
+            <w:tcBorders>
+              <w:top w:val="single" w:sz="4" w:space="0" w:color="auto"/>
+              <w:left w:val="single" w:sz="2" w:space="0" w:color="000000"/>
+              <w:bottom w:val="single" w:sz="4" w:space="0" w:color="auto"/>
+              <w:right w:val="single" w:sz="2" w:space="0" w:color="000000"/>
+            </w:tcBorders>
+            <w:shd w:val="clear" w:color="auto" w:fill="auto"/>
+          </w:tcPr>
+          <w:p>
+            <w:pPr>
+              <w:pStyle w:val="KeinLeerraum"/>
+            </w:pPr>
+            <w:r>
+              <w:t>Produktbeschreibung, Ist-Zustand, Soll-Zustand, Funktionsumfang hinzugefügt</w:t>
+            </w:r>
+          </w:p>
+        </w:tc>
+      </w:tr>
+      <w:tr>
+        <w:tc>
+          <w:tcPr>
+            <w:tcW w:w="863" w:type="dxa"/>
+            <w:tcBorders>
+              <w:top w:val="single" w:sz="4" w:space="0" w:color="auto"/>
+              <w:left w:val="single" w:sz="2" w:space="0" w:color="000000"/>
+              <w:bottom w:val="single" w:sz="4" w:space="0" w:color="auto"/>
+            </w:tcBorders>
+            <w:shd w:val="clear" w:color="auto" w:fill="auto"/>
+          </w:tcPr>
+          <w:p>
+            <w:pPr>
+              <w:pStyle w:val="KeinLeerraum"/>
+            </w:pPr>
+            <w:r>
+              <w:t>0.3</w:t>
+            </w:r>
+          </w:p>
+        </w:tc>
+        <w:tc>
+          <w:tcPr>
+            <w:tcW w:w="1370" w:type="dxa"/>
+            <w:tcBorders>
+              <w:top w:val="single" w:sz="4" w:space="0" w:color="auto"/>
+              <w:left w:val="single" w:sz="2" w:space="0" w:color="000000"/>
+              <w:bottom w:val="single" w:sz="4" w:space="0" w:color="auto"/>
+              <w:right w:val="single" w:sz="2" w:space="0" w:color="000000"/>
+            </w:tcBorders>
+          </w:tcPr>
+          <w:p>
+            <w:pPr>
+              <w:pStyle w:val="KeinLeerraum"/>
+            </w:pPr>
+            <w:r>
+              <w:t xml:space="preserve">Christian </w:t>
+            </w:r>
+            <w:proofErr w:type="spellStart"/>
+            <w:r>
+              <w:t>Maran</w:t>
+            </w:r>
+            <w:proofErr w:type="spellEnd"/>
+          </w:p>
+        </w:tc>
+        <w:tc>
+          <w:tcPr>
+            <w:tcW w:w="1032" w:type="dxa"/>
+            <w:tcBorders>
+              <w:top w:val="single" w:sz="4" w:space="0" w:color="auto"/>
+              <w:left w:val="single" w:sz="2" w:space="0" w:color="000000"/>
+              <w:bottom w:val="single" w:sz="4" w:space="0" w:color="auto"/>
+            </w:tcBorders>
+            <w:shd w:val="clear" w:color="auto" w:fill="auto"/>
+          </w:tcPr>
+          <w:p>
+            <w:pPr>
+              <w:pStyle w:val="KeinLeerraum"/>
+            </w:pPr>
+            <w:r>
+              <w:t>14.11.2012</w:t>
+            </w:r>
+          </w:p>
+        </w:tc>
+        <w:tc>
+          <w:tcPr>
+            <w:tcW w:w="1264" w:type="dxa"/>
+            <w:tcBorders>
+              <w:top w:val="single" w:sz="4" w:space="0" w:color="auto"/>
+              <w:left w:val="single" w:sz="2" w:space="0" w:color="000000"/>
+              <w:bottom w:val="single" w:sz="4" w:space="0" w:color="auto"/>
+            </w:tcBorders>
+            <w:shd w:val="clear" w:color="auto" w:fill="auto"/>
+          </w:tcPr>
+          <w:p>
+            <w:pPr>
+              <w:pStyle w:val="KeinLeerraum"/>
+            </w:pPr>
+            <w:r>
+              <w:t>Erweitert</w:t>
+            </w:r>
+          </w:p>
+        </w:tc>
+        <w:tc>
+          <w:tcPr>
+            <w:tcW w:w="5284" w:type="dxa"/>
+            <w:tcBorders>
+              <w:top w:val="single" w:sz="4" w:space="0" w:color="auto"/>
+              <w:left w:val="single" w:sz="2" w:space="0" w:color="000000"/>
+              <w:bottom w:val="single" w:sz="4" w:space="0" w:color="auto"/>
+              <w:right w:val="single" w:sz="2" w:space="0" w:color="000000"/>
+            </w:tcBorders>
+            <w:shd w:val="clear" w:color="auto" w:fill="auto"/>
+          </w:tcPr>
+          <w:p>
+            <w:pPr>
+              <w:pStyle w:val="KeinLeerraum"/>
+            </w:pPr>
+            <w:r>
+              <w:t>Inhaltsverzeichnis, Wirtschaftliche Machbarkeit, Nutzenanalyse</w:t>
             </w:r>
           </w:p>
         </w:tc>
@@ -589,12 +750,17 @@
       <w:pPr>
         <w:pStyle w:val="KeinLeerraum"/>
       </w:pPr>
-      <w:r>
-        <w:br w:type="page"/>
-      </w:r>
     </w:p>
     <w:p>
       <w:pPr>
+        <w:pStyle w:val="KeinLeerraum"/>
+      </w:pPr>
+      <w:r>
+        <w:br w:type="page"/>
+      </w:r>
+    </w:p>
+    <w:p>
+      <w:pPr>
         <w:pStyle w:val="berschrift1"/>
       </w:pPr>
       <w:r>
@@ -602,15 +768,382 @@
         <w:t>Inhaltsverzeichnis</w:t>
       </w:r>
     </w:p>
+    <w:p/>
     <w:p>
       <w:pPr>
-        <w:pStyle w:val="KeinLeerraum"/>
+        <w:pStyle w:val="Listenabsatz"/>
+        <w:numPr>
+          <w:ilvl w:val="0"/>
+          <w:numId w:val="8"/>
+        </w:numPr>
         <w:rPr>
-          <w:rFonts w:asciiTheme="majorHAnsi" w:eastAsiaTheme="majorEastAsia" w:hAnsiTheme="majorHAnsi" w:cstheme="majorBidi"/>
-          <w:color w:val="365F91" w:themeColor="accent1" w:themeShade="BF"/>
-          <w:sz w:val="28"/>
-          <w:szCs w:val="28"/>
+          <w:b/>
+          <w:sz w:val="26"/>
+          <w:szCs w:val="26"/>
         </w:rPr>
+      </w:pPr>
+      <w:r>
+        <w:rPr>
+          <w:b/>
+          <w:sz w:val="26"/>
+          <w:szCs w:val="26"/>
+        </w:rPr>
+        <w:t>Produktbeschreibung</w:t>
+      </w:r>
+    </w:p>
+    <w:p>
+      <w:pPr>
+        <w:pStyle w:val="Listenabsatz"/>
+        <w:numPr>
+          <w:ilvl w:val="0"/>
+          <w:numId w:val="8"/>
+        </w:numPr>
+        <w:rPr>
+          <w:b/>
+          <w:sz w:val="26"/>
+          <w:szCs w:val="26"/>
+        </w:rPr>
+      </w:pPr>
+      <w:r>
+        <w:rPr>
+          <w:b/>
+          <w:sz w:val="26"/>
+          <w:szCs w:val="26"/>
+        </w:rPr>
+        <w:t>Ist-Zustand</w:t>
+      </w:r>
+    </w:p>
+    <w:p>
+      <w:pPr>
+        <w:pStyle w:val="Listenabsatz"/>
+        <w:numPr>
+          <w:ilvl w:val="0"/>
+          <w:numId w:val="8"/>
+        </w:numPr>
+        <w:rPr>
+          <w:b/>
+          <w:sz w:val="26"/>
+          <w:szCs w:val="26"/>
+        </w:rPr>
+      </w:pPr>
+      <w:r>
+        <w:rPr>
+          <w:b/>
+          <w:sz w:val="26"/>
+          <w:szCs w:val="26"/>
+        </w:rPr>
+        <w:t>Sollzustand</w:t>
+      </w:r>
+    </w:p>
+    <w:p>
+      <w:pPr>
+        <w:pStyle w:val="Listenabsatz"/>
+        <w:numPr>
+          <w:ilvl w:val="0"/>
+          <w:numId w:val="8"/>
+        </w:numPr>
+        <w:rPr>
+          <w:b/>
+          <w:sz w:val="26"/>
+          <w:szCs w:val="26"/>
+        </w:rPr>
+      </w:pPr>
+      <w:r>
+        <w:rPr>
+          <w:b/>
+          <w:sz w:val="26"/>
+          <w:szCs w:val="26"/>
+        </w:rPr>
+        <w:t>Funktionsumfang</w:t>
+      </w:r>
+    </w:p>
+    <w:p>
+      <w:pPr>
+        <w:pStyle w:val="Listenabsatz"/>
+        <w:numPr>
+          <w:ilvl w:val="1"/>
+          <w:numId w:val="8"/>
+        </w:numPr>
+        <w:rPr>
+          <w:sz w:val="26"/>
+          <w:szCs w:val="26"/>
+        </w:rPr>
+      </w:pPr>
+      <w:r>
+        <w:rPr>
+          <w:sz w:val="26"/>
+          <w:szCs w:val="26"/>
+        </w:rPr>
+        <w:t xml:space="preserve">Must </w:t>
+      </w:r>
+      <w:proofErr w:type="spellStart"/>
+      <w:r>
+        <w:rPr>
+          <w:sz w:val="26"/>
+          <w:szCs w:val="26"/>
+        </w:rPr>
+        <w:t>Have</w:t>
+      </w:r>
+      <w:proofErr w:type="spellEnd"/>
+    </w:p>
+    <w:p>
+      <w:pPr>
+        <w:pStyle w:val="Listenabsatz"/>
+        <w:numPr>
+          <w:ilvl w:val="0"/>
+          <w:numId w:val="8"/>
+        </w:numPr>
+        <w:rPr>
+          <w:b/>
+          <w:sz w:val="26"/>
+          <w:szCs w:val="26"/>
+        </w:rPr>
+      </w:pPr>
+      <w:r>
+        <w:rPr>
+          <w:b/>
+          <w:sz w:val="26"/>
+          <w:szCs w:val="26"/>
+        </w:rPr>
+        <w:t>Technische Machbarkeit</w:t>
+      </w:r>
+    </w:p>
+    <w:p>
+      <w:pPr>
+        <w:pStyle w:val="Listenabsatz"/>
+        <w:numPr>
+          <w:ilvl w:val="1"/>
+          <w:numId w:val="8"/>
+        </w:numPr>
+        <w:rPr>
+          <w:sz w:val="26"/>
+          <w:szCs w:val="26"/>
+        </w:rPr>
+      </w:pPr>
+      <w:r>
+        <w:rPr>
+          <w:sz w:val="26"/>
+          <w:szCs w:val="26"/>
+        </w:rPr>
+        <w:t>Technologien</w:t>
+      </w:r>
+    </w:p>
+    <w:p>
+      <w:pPr>
+        <w:pStyle w:val="Listenabsatz"/>
+        <w:numPr>
+          <w:ilvl w:val="0"/>
+          <w:numId w:val="8"/>
+        </w:numPr>
+        <w:rPr>
+          <w:b/>
+          <w:sz w:val="26"/>
+          <w:szCs w:val="26"/>
+        </w:rPr>
+      </w:pPr>
+      <w:proofErr w:type="spellStart"/>
+      <w:r>
+        <w:rPr>
+          <w:b/>
+          <w:sz w:val="26"/>
+          <w:szCs w:val="26"/>
+        </w:rPr>
+        <w:t>Wirtschaftlichemachbarkeit</w:t>
+      </w:r>
+      <w:proofErr w:type="spellEnd"/>
+    </w:p>
+    <w:p>
+      <w:pPr>
+        <w:pStyle w:val="Listenabsatz"/>
+        <w:numPr>
+          <w:ilvl w:val="1"/>
+          <w:numId w:val="8"/>
+        </w:numPr>
+        <w:rPr>
+          <w:sz w:val="26"/>
+          <w:szCs w:val="26"/>
+        </w:rPr>
+      </w:pPr>
+      <w:r>
+        <w:rPr>
+          <w:sz w:val="26"/>
+          <w:szCs w:val="26"/>
+        </w:rPr>
+        <w:t>Personalaufwand</w:t>
+      </w:r>
+    </w:p>
+    <w:p>
+      <w:pPr>
+        <w:pStyle w:val="Listenabsatz"/>
+        <w:numPr>
+          <w:ilvl w:val="2"/>
+          <w:numId w:val="8"/>
+        </w:numPr>
+        <w:rPr>
+          <w:sz w:val="26"/>
+          <w:szCs w:val="26"/>
+        </w:rPr>
+      </w:pPr>
+      <w:r>
+        <w:rPr>
+          <w:sz w:val="26"/>
+          <w:szCs w:val="26"/>
+        </w:rPr>
+        <w:t>Qualifikation der Teammitglieder</w:t>
+      </w:r>
+    </w:p>
+    <w:p>
+      <w:pPr>
+        <w:pStyle w:val="Listenabsatz"/>
+        <w:numPr>
+          <w:ilvl w:val="2"/>
+          <w:numId w:val="8"/>
+        </w:numPr>
+        <w:rPr>
+          <w:sz w:val="26"/>
+          <w:szCs w:val="26"/>
+        </w:rPr>
+      </w:pPr>
+      <w:r>
+        <w:rPr>
+          <w:sz w:val="26"/>
+          <w:szCs w:val="26"/>
+        </w:rPr>
+        <w:t>Z</w:t>
+      </w:r>
+      <w:r>
+        <w:rPr>
+          <w:sz w:val="26"/>
+          <w:szCs w:val="26"/>
+        </w:rPr>
+        <w:t>usammenarbeit des Projektteams</w:t>
+      </w:r>
+    </w:p>
+    <w:p>
+      <w:pPr>
+        <w:pStyle w:val="Listenabsatz"/>
+        <w:numPr>
+          <w:ilvl w:val="2"/>
+          <w:numId w:val="8"/>
+        </w:numPr>
+        <w:rPr>
+          <w:sz w:val="26"/>
+          <w:szCs w:val="26"/>
+        </w:rPr>
+      </w:pPr>
+      <w:r>
+        <w:rPr>
+          <w:sz w:val="26"/>
+          <w:szCs w:val="26"/>
+        </w:rPr>
+        <w:t>Personelle Risiken</w:t>
+      </w:r>
+    </w:p>
+    <w:p>
+      <w:pPr>
+        <w:pStyle w:val="Listenabsatz"/>
+        <w:numPr>
+          <w:ilvl w:val="2"/>
+          <w:numId w:val="8"/>
+        </w:numPr>
+        <w:rPr>
+          <w:sz w:val="26"/>
+          <w:szCs w:val="26"/>
+        </w:rPr>
+      </w:pPr>
+      <w:r>
+        <w:rPr>
+          <w:sz w:val="26"/>
+          <w:szCs w:val="26"/>
+        </w:rPr>
+        <w:t>Projektaufwand pro Person</w:t>
+      </w:r>
+    </w:p>
+    <w:p>
+      <w:pPr>
+        <w:pStyle w:val="Listenabsatz"/>
+        <w:numPr>
+          <w:ilvl w:val="1"/>
+          <w:numId w:val="8"/>
+        </w:numPr>
+        <w:rPr>
+          <w:sz w:val="26"/>
+          <w:szCs w:val="26"/>
+        </w:rPr>
+      </w:pPr>
+      <w:r>
+        <w:rPr>
+          <w:sz w:val="26"/>
+          <w:szCs w:val="26"/>
+        </w:rPr>
+        <w:t>Investitionsaufwand</w:t>
+      </w:r>
+    </w:p>
+    <w:p>
+      <w:pPr>
+        <w:pStyle w:val="Listenabsatz"/>
+        <w:numPr>
+          <w:ilvl w:val="0"/>
+          <w:numId w:val="8"/>
+        </w:numPr>
+        <w:rPr>
+          <w:b/>
+          <w:sz w:val="26"/>
+          <w:szCs w:val="26"/>
+        </w:rPr>
+      </w:pPr>
+      <w:r>
+        <w:rPr>
+          <w:b/>
+          <w:sz w:val="26"/>
+          <w:szCs w:val="26"/>
+        </w:rPr>
+        <w:t>Nutzenanalyse</w:t>
+      </w:r>
+    </w:p>
+    <w:p>
+      <w:pPr>
+        <w:pStyle w:val="Listenabsatz"/>
+        <w:numPr>
+          <w:ilvl w:val="1"/>
+          <w:numId w:val="8"/>
+        </w:numPr>
+        <w:rPr>
+          <w:sz w:val="26"/>
+          <w:szCs w:val="26"/>
+        </w:rPr>
+      </w:pPr>
+      <w:r>
+        <w:rPr>
+          <w:sz w:val="26"/>
+          <w:szCs w:val="26"/>
+        </w:rPr>
+        <w:t>Nutzen für den Kunden</w:t>
+      </w:r>
+    </w:p>
+    <w:p>
+      <w:pPr>
+        <w:pStyle w:val="Listenabsatz"/>
+        <w:numPr>
+          <w:ilvl w:val="1"/>
+          <w:numId w:val="8"/>
+        </w:numPr>
+        <w:rPr>
+          <w:sz w:val="26"/>
+          <w:szCs w:val="26"/>
+        </w:rPr>
+      </w:pPr>
+      <w:r>
+        <w:rPr>
+          <w:sz w:val="26"/>
+          <w:szCs w:val="26"/>
+        </w:rPr>
+        <w:t>Nutzen für das Projekt-Team</w:t>
+      </w:r>
+    </w:p>
+    <w:p>
+      <w:pPr>
+        <w:pStyle w:val="berschrift1"/>
       </w:pPr>
       <w:r>
         <w:br w:type="page"/>
@@ -2168,10 +2701,7 @@
               <w:pStyle w:val="TabellenInhalt"/>
             </w:pPr>
             <w:r>
-              <w:t>Zwischen Runden und Hin- und Rückfahrt e</w:t>
-            </w:r>
-            <w:r>
-              <w:t>ntscheiden</w:t>
+              <w:t>Zwischen Runden und Hin- und Rückfahrt entscheiden</w:t>
             </w:r>
           </w:p>
         </w:tc>
@@ -4670,57 +5200,2594 @@
       <w:pPr>
         <w:pStyle w:val="berschrift1"/>
       </w:pPr>
-      <w:r>
-        <w:t>6 Wirtschaftliche Machbarkeit</w:t>
-      </w:r>
     </w:p>
     <w:p>
       <w:pPr>
-        <w:pStyle w:val="berschrift2"/>
-      </w:pPr>
-      <w:r>
-        <w:t>6.1 Personalaufwand</w:t>
-      </w:r>
+        <w:pStyle w:val="berschrift1"/>
+      </w:pPr>
     </w:p>
     <w:p>
-      <w:r>
-        <w:t>Kommt bald.</w:t>
-      </w:r>
+      <w:pPr>
+        <w:pStyle w:val="berschrift1"/>
+      </w:pPr>
     </w:p>
     <w:p/>
     <w:p>
       <w:pPr>
-        <w:pStyle w:val="berschrift2"/>
-      </w:pPr>
-      <w:r>
-        <w:t>6.2 Investitionsaufwand</w:t>
+        <w:pStyle w:val="berschrift1"/>
+      </w:pPr>
+      <w:r>
+        <w:lastRenderedPageBreak/>
+        <w:t>6 Wirtschaftliche Machbarkeit</w:t>
       </w:r>
     </w:p>
     <w:p>
-      <w:r>
-        <w:t>Kommt bald.</w:t>
+      <w:pPr>
+        <w:pStyle w:val="berschrift2"/>
+      </w:pPr>
+      <w:r>
+        <w:t>6.1 Personalaufwand</w:t>
+      </w:r>
+    </w:p>
+    <w:p>
+      <w:pPr>
+        <w:pStyle w:val="berschrift3"/>
+      </w:pPr>
+      <w:r>
+        <w:t>6.</w:t>
+      </w:r>
+      <w:r>
+        <w:t>1.1</w:t>
+      </w:r>
+      <w:r>
+        <w:t xml:space="preserve"> </w:t>
+      </w:r>
+      <w:r>
+        <w:rPr>
+          <w:i/>
+          <w:iCs/>
+        </w:rPr>
+        <w:t xml:space="preserve">Qualifikation der </w:t>
+      </w:r>
+      <w:r>
+        <w:t>Teammitglieder</w:t>
+      </w:r>
+    </w:p>
+    <w:p>
+      <w:pPr>
+        <w:rPr>
+          <w:rFonts w:cs="Verdana"/>
+          <w:color w:val="000000"/>
+          <w:sz w:val="23"/>
+          <w:szCs w:val="23"/>
+        </w:rPr>
+      </w:pPr>
+      <w:r>
+        <w:rPr>
+          <w:rFonts w:cs="Verdana"/>
+          <w:color w:val="000000"/>
+          <w:sz w:val="23"/>
+          <w:szCs w:val="23"/>
+        </w:rPr>
+        <w:t xml:space="preserve">Da die Projektmitglieder über das nötige technische </w:t>
+      </w:r>
+      <w:proofErr w:type="spellStart"/>
+      <w:r>
+        <w:rPr>
+          <w:rFonts w:cs="Verdana"/>
+          <w:color w:val="000000"/>
+          <w:sz w:val="23"/>
+          <w:szCs w:val="23"/>
+        </w:rPr>
+        <w:t>Know-How</w:t>
+      </w:r>
+      <w:proofErr w:type="spellEnd"/>
+      <w:r>
+        <w:rPr>
+          <w:rFonts w:cs="Verdana"/>
+          <w:color w:val="000000"/>
+          <w:sz w:val="23"/>
+          <w:szCs w:val="23"/>
+        </w:rPr>
+        <w:t xml:space="preserve"> verfügen und maximal bei bestimmten Sachen ihr Wissen auffrischen müssen, stellt es kein Problem dar das Produkt zu entwickeln. Diese Kenntnisse wurden in der bisherigen Ausbildung sowohl theoretisch als auch praktisch anhand diverser Projekte und Praktika bei Firmen erworben.</w:t>
+      </w:r>
+    </w:p>
+    <w:p>
+      <w:pPr>
+        <w:pStyle w:val="berschrift3"/>
+      </w:pPr>
+      <w:r>
+        <w:t>6</w:t>
+      </w:r>
+      <w:r>
+        <w:t>.1</w:t>
+      </w:r>
+      <w:r>
+        <w:t>.2 Zusammenarbeit des Projektteams</w:t>
+      </w:r>
+    </w:p>
+    <w:p>
+      <w:r>
+        <w:t>Alle Teammitglieder waren sich von Anfang an bewusst, dass nur durch eine starke Zusammenarbeit die von unserem Projektauftraggeber und vom Team gesetzten Ziele erreicht werden können.</w:t>
+      </w:r>
+    </w:p>
+    <w:p>
+      <w:r>
+        <w:t>Die teaminterne Zusammenarbeit spielt eine besonders wichtige Rolle für eine gerechte und gezielte Aufteilung der Arbeitspakete. Des Weiteren hilft eine teamintern gute Absprache zur Vermeidung bzw. Lösung von auftretenden Problemen bei.</w:t>
+      </w:r>
+    </w:p>
+    <w:p>
+      <w:pPr>
+        <w:pStyle w:val="berschrift3"/>
+      </w:pPr>
+      <w:r>
+        <w:t>6.1.3 Personelle Risiken</w:t>
+      </w:r>
+    </w:p>
+    <w:p>
+      <w:pPr>
+        <w:pStyle w:val="berschrift4"/>
+      </w:pPr>
+      <w:r>
+        <w:t xml:space="preserve">Ausfall eines Teammitglieds </w:t>
+      </w:r>
+    </w:p>
+    <w:p>
+      <w:r>
+        <w:rPr>
+          <w:sz w:val="23"/>
+          <w:szCs w:val="23"/>
+        </w:rPr>
+        <w:t>Das Gelinge eines kann auch durch den Ausfall eines oder mehrerer Teammitglieder abhängig sein. Das kann</w:t>
+      </w:r>
+      <w:r>
+        <w:rPr>
+          <w:sz w:val="23"/>
+          <w:szCs w:val="23"/>
+        </w:rPr>
+        <w:t xml:space="preserve"> viele Gründe haben</w:t>
+      </w:r>
+      <w:r>
+        <w:rPr>
+          <w:sz w:val="23"/>
+          <w:szCs w:val="23"/>
+        </w:rPr>
+        <w:t>, sei es durch Krankheite</w:t>
+      </w:r>
+      <w:r>
+        <w:rPr>
+          <w:sz w:val="23"/>
+          <w:szCs w:val="23"/>
+        </w:rPr>
+        <w:t xml:space="preserve">n oder andere soziale Faktoren. </w:t>
+      </w:r>
+      <w:r>
+        <w:rPr>
+          <w:sz w:val="23"/>
+          <w:szCs w:val="23"/>
+        </w:rPr>
+        <w:t>Die Risiken liegen hierbei vor allem bei der zeitgerechten Abwicklung des Projekts und auch beim möglichen Verlust von fachspezifischen Wissensquellen.</w:t>
+      </w:r>
+    </w:p>
+    <w:p>
+      <w:pPr>
+        <w:pStyle w:val="berschrift4"/>
+      </w:pPr>
+      <w:r>
+        <w:t xml:space="preserve">Streit im Team </w:t>
+      </w:r>
+    </w:p>
+    <w:p>
+      <w:pPr>
+        <w:rPr>
+          <w:sz w:val="23"/>
+          <w:szCs w:val="23"/>
+        </w:rPr>
+      </w:pPr>
+      <w:r>
+        <w:rPr>
+          <w:sz w:val="23"/>
+          <w:szCs w:val="23"/>
+        </w:rPr>
+        <w:t>Streit im Team ist heutzutage keine Seltenheit. Es ist schwer ihn zu vermeiden, da es</w:t>
+      </w:r>
+      <w:r>
+        <w:rPr>
+          <w:sz w:val="23"/>
+          <w:szCs w:val="23"/>
+        </w:rPr>
+        <w:t xml:space="preserve"> eine Menge Faktoren</w:t>
+      </w:r>
+      <w:r>
+        <w:rPr>
+          <w:sz w:val="23"/>
+          <w:szCs w:val="23"/>
+        </w:rPr>
+        <w:t xml:space="preserve"> gibt</w:t>
+      </w:r>
+      <w:r>
+        <w:rPr>
+          <w:sz w:val="23"/>
+          <w:szCs w:val="23"/>
+        </w:rPr>
+        <w:t>, die einen Streit innerhalb eines Teams auslösen können wie etwa Meinungsverschi</w:t>
+      </w:r>
+      <w:r>
+        <w:rPr>
+          <w:sz w:val="23"/>
+          <w:szCs w:val="23"/>
+        </w:rPr>
+        <w:t>edenheiten</w:t>
+      </w:r>
+      <w:r>
+        <w:rPr>
+          <w:sz w:val="23"/>
+          <w:szCs w:val="23"/>
+        </w:rPr>
+        <w:t>, soziale Spannungen usw</w:t>
+      </w:r>
+      <w:r>
+        <w:rPr>
+          <w:sz w:val="23"/>
+          <w:szCs w:val="23"/>
+        </w:rPr>
+        <w:t>., die im schlimmsten Fall auch zur Auflösung de</w:t>
+      </w:r>
+      <w:r>
+        <w:rPr>
+          <w:sz w:val="23"/>
+          <w:szCs w:val="23"/>
+        </w:rPr>
+        <w:t>s Teams führen können. H</w:t>
+      </w:r>
+      <w:r>
+        <w:rPr>
+          <w:sz w:val="23"/>
+          <w:szCs w:val="23"/>
+        </w:rPr>
+        <w:t>ierbei sind die Fähigkeiten des Projektleiters</w:t>
+      </w:r>
+      <w:r>
+        <w:rPr>
+          <w:sz w:val="23"/>
+          <w:szCs w:val="23"/>
+        </w:rPr>
+        <w:t xml:space="preserve"> gefragt</w:t>
+      </w:r>
+      <w:r>
+        <w:rPr>
+          <w:sz w:val="23"/>
+          <w:szCs w:val="23"/>
+        </w:rPr>
+        <w:t xml:space="preserve">, der derartige Probleme frühzeitig erkennen und </w:t>
+      </w:r>
+      <w:r>
+        <w:rPr>
+          <w:sz w:val="23"/>
+          <w:szCs w:val="23"/>
+        </w:rPr>
+        <w:t xml:space="preserve">diese dann </w:t>
+      </w:r>
+      <w:r>
+        <w:rPr>
+          <w:sz w:val="23"/>
+          <w:szCs w:val="23"/>
+        </w:rPr>
+        <w:t>lösen muss.</w:t>
+      </w:r>
+    </w:p>
+    <w:p>
+      <w:pPr>
+        <w:rPr>
+          <w:sz w:val="23"/>
+          <w:szCs w:val="23"/>
+        </w:rPr>
+      </w:pPr>
+    </w:p>
+    <w:p>
+      <w:pPr>
+        <w:rPr>
+          <w:sz w:val="23"/>
+          <w:szCs w:val="23"/>
+        </w:rPr>
+      </w:pPr>
+    </w:p>
+    <w:p>
+      <w:pPr>
+        <w:rPr>
+          <w:sz w:val="23"/>
+          <w:szCs w:val="23"/>
+        </w:rPr>
+      </w:pPr>
+    </w:p>
+    <w:p>
+      <w:pPr>
+        <w:rPr>
+          <w:sz w:val="23"/>
+          <w:szCs w:val="23"/>
+        </w:rPr>
+      </w:pPr>
+    </w:p>
+    <w:p>
+      <w:pPr>
+        <w:rPr>
+          <w:sz w:val="23"/>
+          <w:szCs w:val="23"/>
+        </w:rPr>
+      </w:pPr>
+    </w:p>
+    <w:p>
+      <w:pPr>
+        <w:rPr>
+          <w:sz w:val="23"/>
+          <w:szCs w:val="23"/>
+        </w:rPr>
+      </w:pPr>
+    </w:p>
+    <w:p>
+      <w:pPr>
+        <w:rPr>
+          <w:sz w:val="23"/>
+          <w:szCs w:val="23"/>
+        </w:rPr>
+      </w:pPr>
+    </w:p>
+    <w:p>
+      <w:pPr>
+        <w:rPr>
+          <w:sz w:val="23"/>
+          <w:szCs w:val="23"/>
+        </w:rPr>
+      </w:pPr>
+    </w:p>
+    <w:p>
+      <w:pPr>
+        <w:pStyle w:val="berschrift3"/>
+      </w:pPr>
+      <w:r>
+        <w:lastRenderedPageBreak/>
+        <w:t>6.1.4 Projektaufwand pro  Person</w:t>
+      </w:r>
+    </w:p>
+    <w:p>
+      <w:r>
+        <w:t>Zur Bestimmung des Projektaufwands pro Person verwenden wir die Funktion-Point-Analyse.</w:t>
+      </w:r>
+    </w:p>
+    <w:tbl>
+      <w:tblPr>
+        <w:tblStyle w:val="Tabellenraster"/>
+        <w:tblW w:w="0" w:type="auto"/>
+        <w:tblLook w:val="0480" w:firstRow="0" w:lastRow="0" w:firstColumn="1" w:lastColumn="0" w:noHBand="0" w:noVBand="1"/>
+      </w:tblPr>
+      <w:tblGrid>
+        <w:gridCol w:w="1842"/>
+        <w:gridCol w:w="1842"/>
+        <w:gridCol w:w="1842"/>
+        <w:gridCol w:w="1843"/>
+        <w:gridCol w:w="1843"/>
+      </w:tblGrid>
+      <w:tr>
+        <w:tc>
+          <w:tcPr>
+            <w:tcW w:w="1842" w:type="dxa"/>
+          </w:tcPr>
+          <w:p>
+            <w:r>
+              <w:t>Kategorie</w:t>
+            </w:r>
+          </w:p>
+        </w:tc>
+        <w:tc>
+          <w:tcPr>
+            <w:tcW w:w="1842" w:type="dxa"/>
+          </w:tcPr>
+          <w:p>
+            <w:r>
+              <w:t>Anzahl</w:t>
+            </w:r>
+          </w:p>
+        </w:tc>
+        <w:tc>
+          <w:tcPr>
+            <w:tcW w:w="1842" w:type="dxa"/>
+          </w:tcPr>
+          <w:p>
+            <w:r>
+              <w:t xml:space="preserve">Klassifizierung </w:t>
+            </w:r>
+          </w:p>
+        </w:tc>
+        <w:tc>
+          <w:tcPr>
+            <w:tcW w:w="1843" w:type="dxa"/>
+          </w:tcPr>
+          <w:p>
+            <w:r>
+              <w:t xml:space="preserve">Gewichtung </w:t>
+            </w:r>
+          </w:p>
+        </w:tc>
+        <w:tc>
+          <w:tcPr>
+            <w:tcW w:w="1843" w:type="dxa"/>
+          </w:tcPr>
+          <w:p>
+            <w:r>
+              <w:t>Zeilensumme</w:t>
+            </w:r>
+          </w:p>
+        </w:tc>
+      </w:tr>
+      <w:tr>
+        <w:trPr>
+          <w:trHeight w:val="90"/>
+        </w:trPr>
+        <w:tc>
+          <w:tcPr>
+            <w:tcW w:w="1842" w:type="dxa"/>
+            <w:vMerge w:val="restart"/>
+          </w:tcPr>
+          <w:p>
+            <w:r>
+              <w:t>Eingabedaten</w:t>
+            </w:r>
+          </w:p>
+        </w:tc>
+        <w:tc>
+          <w:tcPr>
+            <w:tcW w:w="1842" w:type="dxa"/>
+          </w:tcPr>
+          <w:p>
+            <w:r>
+              <w:t>1</w:t>
+            </w:r>
+            <w:r>
+              <w:t>2</w:t>
+            </w:r>
+          </w:p>
+        </w:tc>
+        <w:tc>
+          <w:tcPr>
+            <w:tcW w:w="1842" w:type="dxa"/>
+          </w:tcPr>
+          <w:p>
+            <w:r>
+              <w:t>Einfach</w:t>
+            </w:r>
+          </w:p>
+        </w:tc>
+        <w:tc>
+          <w:tcPr>
+            <w:tcW w:w="1843" w:type="dxa"/>
+          </w:tcPr>
+          <w:p>
+            <w:r>
+              <w:t>3</w:t>
+            </w:r>
+          </w:p>
+        </w:tc>
+        <w:tc>
+          <w:tcPr>
+            <w:tcW w:w="1843" w:type="dxa"/>
+          </w:tcPr>
+          <w:p>
+            <w:pPr>
+              <w:jc w:val="right"/>
+            </w:pPr>
+            <w:r>
+              <w:t>3</w:t>
+            </w:r>
+            <w:r>
+              <w:t>6</w:t>
+            </w:r>
+          </w:p>
+        </w:tc>
+      </w:tr>
+      <w:tr>
+        <w:trPr>
+          <w:trHeight w:val="90"/>
+        </w:trPr>
+        <w:tc>
+          <w:tcPr>
+            <w:tcW w:w="1842" w:type="dxa"/>
+            <w:vMerge/>
+          </w:tcPr>
+          <w:p/>
+        </w:tc>
+        <w:tc>
+          <w:tcPr>
+            <w:tcW w:w="1842" w:type="dxa"/>
+          </w:tcPr>
+          <w:p/>
+        </w:tc>
+        <w:tc>
+          <w:tcPr>
+            <w:tcW w:w="1842" w:type="dxa"/>
+          </w:tcPr>
+          <w:p>
+            <w:r>
+              <w:t>Mittel</w:t>
+            </w:r>
+          </w:p>
+        </w:tc>
+        <w:tc>
+          <w:tcPr>
+            <w:tcW w:w="1843" w:type="dxa"/>
+          </w:tcPr>
+          <w:p>
+            <w:r>
+              <w:t>4</w:t>
+            </w:r>
+          </w:p>
+        </w:tc>
+        <w:tc>
+          <w:tcPr>
+            <w:tcW w:w="1843" w:type="dxa"/>
+          </w:tcPr>
+          <w:p>
+            <w:pPr>
+              <w:jc w:val="right"/>
+            </w:pPr>
+            <w:r>
+              <w:t>0</w:t>
+            </w:r>
+          </w:p>
+        </w:tc>
+      </w:tr>
+      <w:tr>
+        <w:trPr>
+          <w:trHeight w:val="90"/>
+        </w:trPr>
+        <w:tc>
+          <w:tcPr>
+            <w:tcW w:w="1842" w:type="dxa"/>
+            <w:vMerge/>
+          </w:tcPr>
+          <w:p/>
+        </w:tc>
+        <w:tc>
+          <w:tcPr>
+            <w:tcW w:w="1842" w:type="dxa"/>
+          </w:tcPr>
+          <w:p/>
+        </w:tc>
+        <w:tc>
+          <w:tcPr>
+            <w:tcW w:w="1842" w:type="dxa"/>
+          </w:tcPr>
+          <w:p>
+            <w:r>
+              <w:t>Komplex</w:t>
+            </w:r>
+          </w:p>
+        </w:tc>
+        <w:tc>
+          <w:tcPr>
+            <w:tcW w:w="1843" w:type="dxa"/>
+          </w:tcPr>
+          <w:p>
+            <w:r>
+              <w:t>6</w:t>
+            </w:r>
+          </w:p>
+        </w:tc>
+        <w:tc>
+          <w:tcPr>
+            <w:tcW w:w="1843" w:type="dxa"/>
+          </w:tcPr>
+          <w:p>
+            <w:pPr>
+              <w:jc w:val="right"/>
+            </w:pPr>
+            <w:r>
+              <w:t>0</w:t>
+            </w:r>
+          </w:p>
+        </w:tc>
+      </w:tr>
+      <w:tr>
+        <w:trPr>
+          <w:trHeight w:val="90"/>
+        </w:trPr>
+        <w:tc>
+          <w:tcPr>
+            <w:tcW w:w="1842" w:type="dxa"/>
+            <w:vMerge w:val="restart"/>
+          </w:tcPr>
+          <w:p>
+            <w:r>
+              <w:t>Abfragen</w:t>
+            </w:r>
+          </w:p>
+        </w:tc>
+        <w:tc>
+          <w:tcPr>
+            <w:tcW w:w="1842" w:type="dxa"/>
+          </w:tcPr>
+          <w:p>
+            <w:r>
+              <w:t>5</w:t>
+            </w:r>
+          </w:p>
+        </w:tc>
+        <w:tc>
+          <w:tcPr>
+            <w:tcW w:w="1842" w:type="dxa"/>
+          </w:tcPr>
+          <w:p>
+            <w:r>
+              <w:t>Einfach</w:t>
+            </w:r>
+          </w:p>
+        </w:tc>
+        <w:tc>
+          <w:tcPr>
+            <w:tcW w:w="1843" w:type="dxa"/>
+          </w:tcPr>
+          <w:p>
+            <w:r>
+              <w:t>3</w:t>
+            </w:r>
+          </w:p>
+        </w:tc>
+        <w:tc>
+          <w:tcPr>
+            <w:tcW w:w="1843" w:type="dxa"/>
+          </w:tcPr>
+          <w:p>
+            <w:pPr>
+              <w:jc w:val="right"/>
+            </w:pPr>
+            <w:r>
+              <w:t>15</w:t>
+            </w:r>
+          </w:p>
+        </w:tc>
+      </w:tr>
+      <w:tr>
+        <w:trPr>
+          <w:trHeight w:val="90"/>
+        </w:trPr>
+        <w:tc>
+          <w:tcPr>
+            <w:tcW w:w="1842" w:type="dxa"/>
+            <w:vMerge/>
+          </w:tcPr>
+          <w:p/>
+        </w:tc>
+        <w:tc>
+          <w:tcPr>
+            <w:tcW w:w="1842" w:type="dxa"/>
+          </w:tcPr>
+          <w:p/>
+        </w:tc>
+        <w:tc>
+          <w:tcPr>
+            <w:tcW w:w="1842" w:type="dxa"/>
+          </w:tcPr>
+          <w:p>
+            <w:r>
+              <w:t>Mittel</w:t>
+            </w:r>
+          </w:p>
+        </w:tc>
+        <w:tc>
+          <w:tcPr>
+            <w:tcW w:w="1843" w:type="dxa"/>
+          </w:tcPr>
+          <w:p>
+            <w:r>
+              <w:t>4</w:t>
+            </w:r>
+          </w:p>
+        </w:tc>
+        <w:tc>
+          <w:tcPr>
+            <w:tcW w:w="1843" w:type="dxa"/>
+          </w:tcPr>
+          <w:p>
+            <w:pPr>
+              <w:jc w:val="right"/>
+            </w:pPr>
+            <w:r>
+              <w:t>0</w:t>
+            </w:r>
+          </w:p>
+        </w:tc>
+      </w:tr>
+      <w:tr>
+        <w:trPr>
+          <w:trHeight w:val="90"/>
+        </w:trPr>
+        <w:tc>
+          <w:tcPr>
+            <w:tcW w:w="1842" w:type="dxa"/>
+            <w:vMerge/>
+          </w:tcPr>
+          <w:p/>
+        </w:tc>
+        <w:tc>
+          <w:tcPr>
+            <w:tcW w:w="1842" w:type="dxa"/>
+          </w:tcPr>
+          <w:p>
+            <w:r>
+              <w:t>1</w:t>
+            </w:r>
+          </w:p>
+        </w:tc>
+        <w:tc>
+          <w:tcPr>
+            <w:tcW w:w="1842" w:type="dxa"/>
+          </w:tcPr>
+          <w:p>
+            <w:r>
+              <w:t>Komplex</w:t>
+            </w:r>
+          </w:p>
+        </w:tc>
+        <w:tc>
+          <w:tcPr>
+            <w:tcW w:w="1843" w:type="dxa"/>
+          </w:tcPr>
+          <w:p>
+            <w:r>
+              <w:t>6</w:t>
+            </w:r>
+          </w:p>
+        </w:tc>
+        <w:tc>
+          <w:tcPr>
+            <w:tcW w:w="1843" w:type="dxa"/>
+          </w:tcPr>
+          <w:p>
+            <w:pPr>
+              <w:jc w:val="right"/>
+            </w:pPr>
+            <w:r>
+              <w:t>6</w:t>
+            </w:r>
+          </w:p>
+        </w:tc>
+      </w:tr>
+      <w:tr>
+        <w:trPr>
+          <w:trHeight w:val="90"/>
+        </w:trPr>
+        <w:tc>
+          <w:tcPr>
+            <w:tcW w:w="1842" w:type="dxa"/>
+            <w:vMerge w:val="restart"/>
+          </w:tcPr>
+          <w:p>
+            <w:r>
+              <w:t>Ausgaben</w:t>
+            </w:r>
+          </w:p>
+        </w:tc>
+        <w:tc>
+          <w:tcPr>
+            <w:tcW w:w="1842" w:type="dxa"/>
+          </w:tcPr>
+          <w:p>
+            <w:r>
+              <w:t>8</w:t>
+            </w:r>
+          </w:p>
+        </w:tc>
+        <w:tc>
+          <w:tcPr>
+            <w:tcW w:w="1842" w:type="dxa"/>
+          </w:tcPr>
+          <w:p>
+            <w:r>
+              <w:t>Einfach</w:t>
+            </w:r>
+          </w:p>
+        </w:tc>
+        <w:tc>
+          <w:tcPr>
+            <w:tcW w:w="1843" w:type="dxa"/>
+          </w:tcPr>
+          <w:p>
+            <w:r>
+              <w:t>4</w:t>
+            </w:r>
+          </w:p>
+        </w:tc>
+        <w:tc>
+          <w:tcPr>
+            <w:tcW w:w="1843" w:type="dxa"/>
+          </w:tcPr>
+          <w:p>
+            <w:pPr>
+              <w:jc w:val="right"/>
+            </w:pPr>
+            <w:r>
+              <w:t>32</w:t>
+            </w:r>
+          </w:p>
+        </w:tc>
+      </w:tr>
+      <w:tr>
+        <w:trPr>
+          <w:trHeight w:val="90"/>
+        </w:trPr>
+        <w:tc>
+          <w:tcPr>
+            <w:tcW w:w="1842" w:type="dxa"/>
+            <w:vMerge/>
+          </w:tcPr>
+          <w:p/>
+        </w:tc>
+        <w:tc>
+          <w:tcPr>
+            <w:tcW w:w="1842" w:type="dxa"/>
+          </w:tcPr>
+          <w:p/>
+        </w:tc>
+        <w:tc>
+          <w:tcPr>
+            <w:tcW w:w="1842" w:type="dxa"/>
+          </w:tcPr>
+          <w:p>
+            <w:r>
+              <w:t>Mittel</w:t>
+            </w:r>
+          </w:p>
+        </w:tc>
+        <w:tc>
+          <w:tcPr>
+            <w:tcW w:w="1843" w:type="dxa"/>
+          </w:tcPr>
+          <w:p>
+            <w:r>
+              <w:t>5</w:t>
+            </w:r>
+          </w:p>
+        </w:tc>
+        <w:tc>
+          <w:tcPr>
+            <w:tcW w:w="1843" w:type="dxa"/>
+          </w:tcPr>
+          <w:p>
+            <w:pPr>
+              <w:jc w:val="right"/>
+            </w:pPr>
+            <w:r>
+              <w:t>0</w:t>
+            </w:r>
+          </w:p>
+        </w:tc>
+      </w:tr>
+      <w:tr>
+        <w:trPr>
+          <w:trHeight w:val="90"/>
+        </w:trPr>
+        <w:tc>
+          <w:tcPr>
+            <w:tcW w:w="1842" w:type="dxa"/>
+            <w:vMerge/>
+          </w:tcPr>
+          <w:p/>
+        </w:tc>
+        <w:tc>
+          <w:tcPr>
+            <w:tcW w:w="1842" w:type="dxa"/>
+          </w:tcPr>
+          <w:p>
+            <w:r>
+              <w:t>2</w:t>
+            </w:r>
+          </w:p>
+        </w:tc>
+        <w:tc>
+          <w:tcPr>
+            <w:tcW w:w="1842" w:type="dxa"/>
+          </w:tcPr>
+          <w:p>
+            <w:r>
+              <w:t>Komplex</w:t>
+            </w:r>
+          </w:p>
+        </w:tc>
+        <w:tc>
+          <w:tcPr>
+            <w:tcW w:w="1843" w:type="dxa"/>
+          </w:tcPr>
+          <w:p>
+            <w:r>
+              <w:t>7</w:t>
+            </w:r>
+          </w:p>
+        </w:tc>
+        <w:tc>
+          <w:tcPr>
+            <w:tcW w:w="1843" w:type="dxa"/>
+          </w:tcPr>
+          <w:p>
+            <w:pPr>
+              <w:jc w:val="right"/>
+            </w:pPr>
+            <w:r>
+              <w:t>14</w:t>
+            </w:r>
+          </w:p>
+        </w:tc>
+      </w:tr>
+      <w:tr>
+        <w:trPr>
+          <w:trHeight w:val="90"/>
+        </w:trPr>
+        <w:tc>
+          <w:tcPr>
+            <w:tcW w:w="1842" w:type="dxa"/>
+            <w:vMerge w:val="restart"/>
+          </w:tcPr>
+          <w:p>
+            <w:r>
+              <w:t>Datenbestände</w:t>
+            </w:r>
+          </w:p>
+        </w:tc>
+        <w:tc>
+          <w:tcPr>
+            <w:tcW w:w="1842" w:type="dxa"/>
+          </w:tcPr>
+          <w:p>
+            <w:r>
+              <w:t>2</w:t>
+            </w:r>
+          </w:p>
+        </w:tc>
+        <w:tc>
+          <w:tcPr>
+            <w:tcW w:w="1842" w:type="dxa"/>
+          </w:tcPr>
+          <w:p>
+            <w:r>
+              <w:t>Einfach</w:t>
+            </w:r>
+          </w:p>
+        </w:tc>
+        <w:tc>
+          <w:tcPr>
+            <w:tcW w:w="1843" w:type="dxa"/>
+          </w:tcPr>
+          <w:p>
+            <w:r>
+              <w:t>7</w:t>
+            </w:r>
+          </w:p>
+        </w:tc>
+        <w:tc>
+          <w:tcPr>
+            <w:tcW w:w="1843" w:type="dxa"/>
+          </w:tcPr>
+          <w:p>
+            <w:pPr>
+              <w:jc w:val="right"/>
+            </w:pPr>
+            <w:r>
+              <w:t>14</w:t>
+            </w:r>
+          </w:p>
+        </w:tc>
+      </w:tr>
+      <w:tr>
+        <w:trPr>
+          <w:trHeight w:val="90"/>
+        </w:trPr>
+        <w:tc>
+          <w:tcPr>
+            <w:tcW w:w="1842" w:type="dxa"/>
+            <w:vMerge/>
+          </w:tcPr>
+          <w:p/>
+        </w:tc>
+        <w:tc>
+          <w:tcPr>
+            <w:tcW w:w="1842" w:type="dxa"/>
+          </w:tcPr>
+          <w:p>
+            <w:r>
+              <w:t>1</w:t>
+            </w:r>
+          </w:p>
+        </w:tc>
+        <w:tc>
+          <w:tcPr>
+            <w:tcW w:w="1842" w:type="dxa"/>
+          </w:tcPr>
+          <w:p>
+            <w:r>
+              <w:t>Mittel</w:t>
+            </w:r>
+          </w:p>
+        </w:tc>
+        <w:tc>
+          <w:tcPr>
+            <w:tcW w:w="1843" w:type="dxa"/>
+          </w:tcPr>
+          <w:p>
+            <w:r>
+              <w:t>10</w:t>
+            </w:r>
+          </w:p>
+        </w:tc>
+        <w:tc>
+          <w:tcPr>
+            <w:tcW w:w="1843" w:type="dxa"/>
+          </w:tcPr>
+          <w:p>
+            <w:pPr>
+              <w:jc w:val="right"/>
+            </w:pPr>
+            <w:r>
+              <w:t>10</w:t>
+            </w:r>
+          </w:p>
+        </w:tc>
+      </w:tr>
+      <w:tr>
+        <w:trPr>
+          <w:trHeight w:val="90"/>
+        </w:trPr>
+        <w:tc>
+          <w:tcPr>
+            <w:tcW w:w="1842" w:type="dxa"/>
+            <w:vMerge/>
+          </w:tcPr>
+          <w:p/>
+        </w:tc>
+        <w:tc>
+          <w:tcPr>
+            <w:tcW w:w="1842" w:type="dxa"/>
+          </w:tcPr>
+          <w:p/>
+        </w:tc>
+        <w:tc>
+          <w:tcPr>
+            <w:tcW w:w="1842" w:type="dxa"/>
+          </w:tcPr>
+          <w:p>
+            <w:r>
+              <w:t>Komplex</w:t>
+            </w:r>
+          </w:p>
+        </w:tc>
+        <w:tc>
+          <w:tcPr>
+            <w:tcW w:w="1843" w:type="dxa"/>
+          </w:tcPr>
+          <w:p>
+            <w:r>
+              <w:t>15</w:t>
+            </w:r>
+          </w:p>
+        </w:tc>
+        <w:tc>
+          <w:tcPr>
+            <w:tcW w:w="1843" w:type="dxa"/>
+          </w:tcPr>
+          <w:p>
+            <w:pPr>
+              <w:jc w:val="right"/>
+            </w:pPr>
+            <w:r>
+              <w:t>0</w:t>
+            </w:r>
+          </w:p>
+        </w:tc>
+      </w:tr>
+      <w:tr>
+        <w:trPr>
+          <w:trHeight w:val="90"/>
+        </w:trPr>
+        <w:tc>
+          <w:tcPr>
+            <w:tcW w:w="1842" w:type="dxa"/>
+            <w:vMerge w:val="restart"/>
+          </w:tcPr>
+          <w:p>
+            <w:r>
+              <w:t>Referenzdaten</w:t>
+            </w:r>
+          </w:p>
+        </w:tc>
+        <w:tc>
+          <w:tcPr>
+            <w:tcW w:w="1842" w:type="dxa"/>
+          </w:tcPr>
+          <w:p>
+            <w:r>
+              <w:t>2</w:t>
+            </w:r>
+          </w:p>
+        </w:tc>
+        <w:tc>
+          <w:tcPr>
+            <w:tcW w:w="1842" w:type="dxa"/>
+          </w:tcPr>
+          <w:p>
+            <w:r>
+              <w:t>Einfach</w:t>
+            </w:r>
+          </w:p>
+        </w:tc>
+        <w:tc>
+          <w:tcPr>
+            <w:tcW w:w="1843" w:type="dxa"/>
+          </w:tcPr>
+          <w:p>
+            <w:r>
+              <w:t>5</w:t>
+            </w:r>
+          </w:p>
+        </w:tc>
+        <w:tc>
+          <w:tcPr>
+            <w:tcW w:w="1843" w:type="dxa"/>
+          </w:tcPr>
+          <w:p>
+            <w:pPr>
+              <w:jc w:val="right"/>
+            </w:pPr>
+            <w:r>
+              <w:t>10</w:t>
+            </w:r>
+          </w:p>
+        </w:tc>
+      </w:tr>
+      <w:tr>
+        <w:trPr>
+          <w:trHeight w:val="90"/>
+        </w:trPr>
+        <w:tc>
+          <w:tcPr>
+            <w:tcW w:w="1842" w:type="dxa"/>
+            <w:vMerge/>
+          </w:tcPr>
+          <w:p/>
+        </w:tc>
+        <w:tc>
+          <w:tcPr>
+            <w:tcW w:w="1842" w:type="dxa"/>
+          </w:tcPr>
+          <w:p>
+            <w:r>
+              <w:t>1</w:t>
+            </w:r>
+          </w:p>
+        </w:tc>
+        <w:tc>
+          <w:tcPr>
+            <w:tcW w:w="1842" w:type="dxa"/>
+          </w:tcPr>
+          <w:p>
+            <w:r>
+              <w:t>Mittel</w:t>
+            </w:r>
+          </w:p>
+        </w:tc>
+        <w:tc>
+          <w:tcPr>
+            <w:tcW w:w="1843" w:type="dxa"/>
+          </w:tcPr>
+          <w:p>
+            <w:r>
+              <w:t>7</w:t>
+            </w:r>
+          </w:p>
+        </w:tc>
+        <w:tc>
+          <w:tcPr>
+            <w:tcW w:w="1843" w:type="dxa"/>
+          </w:tcPr>
+          <w:p>
+            <w:pPr>
+              <w:jc w:val="right"/>
+            </w:pPr>
+            <w:r>
+              <w:t>7</w:t>
+            </w:r>
+          </w:p>
+        </w:tc>
+      </w:tr>
+      <w:tr>
+        <w:trPr>
+          <w:trHeight w:val="90"/>
+        </w:trPr>
+        <w:tc>
+          <w:tcPr>
+            <w:tcW w:w="1842" w:type="dxa"/>
+            <w:vMerge/>
+          </w:tcPr>
+          <w:p/>
+        </w:tc>
+        <w:tc>
+          <w:tcPr>
+            <w:tcW w:w="1842" w:type="dxa"/>
+          </w:tcPr>
+          <w:p/>
+        </w:tc>
+        <w:tc>
+          <w:tcPr>
+            <w:tcW w:w="1842" w:type="dxa"/>
+          </w:tcPr>
+          <w:p>
+            <w:r>
+              <w:t>Komplex</w:t>
+            </w:r>
+          </w:p>
+        </w:tc>
+        <w:tc>
+          <w:tcPr>
+            <w:tcW w:w="1843" w:type="dxa"/>
+          </w:tcPr>
+          <w:p>
+            <w:r>
+              <w:t>10</w:t>
+            </w:r>
+          </w:p>
+        </w:tc>
+        <w:tc>
+          <w:tcPr>
+            <w:tcW w:w="1843" w:type="dxa"/>
+          </w:tcPr>
+          <w:p>
+            <w:pPr>
+              <w:jc w:val="right"/>
+            </w:pPr>
+            <w:r>
+              <w:t>0</w:t>
+            </w:r>
+          </w:p>
+        </w:tc>
+      </w:tr>
+      <w:tr>
+        <w:tc>
+          <w:tcPr>
+            <w:tcW w:w="1842" w:type="dxa"/>
+          </w:tcPr>
+          <w:p>
+            <w:r>
+              <w:t>Summe</w:t>
+            </w:r>
+          </w:p>
+        </w:tc>
+        <w:tc>
+          <w:tcPr>
+            <w:tcW w:w="1842" w:type="dxa"/>
+          </w:tcPr>
+          <w:p/>
+        </w:tc>
+        <w:tc>
+          <w:tcPr>
+            <w:tcW w:w="1842" w:type="dxa"/>
+          </w:tcPr>
+          <w:p/>
+        </w:tc>
+        <w:tc>
+          <w:tcPr>
+            <w:tcW w:w="1843" w:type="dxa"/>
+          </w:tcPr>
+          <w:p>
+            <w:pPr>
+              <w:jc w:val="right"/>
+            </w:pPr>
+            <w:r>
+              <w:t>E1=</w:t>
+            </w:r>
+          </w:p>
+        </w:tc>
+        <w:tc>
+          <w:tcPr>
+            <w:tcW w:w="1843" w:type="dxa"/>
+          </w:tcPr>
+          <w:p>
+            <w:r>
+              <w:t>144</w:t>
+            </w:r>
+          </w:p>
+        </w:tc>
+      </w:tr>
+      <w:tr>
+        <w:trPr>
+          <w:trHeight w:val="156"/>
+        </w:trPr>
+        <w:tc>
+          <w:tcPr>
+            <w:tcW w:w="1842" w:type="dxa"/>
+            <w:vMerge w:val="restart"/>
+          </w:tcPr>
+          <w:p>
+            <w:r>
+              <w:t>Einflussfaktoren</w:t>
+            </w:r>
+          </w:p>
+          <w:p>
+            <w:r>
+              <w:t xml:space="preserve">(ändern den </w:t>
+            </w:r>
+            <w:proofErr w:type="spellStart"/>
+            <w:r>
+              <w:t>Function</w:t>
+            </w:r>
+            <w:proofErr w:type="spellEnd"/>
+            <w:r>
+              <w:t xml:space="preserve">-Point-Wert um </w:t>
+            </w:r>
+            <w:r>
+              <w:rPr>
+                <w:rFonts w:cstheme="minorHAnsi"/>
+              </w:rPr>
+              <w:t>±</w:t>
+            </w:r>
+            <w:r>
+              <w:t xml:space="preserve"> 30%</w:t>
+            </w:r>
+          </w:p>
+        </w:tc>
+        <w:tc>
+          <w:tcPr>
+            <w:tcW w:w="5527" w:type="dxa"/>
+            <w:gridSpan w:val="3"/>
+          </w:tcPr>
+          <w:p>
+            <w:r>
+              <w:t>1.Verflechtung mit anderen Anwendungssystemen (0-5)</w:t>
+            </w:r>
+          </w:p>
+        </w:tc>
+        <w:tc>
+          <w:tcPr>
+            <w:tcW w:w="1843" w:type="dxa"/>
+          </w:tcPr>
+          <w:p>
+            <w:pPr>
+              <w:jc w:val="right"/>
+            </w:pPr>
+            <w:r>
+              <w:t>0</w:t>
+            </w:r>
+          </w:p>
+        </w:tc>
+      </w:tr>
+      <w:tr>
+        <w:trPr>
+          <w:trHeight w:val="154"/>
+        </w:trPr>
+        <w:tc>
+          <w:tcPr>
+            <w:tcW w:w="1842" w:type="dxa"/>
+            <w:vMerge/>
+          </w:tcPr>
+          <w:p/>
+        </w:tc>
+        <w:tc>
+          <w:tcPr>
+            <w:tcW w:w="5527" w:type="dxa"/>
+            <w:gridSpan w:val="3"/>
+          </w:tcPr>
+          <w:p>
+            <w:r>
+              <w:t>2.Dezentrale Daten und dezentrale Verarbeitung (0-5)</w:t>
+            </w:r>
+          </w:p>
+        </w:tc>
+        <w:tc>
+          <w:tcPr>
+            <w:tcW w:w="1843" w:type="dxa"/>
+          </w:tcPr>
+          <w:p>
+            <w:pPr>
+              <w:jc w:val="right"/>
+            </w:pPr>
+            <w:r>
+              <w:t>4</w:t>
+            </w:r>
+          </w:p>
+        </w:tc>
+      </w:tr>
+      <w:tr>
+        <w:trPr>
+          <w:trHeight w:val="154"/>
+        </w:trPr>
+        <w:tc>
+          <w:tcPr>
+            <w:tcW w:w="1842" w:type="dxa"/>
+            <w:vMerge/>
+          </w:tcPr>
+          <w:p/>
+        </w:tc>
+        <w:tc>
+          <w:tcPr>
+            <w:tcW w:w="5527" w:type="dxa"/>
+            <w:gridSpan w:val="3"/>
+          </w:tcPr>
+          <w:p>
+            <w:r>
+              <w:t>3.Transaktionsrate (0-5)</w:t>
+            </w:r>
+          </w:p>
+        </w:tc>
+        <w:tc>
+          <w:tcPr>
+            <w:tcW w:w="1843" w:type="dxa"/>
+          </w:tcPr>
+          <w:p>
+            <w:pPr>
+              <w:jc w:val="right"/>
+            </w:pPr>
+            <w:r>
+              <w:t>0</w:t>
+            </w:r>
+          </w:p>
+        </w:tc>
+      </w:tr>
+      <w:tr>
+        <w:trPr>
+          <w:trHeight w:val="303"/>
+        </w:trPr>
+        <w:tc>
+          <w:tcPr>
+            <w:tcW w:w="1842" w:type="dxa"/>
+            <w:vMerge/>
+          </w:tcPr>
+          <w:p/>
+        </w:tc>
+        <w:tc>
+          <w:tcPr>
+            <w:tcW w:w="5527" w:type="dxa"/>
+            <w:gridSpan w:val="3"/>
+            <w:vMerge w:val="restart"/>
+          </w:tcPr>
+          <w:p>
+            <w:r>
+              <w:t>4. Verarbeitungslogik</w:t>
+            </w:r>
+          </w:p>
+          <w:p>
+            <w:r>
+              <w:t>a Rechenoperationen (0-10)</w:t>
+            </w:r>
+          </w:p>
+          <w:p>
+            <w:r>
+              <w:t>b Kontrollverfahren (0-5)</w:t>
+            </w:r>
+          </w:p>
+          <w:p>
+            <w:r>
+              <w:t>c Ausnahmeregelungen (0-10)</w:t>
+            </w:r>
+          </w:p>
+          <w:p>
+            <w:r>
+              <w:t>d Logik (0-5)</w:t>
+            </w:r>
+          </w:p>
+        </w:tc>
+        <w:tc>
+          <w:tcPr>
+            <w:tcW w:w="1843" w:type="dxa"/>
+          </w:tcPr>
+          <w:p>
+            <w:pPr>
+              <w:jc w:val="right"/>
+            </w:pPr>
+          </w:p>
+        </w:tc>
+      </w:tr>
+      <w:tr>
+        <w:trPr>
+          <w:trHeight w:val="301"/>
+        </w:trPr>
+        <w:tc>
+          <w:tcPr>
+            <w:tcW w:w="1842" w:type="dxa"/>
+            <w:vMerge/>
+          </w:tcPr>
+          <w:p/>
+        </w:tc>
+        <w:tc>
+          <w:tcPr>
+            <w:tcW w:w="5527" w:type="dxa"/>
+            <w:gridSpan w:val="3"/>
+            <w:vMerge/>
+          </w:tcPr>
+          <w:p/>
+        </w:tc>
+        <w:tc>
+          <w:tcPr>
+            <w:tcW w:w="1843" w:type="dxa"/>
+          </w:tcPr>
+          <w:p>
+            <w:pPr>
+              <w:jc w:val="right"/>
+            </w:pPr>
+            <w:r>
+              <w:t>8</w:t>
+            </w:r>
+          </w:p>
+        </w:tc>
+      </w:tr>
+      <w:tr>
+        <w:trPr>
+          <w:trHeight w:val="301"/>
+        </w:trPr>
+        <w:tc>
+          <w:tcPr>
+            <w:tcW w:w="1842" w:type="dxa"/>
+            <w:vMerge/>
+          </w:tcPr>
+          <w:p/>
+        </w:tc>
+        <w:tc>
+          <w:tcPr>
+            <w:tcW w:w="5527" w:type="dxa"/>
+            <w:gridSpan w:val="3"/>
+            <w:vMerge/>
+          </w:tcPr>
+          <w:p/>
+        </w:tc>
+        <w:tc>
+          <w:tcPr>
+            <w:tcW w:w="1843" w:type="dxa"/>
+          </w:tcPr>
+          <w:p>
+            <w:pPr>
+              <w:jc w:val="right"/>
+            </w:pPr>
+            <w:r>
+              <w:t>0</w:t>
+            </w:r>
+          </w:p>
+        </w:tc>
+      </w:tr>
+      <w:tr>
+        <w:trPr>
+          <w:trHeight w:val="301"/>
+        </w:trPr>
+        <w:tc>
+          <w:tcPr>
+            <w:tcW w:w="1842" w:type="dxa"/>
+            <w:vMerge/>
+          </w:tcPr>
+          <w:p/>
+        </w:tc>
+        <w:tc>
+          <w:tcPr>
+            <w:tcW w:w="5527" w:type="dxa"/>
+            <w:gridSpan w:val="3"/>
+            <w:vMerge/>
+          </w:tcPr>
+          <w:p/>
+        </w:tc>
+        <w:tc>
+          <w:tcPr>
+            <w:tcW w:w="1843" w:type="dxa"/>
+          </w:tcPr>
+          <w:p>
+            <w:pPr>
+              <w:jc w:val="right"/>
+            </w:pPr>
+            <w:r>
+              <w:t>0</w:t>
+            </w:r>
+          </w:p>
+        </w:tc>
+      </w:tr>
+      <w:tr>
+        <w:trPr>
+          <w:trHeight w:val="301"/>
+        </w:trPr>
+        <w:tc>
+          <w:tcPr>
+            <w:tcW w:w="1842" w:type="dxa"/>
+            <w:vMerge/>
+          </w:tcPr>
+          <w:p/>
+        </w:tc>
+        <w:tc>
+          <w:tcPr>
+            <w:tcW w:w="5527" w:type="dxa"/>
+            <w:gridSpan w:val="3"/>
+            <w:vMerge/>
+          </w:tcPr>
+          <w:p/>
+        </w:tc>
+        <w:tc>
+          <w:tcPr>
+            <w:tcW w:w="1843" w:type="dxa"/>
+          </w:tcPr>
+          <w:p>
+            <w:pPr>
+              <w:jc w:val="right"/>
+            </w:pPr>
+            <w:r>
+              <w:t>1</w:t>
+            </w:r>
+          </w:p>
+        </w:tc>
+      </w:tr>
+      <w:tr>
+        <w:trPr>
+          <w:trHeight w:val="154"/>
+        </w:trPr>
+        <w:tc>
+          <w:tcPr>
+            <w:tcW w:w="1842" w:type="dxa"/>
+            <w:vMerge/>
+          </w:tcPr>
+          <w:p/>
+        </w:tc>
+        <w:tc>
+          <w:tcPr>
+            <w:tcW w:w="5527" w:type="dxa"/>
+            <w:gridSpan w:val="3"/>
+          </w:tcPr>
+          <w:p>
+            <w:r>
+              <w:t>6. Wiederverwertbarkeit (0-5)</w:t>
+            </w:r>
+          </w:p>
+        </w:tc>
+        <w:tc>
+          <w:tcPr>
+            <w:tcW w:w="1843" w:type="dxa"/>
+          </w:tcPr>
+          <w:p>
+            <w:pPr>
+              <w:jc w:val="right"/>
+            </w:pPr>
+            <w:r>
+              <w:t>5</w:t>
+            </w:r>
+          </w:p>
+        </w:tc>
+      </w:tr>
+      <w:tr>
+        <w:trPr>
+          <w:trHeight w:val="154"/>
+        </w:trPr>
+        <w:tc>
+          <w:tcPr>
+            <w:tcW w:w="1842" w:type="dxa"/>
+            <w:vMerge/>
+          </w:tcPr>
+          <w:p/>
+        </w:tc>
+        <w:tc>
+          <w:tcPr>
+            <w:tcW w:w="5527" w:type="dxa"/>
+            <w:gridSpan w:val="3"/>
+          </w:tcPr>
+          <w:p>
+            <w:r>
+              <w:t>6. Datenbestandskonvertierungen (0-5)</w:t>
+            </w:r>
+          </w:p>
+        </w:tc>
+        <w:tc>
+          <w:tcPr>
+            <w:tcW w:w="1843" w:type="dxa"/>
+          </w:tcPr>
+          <w:p>
+            <w:pPr>
+              <w:jc w:val="right"/>
+            </w:pPr>
+            <w:r>
+              <w:t>0</w:t>
+            </w:r>
+          </w:p>
+        </w:tc>
+      </w:tr>
+      <w:tr>
+        <w:trPr>
+          <w:trHeight w:val="154"/>
+        </w:trPr>
+        <w:tc>
+          <w:tcPr>
+            <w:tcW w:w="1842" w:type="dxa"/>
+            <w:vMerge/>
+          </w:tcPr>
+          <w:p/>
+        </w:tc>
+        <w:tc>
+          <w:tcPr>
+            <w:tcW w:w="5527" w:type="dxa"/>
+            <w:gridSpan w:val="3"/>
+          </w:tcPr>
+          <w:p>
+            <w:r>
+              <w:t>7.Anpassbarkeit (0-5)</w:t>
+            </w:r>
+          </w:p>
+        </w:tc>
+        <w:tc>
+          <w:tcPr>
+            <w:tcW w:w="1843" w:type="dxa"/>
+          </w:tcPr>
+          <w:p>
+            <w:pPr>
+              <w:jc w:val="right"/>
+            </w:pPr>
+            <w:r>
+              <w:t>3</w:t>
+            </w:r>
+          </w:p>
+        </w:tc>
+      </w:tr>
+      <w:tr>
+        <w:tc>
+          <w:tcPr>
+            <w:tcW w:w="1842" w:type="dxa"/>
+          </w:tcPr>
+          <w:p>
+            <w:r>
+              <w:t xml:space="preserve">Summe der 7 </w:t>
+            </w:r>
+            <w:proofErr w:type="spellStart"/>
+            <w:r>
+              <w:t>Einlüsse</w:t>
+            </w:r>
+            <w:proofErr w:type="spellEnd"/>
+          </w:p>
+        </w:tc>
+        <w:tc>
+          <w:tcPr>
+            <w:tcW w:w="5527" w:type="dxa"/>
+            <w:gridSpan w:val="3"/>
+          </w:tcPr>
+          <w:p>
+            <w:pPr>
+              <w:jc w:val="right"/>
+            </w:pPr>
+            <w:r>
+              <w:t>E2=</w:t>
+            </w:r>
+          </w:p>
+        </w:tc>
+        <w:tc>
+          <w:tcPr>
+            <w:tcW w:w="1843" w:type="dxa"/>
+          </w:tcPr>
+          <w:p>
+            <w:r>
+              <w:t>21</w:t>
+            </w:r>
+          </w:p>
+        </w:tc>
+      </w:tr>
+      <w:tr>
+        <w:tc>
+          <w:tcPr>
+            <w:tcW w:w="1842" w:type="dxa"/>
+          </w:tcPr>
+          <w:p>
+            <w:r>
+              <w:t xml:space="preserve">Faktor </w:t>
+            </w:r>
+            <w:proofErr w:type="spellStart"/>
+            <w:r>
+              <w:t>EInflussbwertung</w:t>
+            </w:r>
+            <w:proofErr w:type="spellEnd"/>
+          </w:p>
+        </w:tc>
+        <w:tc>
+          <w:tcPr>
+            <w:tcW w:w="5527" w:type="dxa"/>
+            <w:gridSpan w:val="3"/>
+          </w:tcPr>
+          <w:p>
+            <w:pPr>
+              <w:jc w:val="right"/>
+            </w:pPr>
+            <w:r>
+              <w:t>E3=E2/100+0,7=</w:t>
+            </w:r>
+          </w:p>
+        </w:tc>
+        <w:tc>
+          <w:tcPr>
+            <w:tcW w:w="1843" w:type="dxa"/>
+          </w:tcPr>
+          <w:p>
+            <w:r>
+              <w:t>0,91</w:t>
+            </w:r>
+          </w:p>
+        </w:tc>
+      </w:tr>
+      <w:tr>
+        <w:tc>
+          <w:tcPr>
+            <w:tcW w:w="1842" w:type="dxa"/>
+          </w:tcPr>
+          <w:p>
+            <w:r>
+              <w:t xml:space="preserve">Bewerte </w:t>
+            </w:r>
+            <w:proofErr w:type="spellStart"/>
+            <w:r>
+              <w:t>Function</w:t>
+            </w:r>
+            <w:proofErr w:type="spellEnd"/>
+            <w:r>
+              <w:t>-Points</w:t>
+            </w:r>
+          </w:p>
+        </w:tc>
+        <w:tc>
+          <w:tcPr>
+            <w:tcW w:w="5527" w:type="dxa"/>
+            <w:gridSpan w:val="3"/>
+          </w:tcPr>
+          <w:p>
+            <w:pPr>
+              <w:jc w:val="right"/>
+            </w:pPr>
+            <w:r>
+              <w:t>E1*E3=</w:t>
+            </w:r>
+          </w:p>
+        </w:tc>
+        <w:tc>
+          <w:tcPr>
+            <w:tcW w:w="1843" w:type="dxa"/>
+          </w:tcPr>
+          <w:p>
+            <w:r>
+              <w:t>131,04</w:t>
+            </w:r>
+          </w:p>
+        </w:tc>
+      </w:tr>
+      <w:tr>
+        <w:tc>
+          <w:tcPr>
+            <w:tcW w:w="1842" w:type="dxa"/>
+          </w:tcPr>
+          <w:p>
+            <w:r>
+              <w:t>Aufwand pro Person</w:t>
+            </w:r>
+          </w:p>
+        </w:tc>
+        <w:tc>
+          <w:tcPr>
+            <w:tcW w:w="5527" w:type="dxa"/>
+            <w:gridSpan w:val="3"/>
+          </w:tcPr>
+          <w:p>
+            <w:pPr>
+              <w:jc w:val="right"/>
+            </w:pPr>
+            <w:r>
+              <w:t>E4=Personalmonate/Anzahl der Teammitglieder</w:t>
+            </w:r>
+          </w:p>
+        </w:tc>
+        <w:tc>
+          <w:tcPr>
+            <w:tcW w:w="1843" w:type="dxa"/>
+          </w:tcPr>
+          <w:p>
+            <w:r>
+              <w:t>2,75</w:t>
+            </w:r>
+          </w:p>
+        </w:tc>
+      </w:tr>
+    </w:tbl>
+    <w:p/>
+    <w:p/>
+    <w:p/>
+    <w:p/>
+    <w:p/>
+    <w:p/>
+    <w:p>
+      <w:r>
+        <w:rPr>
+          <w:sz w:val="23"/>
+          <w:szCs w:val="23"/>
+        </w:rPr>
+        <w:lastRenderedPageBreak/>
+        <w:t xml:space="preserve">Nachfolgend ist eine Zuordnungstabelle zwischen den bewerteten </w:t>
+      </w:r>
+      <w:proofErr w:type="spellStart"/>
+      <w:r>
+        <w:rPr>
+          <w:sz w:val="23"/>
+          <w:szCs w:val="23"/>
+        </w:rPr>
+        <w:t>Function</w:t>
+      </w:r>
+      <w:proofErr w:type="spellEnd"/>
+      <w:r>
+        <w:rPr>
+          <w:sz w:val="23"/>
+          <w:szCs w:val="23"/>
+        </w:rPr>
+        <w:t>-Points und den daraus abgeleiteten Personalmonaten zu sehen.</w:t>
+      </w:r>
+    </w:p>
+    <w:tbl>
+      <w:tblPr>
+        <w:tblStyle w:val="Tabellenraster"/>
+        <w:tblW w:w="0" w:type="auto"/>
+        <w:tblLook w:val="04A0" w:firstRow="1" w:lastRow="0" w:firstColumn="1" w:lastColumn="0" w:noHBand="0" w:noVBand="1"/>
+      </w:tblPr>
+      <w:tblGrid>
+        <w:gridCol w:w="4606"/>
+        <w:gridCol w:w="4606"/>
+      </w:tblGrid>
+      <w:tr>
+        <w:tc>
+          <w:tcPr>
+            <w:tcW w:w="4606" w:type="dxa"/>
+          </w:tcPr>
+          <w:p>
+            <w:pPr>
+              <w:jc w:val="center"/>
+            </w:pPr>
+            <w:r>
+              <w:t xml:space="preserve">Bewertete </w:t>
+            </w:r>
+            <w:proofErr w:type="spellStart"/>
+            <w:r>
+              <w:t>Function</w:t>
+            </w:r>
+            <w:proofErr w:type="spellEnd"/>
+            <w:r>
+              <w:t>-Points</w:t>
+            </w:r>
+          </w:p>
+        </w:tc>
+        <w:tc>
+          <w:tcPr>
+            <w:tcW w:w="4606" w:type="dxa"/>
+          </w:tcPr>
+          <w:p>
+            <w:pPr>
+              <w:jc w:val="center"/>
+            </w:pPr>
+            <w:r>
+              <w:t>Personalmonate</w:t>
+            </w:r>
+          </w:p>
+        </w:tc>
+      </w:tr>
+      <w:tr>
+        <w:tc>
+          <w:tcPr>
+            <w:tcW w:w="4606" w:type="dxa"/>
+          </w:tcPr>
+          <w:p>
+            <w:pPr>
+              <w:jc w:val="center"/>
+            </w:pPr>
+            <w:r>
+              <w:t>50</w:t>
+            </w:r>
+          </w:p>
+        </w:tc>
+        <w:tc>
+          <w:tcPr>
+            <w:tcW w:w="4606" w:type="dxa"/>
+          </w:tcPr>
+          <w:p>
+            <w:pPr>
+              <w:jc w:val="center"/>
+            </w:pPr>
+            <w:r>
+              <w:t>5</w:t>
+            </w:r>
+          </w:p>
+        </w:tc>
+      </w:tr>
+      <w:tr>
+        <w:tc>
+          <w:tcPr>
+            <w:tcW w:w="4606" w:type="dxa"/>
+          </w:tcPr>
+          <w:p>
+            <w:pPr>
+              <w:jc w:val="center"/>
+            </w:pPr>
+            <w:r>
+              <w:t>100</w:t>
+            </w:r>
+          </w:p>
+        </w:tc>
+        <w:tc>
+          <w:tcPr>
+            <w:tcW w:w="4606" w:type="dxa"/>
+          </w:tcPr>
+          <w:p>
+            <w:pPr>
+              <w:jc w:val="center"/>
+            </w:pPr>
+            <w:r>
+              <w:t>8</w:t>
+            </w:r>
+          </w:p>
+        </w:tc>
+      </w:tr>
+      <w:tr>
+        <w:tc>
+          <w:tcPr>
+            <w:tcW w:w="4606" w:type="dxa"/>
+          </w:tcPr>
+          <w:p>
+            <w:pPr>
+              <w:jc w:val="center"/>
+            </w:pPr>
+            <w:r>
+              <w:t>150</w:t>
+            </w:r>
+          </w:p>
+        </w:tc>
+        <w:tc>
+          <w:tcPr>
+            <w:tcW w:w="4606" w:type="dxa"/>
+          </w:tcPr>
+          <w:p>
+            <w:pPr>
+              <w:jc w:val="center"/>
+            </w:pPr>
+            <w:r>
+              <w:t>11</w:t>
+            </w:r>
+          </w:p>
+        </w:tc>
+      </w:tr>
+      <w:tr>
+        <w:tc>
+          <w:tcPr>
+            <w:tcW w:w="4606" w:type="dxa"/>
+          </w:tcPr>
+          <w:p>
+            <w:pPr>
+              <w:jc w:val="center"/>
+            </w:pPr>
+            <w:r>
+              <w:t>200</w:t>
+            </w:r>
+          </w:p>
+        </w:tc>
+        <w:tc>
+          <w:tcPr>
+            <w:tcW w:w="4606" w:type="dxa"/>
+          </w:tcPr>
+          <w:p>
+            <w:pPr>
+              <w:jc w:val="center"/>
+            </w:pPr>
+            <w:r>
+              <w:t>14</w:t>
+            </w:r>
+          </w:p>
+        </w:tc>
+      </w:tr>
+      <w:tr>
+        <w:tc>
+          <w:tcPr>
+            <w:tcW w:w="4606" w:type="dxa"/>
+          </w:tcPr>
+          <w:p>
+            <w:pPr>
+              <w:jc w:val="center"/>
+            </w:pPr>
+            <w:r>
+              <w:t>250</w:t>
+            </w:r>
+          </w:p>
+        </w:tc>
+        <w:tc>
+          <w:tcPr>
+            <w:tcW w:w="4606" w:type="dxa"/>
+          </w:tcPr>
+          <w:p>
+            <w:pPr>
+              <w:jc w:val="center"/>
+            </w:pPr>
+            <w:r>
+              <w:t>17</w:t>
+            </w:r>
+          </w:p>
+        </w:tc>
+      </w:tr>
+      <w:tr>
+        <w:tc>
+          <w:tcPr>
+            <w:tcW w:w="4606" w:type="dxa"/>
+          </w:tcPr>
+          <w:p>
+            <w:pPr>
+              <w:jc w:val="center"/>
+            </w:pPr>
+            <w:r>
+              <w:t>300</w:t>
+            </w:r>
+          </w:p>
+        </w:tc>
+        <w:tc>
+          <w:tcPr>
+            <w:tcW w:w="4606" w:type="dxa"/>
+          </w:tcPr>
+          <w:p>
+            <w:pPr>
+              <w:jc w:val="center"/>
+            </w:pPr>
+            <w:r>
+              <w:t>20</w:t>
+            </w:r>
+          </w:p>
+        </w:tc>
+      </w:tr>
+      <w:tr>
+        <w:trPr>
+          <w:trHeight w:val="76"/>
+        </w:trPr>
+        <w:tc>
+          <w:tcPr>
+            <w:tcW w:w="4606" w:type="dxa"/>
+          </w:tcPr>
+          <w:p>
+            <w:pPr>
+              <w:jc w:val="center"/>
+            </w:pPr>
+            <w:r>
+              <w:t>350</w:t>
+            </w:r>
+          </w:p>
+        </w:tc>
+        <w:tc>
+          <w:tcPr>
+            <w:tcW w:w="4606" w:type="dxa"/>
+          </w:tcPr>
+          <w:p>
+            <w:pPr>
+              <w:jc w:val="center"/>
+            </w:pPr>
+            <w:r>
+              <w:t>24</w:t>
+            </w:r>
+          </w:p>
+        </w:tc>
+      </w:tr>
+      <w:tr>
+        <w:trPr>
+          <w:trHeight w:val="75"/>
+        </w:trPr>
+        <w:tc>
+          <w:tcPr>
+            <w:tcW w:w="4606" w:type="dxa"/>
+          </w:tcPr>
+          <w:p>
+            <w:pPr>
+              <w:jc w:val="center"/>
+            </w:pPr>
+            <w:r>
+              <w:t>400</w:t>
+            </w:r>
+          </w:p>
+        </w:tc>
+        <w:tc>
+          <w:tcPr>
+            <w:tcW w:w="4606" w:type="dxa"/>
+          </w:tcPr>
+          <w:p>
+            <w:pPr>
+              <w:jc w:val="center"/>
+            </w:pPr>
+            <w:r>
+              <w:t>28</w:t>
+            </w:r>
+          </w:p>
+        </w:tc>
+      </w:tr>
+      <w:tr>
+        <w:trPr>
+          <w:trHeight w:val="75"/>
+        </w:trPr>
+        <w:tc>
+          <w:tcPr>
+            <w:tcW w:w="4606" w:type="dxa"/>
+          </w:tcPr>
+          <w:p>
+            <w:pPr>
+              <w:jc w:val="center"/>
+            </w:pPr>
+            <w:r>
+              <w:t>450</w:t>
+            </w:r>
+          </w:p>
+        </w:tc>
+        <w:tc>
+          <w:tcPr>
+            <w:tcW w:w="4606" w:type="dxa"/>
+          </w:tcPr>
+          <w:p>
+            <w:pPr>
+              <w:jc w:val="center"/>
+            </w:pPr>
+            <w:r>
+              <w:t>32</w:t>
+            </w:r>
+          </w:p>
+        </w:tc>
+      </w:tr>
+      <w:tr>
+        <w:trPr>
+          <w:trHeight w:val="75"/>
+        </w:trPr>
+        <w:tc>
+          <w:tcPr>
+            <w:tcW w:w="4606" w:type="dxa"/>
+          </w:tcPr>
+          <w:p>
+            <w:pPr>
+              <w:jc w:val="center"/>
+            </w:pPr>
+            <w:r>
+              <w:t>500</w:t>
+            </w:r>
+          </w:p>
+        </w:tc>
+        <w:tc>
+          <w:tcPr>
+            <w:tcW w:w="4606" w:type="dxa"/>
+          </w:tcPr>
+          <w:p>
+            <w:pPr>
+              <w:jc w:val="center"/>
+            </w:pPr>
+            <w:r>
+              <w:t>36</w:t>
+            </w:r>
+          </w:p>
+        </w:tc>
+      </w:tr>
+    </w:tbl>
+    <w:p>
+      <w:pPr>
+        <w:jc w:val="both"/>
+      </w:pPr>
+    </w:p>
+    <w:p>
+      <w:pPr>
+        <w:jc w:val="both"/>
+      </w:pPr>
+      <w:r>
+        <w:t>Wenn man nun die Werte vergleicht kommt man in unserem Projekt auf einem Gesamtaufwand von 11 Monaten und  wenn man das dann noch durch die Anzahl der Teammitglieder teilt auf 2,75 Monate.</w:t>
+      </w:r>
+    </w:p>
+    <w:p>
+      <w:pPr>
+        <w:pStyle w:val="berschrift2"/>
+      </w:pPr>
+      <w:r>
+        <w:t>6.2 Investitionsaufwand</w:t>
+      </w:r>
+    </w:p>
+    <w:p>
+      <w:r>
+        <w:t>Der Investi</w:t>
+      </w:r>
+      <w:r>
+        <w:t>t</w:t>
+      </w:r>
+      <w:r>
+        <w:t>i</w:t>
+      </w:r>
+      <w:r>
+        <w:t xml:space="preserve">onsaufwand ist </w:t>
+      </w:r>
+      <w:r>
+        <w:t>relativ gering da</w:t>
+      </w:r>
+      <w:r>
+        <w:t xml:space="preserve"> nur</w:t>
+      </w:r>
+      <w:r>
+        <w:t xml:space="preserve"> Vermarktung</w:t>
+      </w:r>
+      <w:r>
+        <w:t xml:space="preserve">skosten </w:t>
+      </w:r>
+      <w:r>
+        <w:t xml:space="preserve">im Google Play Store und </w:t>
+      </w:r>
+      <w:r>
+        <w:t xml:space="preserve">das  Personalgehalt </w:t>
+      </w:r>
+      <w:r>
+        <w:t>aufkommen.</w:t>
+      </w:r>
+    </w:p>
+    <w:tbl>
+      <w:tblPr>
+        <w:tblStyle w:val="Tabellenraster"/>
+        <w:tblW w:w="0" w:type="auto"/>
+        <w:tblLook w:val="04A0" w:firstRow="1" w:lastRow="0" w:firstColumn="1" w:lastColumn="0" w:noHBand="0" w:noVBand="1"/>
+      </w:tblPr>
+      <w:tblGrid>
+        <w:gridCol w:w="4606"/>
+        <w:gridCol w:w="4606"/>
+      </w:tblGrid>
+      <w:tr>
+        <w:tc>
+          <w:tcPr>
+            <w:tcW w:w="9212" w:type="dxa"/>
+            <w:gridSpan w:val="2"/>
+          </w:tcPr>
+          <w:p>
+            <w:r>
+              <w:t>Personal</w:t>
+            </w:r>
+          </w:p>
+        </w:tc>
+      </w:tr>
+      <w:tr>
+        <w:tc>
+          <w:tcPr>
+            <w:tcW w:w="4606" w:type="dxa"/>
+          </w:tcPr>
+          <w:p>
+            <w:r>
+              <w:t>Personalgehalt</w:t>
+            </w:r>
+          </w:p>
+        </w:tc>
+        <w:tc>
+          <w:tcPr>
+            <w:tcW w:w="4606" w:type="dxa"/>
+          </w:tcPr>
+          <w:p>
+            <w:r>
+              <w:t>15x480€</w:t>
+            </w:r>
+          </w:p>
+        </w:tc>
+      </w:tr>
+      <w:tr>
+        <w:tc>
+          <w:tcPr>
+            <w:tcW w:w="4606" w:type="dxa"/>
+          </w:tcPr>
+          <w:p>
+            <w:r>
+              <w:t>Summe</w:t>
+            </w:r>
+          </w:p>
+        </w:tc>
+        <w:tc>
+          <w:tcPr>
+            <w:tcW w:w="4606" w:type="dxa"/>
+          </w:tcPr>
+          <w:p>
+            <w:r>
+              <w:t>7200€</w:t>
+            </w:r>
+          </w:p>
+        </w:tc>
+      </w:tr>
+      <w:tr>
+        <w:tc>
+          <w:tcPr>
+            <w:tcW w:w="9212" w:type="dxa"/>
+            <w:gridSpan w:val="2"/>
+          </w:tcPr>
+          <w:p>
+            <w:r>
+              <w:t>Google Play Store</w:t>
+            </w:r>
+          </w:p>
+        </w:tc>
+      </w:tr>
+      <w:tr>
+        <w:tc>
+          <w:tcPr>
+            <w:tcW w:w="4606" w:type="dxa"/>
+          </w:tcPr>
+          <w:p>
+            <w:r>
+              <w:t>Vermarktungskosten</w:t>
+            </w:r>
+          </w:p>
+        </w:tc>
+        <w:tc>
+          <w:tcPr>
+            <w:tcW w:w="4606" w:type="dxa"/>
+          </w:tcPr>
+          <w:p>
+            <w:r>
+              <w:t>20€</w:t>
+            </w:r>
+          </w:p>
+        </w:tc>
+      </w:tr>
+      <w:tr>
+        <w:tc>
+          <w:tcPr>
+            <w:tcW w:w="4606" w:type="dxa"/>
+          </w:tcPr>
+          <w:p>
+            <w:r>
+              <w:t>Summe</w:t>
+            </w:r>
+          </w:p>
+        </w:tc>
+        <w:tc>
+          <w:tcPr>
+            <w:tcW w:w="4606" w:type="dxa"/>
+          </w:tcPr>
+          <w:p>
+            <w:r>
+              <w:t>20€</w:t>
+            </w:r>
+          </w:p>
+        </w:tc>
+      </w:tr>
+      <w:tr>
+        <w:tc>
+          <w:tcPr>
+            <w:tcW w:w="4606" w:type="dxa"/>
+          </w:tcPr>
+          <w:p>
+            <w:r>
+              <w:t>Gesamtkosten</w:t>
+            </w:r>
+          </w:p>
+        </w:tc>
+        <w:tc>
+          <w:tcPr>
+            <w:tcW w:w="4606" w:type="dxa"/>
+          </w:tcPr>
+          <w:p>
+            <w:r>
+              <w:t>7220€</w:t>
+            </w:r>
+          </w:p>
+        </w:tc>
+      </w:tr>
+    </w:tbl>
+    <w:p/>
+    <w:p>
+      <w:pPr>
+        <w:pStyle w:val="berschrift1"/>
+      </w:pPr>
+      <w:r>
+        <w:t xml:space="preserve">7 </w:t>
+      </w:r>
+      <w:r>
+        <w:t>Nutzenanalyse</w:t>
       </w:r>
     </w:p>
     <w:p/>
     <w:p>
       <w:pPr>
-        <w:pStyle w:val="berschrift1"/>
-      </w:pPr>
-      <w:r>
-        <w:t>7 Conclusio</w:t>
+        <w:pStyle w:val="berschrift2"/>
+      </w:pPr>
+      <w:r>
+        <w:t>7.1 Nutzen für den Kunden</w:t>
+      </w:r>
+    </w:p>
+    <w:p/>
+    <w:p>
+      <w:pPr>
+        <w:pStyle w:val="Listenabsatz"/>
+        <w:numPr>
+          <w:ilvl w:val="0"/>
+          <w:numId w:val="4"/>
+        </w:numPr>
+      </w:pPr>
+      <w:r>
+        <w:t xml:space="preserve">Eine speziell für Hobbysportler entwickelte </w:t>
+      </w:r>
+      <w:proofErr w:type="spellStart"/>
+      <w:r>
+        <w:t>Android</w:t>
+      </w:r>
+      <w:proofErr w:type="spellEnd"/>
+      <w:r>
+        <w:t>-App zur Radroutenplanung</w:t>
       </w:r>
     </w:p>
     <w:p>
-      <w:r>
-        <w:t>Kommt bald.</w:t>
+      <w:pPr>
+        <w:pStyle w:val="Listenabsatz"/>
+        <w:numPr>
+          <w:ilvl w:val="0"/>
+          <w:numId w:val="4"/>
+        </w:numPr>
+      </w:pPr>
+      <w:r>
+        <w:t>Persönliches Feedback für den Benutzer durch Abruf der vollbrachten Leistungen</w:t>
+      </w:r>
+    </w:p>
+    <w:p>
+      <w:pPr>
+        <w:pStyle w:val="Listenabsatz"/>
+        <w:numPr>
+          <w:ilvl w:val="0"/>
+          <w:numId w:val="4"/>
+        </w:numPr>
+      </w:pPr>
+      <w:r>
+        <w:t>Leichte Routenplanung und Wiederverwendbarkeit alter Routen</w:t>
+      </w:r>
+    </w:p>
+    <w:p>
+      <w:pPr>
+        <w:pStyle w:val="berschrift2"/>
+      </w:pPr>
+      <w:r>
+        <w:t xml:space="preserve"> 7.1 Nutzen für das Projekt-Tea</w:t>
       </w:r>
       <w:bookmarkStart w:id="0" w:name="_GoBack"/>
       <w:bookmarkEnd w:id="0"/>
+      <w:r>
+        <w:t>m</w:t>
+      </w:r>
     </w:p>
     <w:p>
       <w:pPr>
-        <w:pStyle w:val="KeinLeerraum"/>
-      </w:pPr>
+        <w:pStyle w:val="Default"/>
+        <w:rPr>
+          <w:rFonts w:asciiTheme="minorHAnsi" w:hAnsiTheme="minorHAnsi" w:cstheme="minorHAnsi"/>
+        </w:rPr>
+      </w:pPr>
+    </w:p>
+    <w:p>
+      <w:pPr>
+        <w:pStyle w:val="Default"/>
+        <w:numPr>
+          <w:ilvl w:val="0"/>
+          <w:numId w:val="5"/>
+        </w:numPr>
+        <w:rPr>
+          <w:rFonts w:asciiTheme="minorHAnsi" w:hAnsiTheme="minorHAnsi" w:cstheme="minorHAnsi"/>
+          <w:sz w:val="22"/>
+          <w:szCs w:val="22"/>
+        </w:rPr>
+      </w:pPr>
+      <w:r>
+        <w:rPr>
+          <w:rFonts w:asciiTheme="minorHAnsi" w:hAnsiTheme="minorHAnsi" w:cstheme="minorHAnsi"/>
+          <w:sz w:val="22"/>
+          <w:szCs w:val="22"/>
+        </w:rPr>
+        <w:t xml:space="preserve">Erweiterung der fachlichen Programmierkenntnisse mittels eines praxisnahen Software-Projekts </w:t>
+      </w:r>
+    </w:p>
+    <w:p>
+      <w:pPr>
+        <w:pStyle w:val="Default"/>
+        <w:numPr>
+          <w:ilvl w:val="0"/>
+          <w:numId w:val="5"/>
+        </w:numPr>
+        <w:rPr>
+          <w:rFonts w:asciiTheme="minorHAnsi" w:hAnsiTheme="minorHAnsi" w:cstheme="minorHAnsi"/>
+          <w:sz w:val="22"/>
+          <w:szCs w:val="22"/>
+        </w:rPr>
+      </w:pPr>
+      <w:r>
+        <w:rPr>
+          <w:rFonts w:asciiTheme="minorHAnsi" w:hAnsiTheme="minorHAnsi" w:cstheme="minorHAnsi"/>
+          <w:sz w:val="22"/>
+          <w:szCs w:val="22"/>
+        </w:rPr>
+        <w:t>Wiederverwendbarkeit von Teilen der entwickelten Software</w:t>
+      </w:r>
     </w:p>
     <w:p>
       <w:pPr>
@@ -4740,6 +7807,404 @@
 <file path=word/numbering.xml><?xml version="1.0" encoding="utf-8"?>
 <w:numbering xmlns:wpc="http://schemas.microsoft.com/office/word/2010/wordprocessingCanvas" xmlns:mc="http://schemas.openxmlformats.org/markup-compatibility/2006" xmlns:o="urn:schemas-microsoft-com:office:office" xmlns:r="http://schemas.openxmlformats.org/officeDocument/2006/relationships" xmlns:m="http://schemas.openxmlformats.org/officeDocument/2006/math" xmlns:v="urn:schemas-microsoft-com:vml" xmlns:wp14="http://schemas.microsoft.com/office/word/2010/wordprocessingDrawing" xmlns:wp="http://schemas.openxmlformats.org/drawingml/2006/wordprocessingDrawing" xmlns:w10="urn:schemas-microsoft-com:office:word" xmlns:w="http://schemas.openxmlformats.org/wordprocessingml/2006/main" xmlns:w14="http://schemas.microsoft.com/office/word/2010/wordml" xmlns:wpg="http://schemas.microsoft.com/office/word/2010/wordprocessingGroup" xmlns:wpi="http://schemas.microsoft.com/office/word/2010/wordprocessingInk" xmlns:wne="http://schemas.microsoft.com/office/word/2006/wordml" xmlns:wps="http://schemas.microsoft.com/office/word/2010/wordprocessingShape" mc:Ignorable="w14 wp14">
   <w:abstractNum w:abstractNumId="0">
+    <w:nsid w:val="0A627387"/>
+    <w:multiLevelType w:val="multilevel"/>
+    <w:tmpl w:val="0407001F"/>
+    <w:lvl w:ilvl="0">
+      <w:start w:val="1"/>
+      <w:numFmt w:val="decimal"/>
+      <w:lvlText w:val="%1."/>
+      <w:lvlJc w:val="left"/>
+      <w:pPr>
+        <w:ind w:left="360" w:hanging="360"/>
+      </w:pPr>
+    </w:lvl>
+    <w:lvl w:ilvl="1">
+      <w:start w:val="1"/>
+      <w:numFmt w:val="decimal"/>
+      <w:lvlText w:val="%1.%2."/>
+      <w:lvlJc w:val="left"/>
+      <w:pPr>
+        <w:ind w:left="792" w:hanging="432"/>
+      </w:pPr>
+    </w:lvl>
+    <w:lvl w:ilvl="2">
+      <w:start w:val="1"/>
+      <w:numFmt w:val="decimal"/>
+      <w:lvlText w:val="%1.%2.%3."/>
+      <w:lvlJc w:val="left"/>
+      <w:pPr>
+        <w:ind w:left="1224" w:hanging="504"/>
+      </w:pPr>
+    </w:lvl>
+    <w:lvl w:ilvl="3">
+      <w:start w:val="1"/>
+      <w:numFmt w:val="decimal"/>
+      <w:lvlText w:val="%1.%2.%3.%4."/>
+      <w:lvlJc w:val="left"/>
+      <w:pPr>
+        <w:ind w:left="1728" w:hanging="648"/>
+      </w:pPr>
+    </w:lvl>
+    <w:lvl w:ilvl="4">
+      <w:start w:val="1"/>
+      <w:numFmt w:val="decimal"/>
+      <w:lvlText w:val="%1.%2.%3.%4.%5."/>
+      <w:lvlJc w:val="left"/>
+      <w:pPr>
+        <w:ind w:left="2232" w:hanging="792"/>
+      </w:pPr>
+    </w:lvl>
+    <w:lvl w:ilvl="5">
+      <w:start w:val="1"/>
+      <w:numFmt w:val="decimal"/>
+      <w:lvlText w:val="%1.%2.%3.%4.%5.%6."/>
+      <w:lvlJc w:val="left"/>
+      <w:pPr>
+        <w:ind w:left="2736" w:hanging="936"/>
+      </w:pPr>
+    </w:lvl>
+    <w:lvl w:ilvl="6">
+      <w:start w:val="1"/>
+      <w:numFmt w:val="decimal"/>
+      <w:lvlText w:val="%1.%2.%3.%4.%5.%6.%7."/>
+      <w:lvlJc w:val="left"/>
+      <w:pPr>
+        <w:ind w:left="3240" w:hanging="1080"/>
+      </w:pPr>
+    </w:lvl>
+    <w:lvl w:ilvl="7">
+      <w:start w:val="1"/>
+      <w:numFmt w:val="decimal"/>
+      <w:lvlText w:val="%1.%2.%3.%4.%5.%6.%7.%8."/>
+      <w:lvlJc w:val="left"/>
+      <w:pPr>
+        <w:ind w:left="3744" w:hanging="1224"/>
+      </w:pPr>
+    </w:lvl>
+    <w:lvl w:ilvl="8">
+      <w:start w:val="1"/>
+      <w:numFmt w:val="decimal"/>
+      <w:lvlText w:val="%1.%2.%3.%4.%5.%6.%7.%8.%9."/>
+      <w:lvlJc w:val="left"/>
+      <w:pPr>
+        <w:ind w:left="4320" w:hanging="1440"/>
+      </w:pPr>
+    </w:lvl>
+  </w:abstractNum>
+  <w:abstractNum w:abstractNumId="1">
+    <w:nsid w:val="528D2E40"/>
+    <w:multiLevelType w:val="hybridMultilevel"/>
+    <w:tmpl w:val="26B0AE14"/>
+    <w:lvl w:ilvl="0" w:tplc="04070001">
+      <w:start w:val="1"/>
+      <w:numFmt w:val="bullet"/>
+      <w:lvlText w:val=""/>
+      <w:lvlJc w:val="left"/>
+      <w:pPr>
+        <w:ind w:left="720" w:hanging="360"/>
+      </w:pPr>
+      <w:rPr>
+        <w:rFonts w:ascii="Symbol" w:hAnsi="Symbol" w:hint="default"/>
+      </w:rPr>
+    </w:lvl>
+    <w:lvl w:ilvl="1" w:tplc="04070003" w:tentative="1">
+      <w:start w:val="1"/>
+      <w:numFmt w:val="bullet"/>
+      <w:lvlText w:val="o"/>
+      <w:lvlJc w:val="left"/>
+      <w:pPr>
+        <w:ind w:left="1440" w:hanging="360"/>
+      </w:pPr>
+      <w:rPr>
+        <w:rFonts w:ascii="Courier New" w:hAnsi="Courier New" w:cs="Courier New" w:hint="default"/>
+      </w:rPr>
+    </w:lvl>
+    <w:lvl w:ilvl="2" w:tplc="04070005" w:tentative="1">
+      <w:start w:val="1"/>
+      <w:numFmt w:val="bullet"/>
+      <w:lvlText w:val=""/>
+      <w:lvlJc w:val="left"/>
+      <w:pPr>
+        <w:ind w:left="2160" w:hanging="360"/>
+      </w:pPr>
+      <w:rPr>
+        <w:rFonts w:ascii="Wingdings" w:hAnsi="Wingdings" w:hint="default"/>
+      </w:rPr>
+    </w:lvl>
+    <w:lvl w:ilvl="3" w:tplc="04070001" w:tentative="1">
+      <w:start w:val="1"/>
+      <w:numFmt w:val="bullet"/>
+      <w:lvlText w:val=""/>
+      <w:lvlJc w:val="left"/>
+      <w:pPr>
+        <w:ind w:left="2880" w:hanging="360"/>
+      </w:pPr>
+      <w:rPr>
+        <w:rFonts w:ascii="Symbol" w:hAnsi="Symbol" w:hint="default"/>
+      </w:rPr>
+    </w:lvl>
+    <w:lvl w:ilvl="4" w:tplc="04070003" w:tentative="1">
+      <w:start w:val="1"/>
+      <w:numFmt w:val="bullet"/>
+      <w:lvlText w:val="o"/>
+      <w:lvlJc w:val="left"/>
+      <w:pPr>
+        <w:ind w:left="3600" w:hanging="360"/>
+      </w:pPr>
+      <w:rPr>
+        <w:rFonts w:ascii="Courier New" w:hAnsi="Courier New" w:cs="Courier New" w:hint="default"/>
+      </w:rPr>
+    </w:lvl>
+    <w:lvl w:ilvl="5" w:tplc="04070005" w:tentative="1">
+      <w:start w:val="1"/>
+      <w:numFmt w:val="bullet"/>
+      <w:lvlText w:val=""/>
+      <w:lvlJc w:val="left"/>
+      <w:pPr>
+        <w:ind w:left="4320" w:hanging="360"/>
+      </w:pPr>
+      <w:rPr>
+        <w:rFonts w:ascii="Wingdings" w:hAnsi="Wingdings" w:hint="default"/>
+      </w:rPr>
+    </w:lvl>
+    <w:lvl w:ilvl="6" w:tplc="04070001" w:tentative="1">
+      <w:start w:val="1"/>
+      <w:numFmt w:val="bullet"/>
+      <w:lvlText w:val=""/>
+      <w:lvlJc w:val="left"/>
+      <w:pPr>
+        <w:ind w:left="5040" w:hanging="360"/>
+      </w:pPr>
+      <w:rPr>
+        <w:rFonts w:ascii="Symbol" w:hAnsi="Symbol" w:hint="default"/>
+      </w:rPr>
+    </w:lvl>
+    <w:lvl w:ilvl="7" w:tplc="04070003" w:tentative="1">
+      <w:start w:val="1"/>
+      <w:numFmt w:val="bullet"/>
+      <w:lvlText w:val="o"/>
+      <w:lvlJc w:val="left"/>
+      <w:pPr>
+        <w:ind w:left="5760" w:hanging="360"/>
+      </w:pPr>
+      <w:rPr>
+        <w:rFonts w:ascii="Courier New" w:hAnsi="Courier New" w:cs="Courier New" w:hint="default"/>
+      </w:rPr>
+    </w:lvl>
+    <w:lvl w:ilvl="8" w:tplc="04070005" w:tentative="1">
+      <w:start w:val="1"/>
+      <w:numFmt w:val="bullet"/>
+      <w:lvlText w:val=""/>
+      <w:lvlJc w:val="left"/>
+      <w:pPr>
+        <w:ind w:left="6480" w:hanging="360"/>
+      </w:pPr>
+      <w:rPr>
+        <w:rFonts w:ascii="Wingdings" w:hAnsi="Wingdings" w:hint="default"/>
+      </w:rPr>
+    </w:lvl>
+  </w:abstractNum>
+  <w:abstractNum w:abstractNumId="2">
+    <w:nsid w:val="54C5500A"/>
+    <w:multiLevelType w:val="hybridMultilevel"/>
+    <w:tmpl w:val="C93216BA"/>
+    <w:lvl w:ilvl="0" w:tplc="04070001">
+      <w:start w:val="1"/>
+      <w:numFmt w:val="bullet"/>
+      <w:lvlText w:val=""/>
+      <w:lvlJc w:val="left"/>
+      <w:pPr>
+        <w:ind w:left="720" w:hanging="360"/>
+      </w:pPr>
+      <w:rPr>
+        <w:rFonts w:ascii="Symbol" w:hAnsi="Symbol" w:hint="default"/>
+      </w:rPr>
+    </w:lvl>
+    <w:lvl w:ilvl="1" w:tplc="04070003" w:tentative="1">
+      <w:start w:val="1"/>
+      <w:numFmt w:val="bullet"/>
+      <w:lvlText w:val="o"/>
+      <w:lvlJc w:val="left"/>
+      <w:pPr>
+        <w:ind w:left="1440" w:hanging="360"/>
+      </w:pPr>
+      <w:rPr>
+        <w:rFonts w:ascii="Courier New" w:hAnsi="Courier New" w:cs="Courier New" w:hint="default"/>
+      </w:rPr>
+    </w:lvl>
+    <w:lvl w:ilvl="2" w:tplc="04070005" w:tentative="1">
+      <w:start w:val="1"/>
+      <w:numFmt w:val="bullet"/>
+      <w:lvlText w:val=""/>
+      <w:lvlJc w:val="left"/>
+      <w:pPr>
+        <w:ind w:left="2160" w:hanging="360"/>
+      </w:pPr>
+      <w:rPr>
+        <w:rFonts w:ascii="Wingdings" w:hAnsi="Wingdings" w:hint="default"/>
+      </w:rPr>
+    </w:lvl>
+    <w:lvl w:ilvl="3" w:tplc="04070001" w:tentative="1">
+      <w:start w:val="1"/>
+      <w:numFmt w:val="bullet"/>
+      <w:lvlText w:val=""/>
+      <w:lvlJc w:val="left"/>
+      <w:pPr>
+        <w:ind w:left="2880" w:hanging="360"/>
+      </w:pPr>
+      <w:rPr>
+        <w:rFonts w:ascii="Symbol" w:hAnsi="Symbol" w:hint="default"/>
+      </w:rPr>
+    </w:lvl>
+    <w:lvl w:ilvl="4" w:tplc="04070003" w:tentative="1">
+      <w:start w:val="1"/>
+      <w:numFmt w:val="bullet"/>
+      <w:lvlText w:val="o"/>
+      <w:lvlJc w:val="left"/>
+      <w:pPr>
+        <w:ind w:left="3600" w:hanging="360"/>
+      </w:pPr>
+      <w:rPr>
+        <w:rFonts w:ascii="Courier New" w:hAnsi="Courier New" w:cs="Courier New" w:hint="default"/>
+      </w:rPr>
+    </w:lvl>
+    <w:lvl w:ilvl="5" w:tplc="04070005" w:tentative="1">
+      <w:start w:val="1"/>
+      <w:numFmt w:val="bullet"/>
+      <w:lvlText w:val=""/>
+      <w:lvlJc w:val="left"/>
+      <w:pPr>
+        <w:ind w:left="4320" w:hanging="360"/>
+      </w:pPr>
+      <w:rPr>
+        <w:rFonts w:ascii="Wingdings" w:hAnsi="Wingdings" w:hint="default"/>
+      </w:rPr>
+    </w:lvl>
+    <w:lvl w:ilvl="6" w:tplc="04070001" w:tentative="1">
+      <w:start w:val="1"/>
+      <w:numFmt w:val="bullet"/>
+      <w:lvlText w:val=""/>
+      <w:lvlJc w:val="left"/>
+      <w:pPr>
+        <w:ind w:left="5040" w:hanging="360"/>
+      </w:pPr>
+      <w:rPr>
+        <w:rFonts w:ascii="Symbol" w:hAnsi="Symbol" w:hint="default"/>
+      </w:rPr>
+    </w:lvl>
+    <w:lvl w:ilvl="7" w:tplc="04070003" w:tentative="1">
+      <w:start w:val="1"/>
+      <w:numFmt w:val="bullet"/>
+      <w:lvlText w:val="o"/>
+      <w:lvlJc w:val="left"/>
+      <w:pPr>
+        <w:ind w:left="5760" w:hanging="360"/>
+      </w:pPr>
+      <w:rPr>
+        <w:rFonts w:ascii="Courier New" w:hAnsi="Courier New" w:cs="Courier New" w:hint="default"/>
+      </w:rPr>
+    </w:lvl>
+    <w:lvl w:ilvl="8" w:tplc="04070005" w:tentative="1">
+      <w:start w:val="1"/>
+      <w:numFmt w:val="bullet"/>
+      <w:lvlText w:val=""/>
+      <w:lvlJc w:val="left"/>
+      <w:pPr>
+        <w:ind w:left="6480" w:hanging="360"/>
+      </w:pPr>
+      <w:rPr>
+        <w:rFonts w:ascii="Wingdings" w:hAnsi="Wingdings" w:hint="default"/>
+      </w:rPr>
+    </w:lvl>
+  </w:abstractNum>
+  <w:abstractNum w:abstractNumId="3">
+    <w:nsid w:val="56D86AA6"/>
+    <w:multiLevelType w:val="hybridMultilevel"/>
+    <w:tmpl w:val="85CEB32C"/>
+    <w:lvl w:ilvl="0" w:tplc="0407000F">
+      <w:start w:val="1"/>
+      <w:numFmt w:val="decimal"/>
+      <w:lvlText w:val="%1."/>
+      <w:lvlJc w:val="left"/>
+      <w:pPr>
+        <w:ind w:left="3600" w:hanging="360"/>
+      </w:pPr>
+    </w:lvl>
+    <w:lvl w:ilvl="1" w:tplc="04070019" w:tentative="1">
+      <w:start w:val="1"/>
+      <w:numFmt w:val="lowerLetter"/>
+      <w:lvlText w:val="%2."/>
+      <w:lvlJc w:val="left"/>
+      <w:pPr>
+        <w:ind w:left="4320" w:hanging="360"/>
+      </w:pPr>
+    </w:lvl>
+    <w:lvl w:ilvl="2" w:tplc="0407001B" w:tentative="1">
+      <w:start w:val="1"/>
+      <w:numFmt w:val="lowerRoman"/>
+      <w:lvlText w:val="%3."/>
+      <w:lvlJc w:val="right"/>
+      <w:pPr>
+        <w:ind w:left="5040" w:hanging="180"/>
+      </w:pPr>
+    </w:lvl>
+    <w:lvl w:ilvl="3" w:tplc="0407000F" w:tentative="1">
+      <w:start w:val="1"/>
+      <w:numFmt w:val="decimal"/>
+      <w:lvlText w:val="%4."/>
+      <w:lvlJc w:val="left"/>
+      <w:pPr>
+        <w:ind w:left="5760" w:hanging="360"/>
+      </w:pPr>
+    </w:lvl>
+    <w:lvl w:ilvl="4" w:tplc="04070019" w:tentative="1">
+      <w:start w:val="1"/>
+      <w:numFmt w:val="lowerLetter"/>
+      <w:lvlText w:val="%5."/>
+      <w:lvlJc w:val="left"/>
+      <w:pPr>
+        <w:ind w:left="6480" w:hanging="360"/>
+      </w:pPr>
+    </w:lvl>
+    <w:lvl w:ilvl="5" w:tplc="0407001B" w:tentative="1">
+      <w:start w:val="1"/>
+      <w:numFmt w:val="lowerRoman"/>
+      <w:lvlText w:val="%6."/>
+      <w:lvlJc w:val="right"/>
+      <w:pPr>
+        <w:ind w:left="7200" w:hanging="180"/>
+      </w:pPr>
+    </w:lvl>
+    <w:lvl w:ilvl="6" w:tplc="0407000F" w:tentative="1">
+      <w:start w:val="1"/>
+      <w:numFmt w:val="decimal"/>
+      <w:lvlText w:val="%7."/>
+      <w:lvlJc w:val="left"/>
+      <w:pPr>
+        <w:ind w:left="7920" w:hanging="360"/>
+      </w:pPr>
+    </w:lvl>
+    <w:lvl w:ilvl="7" w:tplc="04070019" w:tentative="1">
+      <w:start w:val="1"/>
+      <w:numFmt w:val="lowerLetter"/>
+      <w:lvlText w:val="%8."/>
+      <w:lvlJc w:val="left"/>
+      <w:pPr>
+        <w:ind w:left="8640" w:hanging="360"/>
+      </w:pPr>
+    </w:lvl>
+    <w:lvl w:ilvl="8" w:tplc="0407001B" w:tentative="1">
+      <w:start w:val="1"/>
+      <w:numFmt w:val="lowerRoman"/>
+      <w:lvlText w:val="%9."/>
+      <w:lvlJc w:val="right"/>
+      <w:pPr>
+        <w:ind w:left="9360" w:hanging="180"/>
+      </w:pPr>
+    </w:lvl>
+  </w:abstractNum>
+  <w:abstractNum w:abstractNumId="4">
     <w:nsid w:val="69897AA7"/>
     <w:multiLevelType w:val="hybridMultilevel"/>
     <w:tmpl w:val="5BD0A010"/>
@@ -4852,7 +8317,316 @@
       </w:rPr>
     </w:lvl>
   </w:abstractNum>
+  <w:abstractNum w:abstractNumId="5">
+    <w:nsid w:val="7204456C"/>
+    <w:multiLevelType w:val="hybridMultilevel"/>
+    <w:tmpl w:val="2236D5C4"/>
+    <w:lvl w:ilvl="0" w:tplc="04070001">
+      <w:start w:val="1"/>
+      <w:numFmt w:val="bullet"/>
+      <w:lvlText w:val=""/>
+      <w:lvlJc w:val="left"/>
+      <w:pPr>
+        <w:ind w:left="720" w:hanging="360"/>
+      </w:pPr>
+      <w:rPr>
+        <w:rFonts w:ascii="Symbol" w:hAnsi="Symbol" w:hint="default"/>
+      </w:rPr>
+    </w:lvl>
+    <w:lvl w:ilvl="1" w:tplc="04070003" w:tentative="1">
+      <w:start w:val="1"/>
+      <w:numFmt w:val="bullet"/>
+      <w:lvlText w:val="o"/>
+      <w:lvlJc w:val="left"/>
+      <w:pPr>
+        <w:ind w:left="1440" w:hanging="360"/>
+      </w:pPr>
+      <w:rPr>
+        <w:rFonts w:ascii="Courier New" w:hAnsi="Courier New" w:cs="Courier New" w:hint="default"/>
+      </w:rPr>
+    </w:lvl>
+    <w:lvl w:ilvl="2" w:tplc="04070005" w:tentative="1">
+      <w:start w:val="1"/>
+      <w:numFmt w:val="bullet"/>
+      <w:lvlText w:val=""/>
+      <w:lvlJc w:val="left"/>
+      <w:pPr>
+        <w:ind w:left="2160" w:hanging="360"/>
+      </w:pPr>
+      <w:rPr>
+        <w:rFonts w:ascii="Wingdings" w:hAnsi="Wingdings" w:hint="default"/>
+      </w:rPr>
+    </w:lvl>
+    <w:lvl w:ilvl="3" w:tplc="04070001" w:tentative="1">
+      <w:start w:val="1"/>
+      <w:numFmt w:val="bullet"/>
+      <w:lvlText w:val=""/>
+      <w:lvlJc w:val="left"/>
+      <w:pPr>
+        <w:ind w:left="2880" w:hanging="360"/>
+      </w:pPr>
+      <w:rPr>
+        <w:rFonts w:ascii="Symbol" w:hAnsi="Symbol" w:hint="default"/>
+      </w:rPr>
+    </w:lvl>
+    <w:lvl w:ilvl="4" w:tplc="04070003" w:tentative="1">
+      <w:start w:val="1"/>
+      <w:numFmt w:val="bullet"/>
+      <w:lvlText w:val="o"/>
+      <w:lvlJc w:val="left"/>
+      <w:pPr>
+        <w:ind w:left="3600" w:hanging="360"/>
+      </w:pPr>
+      <w:rPr>
+        <w:rFonts w:ascii="Courier New" w:hAnsi="Courier New" w:cs="Courier New" w:hint="default"/>
+      </w:rPr>
+    </w:lvl>
+    <w:lvl w:ilvl="5" w:tplc="04070005" w:tentative="1">
+      <w:start w:val="1"/>
+      <w:numFmt w:val="bullet"/>
+      <w:lvlText w:val=""/>
+      <w:lvlJc w:val="left"/>
+      <w:pPr>
+        <w:ind w:left="4320" w:hanging="360"/>
+      </w:pPr>
+      <w:rPr>
+        <w:rFonts w:ascii="Wingdings" w:hAnsi="Wingdings" w:hint="default"/>
+      </w:rPr>
+    </w:lvl>
+    <w:lvl w:ilvl="6" w:tplc="04070001" w:tentative="1">
+      <w:start w:val="1"/>
+      <w:numFmt w:val="bullet"/>
+      <w:lvlText w:val=""/>
+      <w:lvlJc w:val="left"/>
+      <w:pPr>
+        <w:ind w:left="5040" w:hanging="360"/>
+      </w:pPr>
+      <w:rPr>
+        <w:rFonts w:ascii="Symbol" w:hAnsi="Symbol" w:hint="default"/>
+      </w:rPr>
+    </w:lvl>
+    <w:lvl w:ilvl="7" w:tplc="04070003" w:tentative="1">
+      <w:start w:val="1"/>
+      <w:numFmt w:val="bullet"/>
+      <w:lvlText w:val="o"/>
+      <w:lvlJc w:val="left"/>
+      <w:pPr>
+        <w:ind w:left="5760" w:hanging="360"/>
+      </w:pPr>
+      <w:rPr>
+        <w:rFonts w:ascii="Courier New" w:hAnsi="Courier New" w:cs="Courier New" w:hint="default"/>
+      </w:rPr>
+    </w:lvl>
+    <w:lvl w:ilvl="8" w:tplc="04070005" w:tentative="1">
+      <w:start w:val="1"/>
+      <w:numFmt w:val="bullet"/>
+      <w:lvlText w:val=""/>
+      <w:lvlJc w:val="left"/>
+      <w:pPr>
+        <w:ind w:left="6480" w:hanging="360"/>
+      </w:pPr>
+      <w:rPr>
+        <w:rFonts w:ascii="Wingdings" w:hAnsi="Wingdings" w:hint="default"/>
+      </w:rPr>
+    </w:lvl>
+  </w:abstractNum>
+  <w:abstractNum w:abstractNumId="6">
+    <w:nsid w:val="776062BD"/>
+    <w:multiLevelType w:val="hybridMultilevel"/>
+    <w:tmpl w:val="8C726A5E"/>
+    <w:lvl w:ilvl="0" w:tplc="0407000F">
+      <w:start w:val="1"/>
+      <w:numFmt w:val="decimal"/>
+      <w:lvlText w:val="%1."/>
+      <w:lvlJc w:val="left"/>
+      <w:pPr>
+        <w:ind w:left="3600" w:hanging="360"/>
+      </w:pPr>
+    </w:lvl>
+    <w:lvl w:ilvl="1" w:tplc="04070019" w:tentative="1">
+      <w:start w:val="1"/>
+      <w:numFmt w:val="lowerLetter"/>
+      <w:lvlText w:val="%2."/>
+      <w:lvlJc w:val="left"/>
+      <w:pPr>
+        <w:ind w:left="4320" w:hanging="360"/>
+      </w:pPr>
+    </w:lvl>
+    <w:lvl w:ilvl="2" w:tplc="0407001B" w:tentative="1">
+      <w:start w:val="1"/>
+      <w:numFmt w:val="lowerRoman"/>
+      <w:lvlText w:val="%3."/>
+      <w:lvlJc w:val="right"/>
+      <w:pPr>
+        <w:ind w:left="5040" w:hanging="180"/>
+      </w:pPr>
+    </w:lvl>
+    <w:lvl w:ilvl="3" w:tplc="0407000F" w:tentative="1">
+      <w:start w:val="1"/>
+      <w:numFmt w:val="decimal"/>
+      <w:lvlText w:val="%4."/>
+      <w:lvlJc w:val="left"/>
+      <w:pPr>
+        <w:ind w:left="5760" w:hanging="360"/>
+      </w:pPr>
+    </w:lvl>
+    <w:lvl w:ilvl="4" w:tplc="04070019" w:tentative="1">
+      <w:start w:val="1"/>
+      <w:numFmt w:val="lowerLetter"/>
+      <w:lvlText w:val="%5."/>
+      <w:lvlJc w:val="left"/>
+      <w:pPr>
+        <w:ind w:left="6480" w:hanging="360"/>
+      </w:pPr>
+    </w:lvl>
+    <w:lvl w:ilvl="5" w:tplc="0407001B" w:tentative="1">
+      <w:start w:val="1"/>
+      <w:numFmt w:val="lowerRoman"/>
+      <w:lvlText w:val="%6."/>
+      <w:lvlJc w:val="right"/>
+      <w:pPr>
+        <w:ind w:left="7200" w:hanging="180"/>
+      </w:pPr>
+    </w:lvl>
+    <w:lvl w:ilvl="6" w:tplc="0407000F" w:tentative="1">
+      <w:start w:val="1"/>
+      <w:numFmt w:val="decimal"/>
+      <w:lvlText w:val="%7."/>
+      <w:lvlJc w:val="left"/>
+      <w:pPr>
+        <w:ind w:left="7920" w:hanging="360"/>
+      </w:pPr>
+    </w:lvl>
+    <w:lvl w:ilvl="7" w:tplc="04070019" w:tentative="1">
+      <w:start w:val="1"/>
+      <w:numFmt w:val="lowerLetter"/>
+      <w:lvlText w:val="%8."/>
+      <w:lvlJc w:val="left"/>
+      <w:pPr>
+        <w:ind w:left="8640" w:hanging="360"/>
+      </w:pPr>
+    </w:lvl>
+    <w:lvl w:ilvl="8" w:tplc="0407001B" w:tentative="1">
+      <w:start w:val="1"/>
+      <w:numFmt w:val="lowerRoman"/>
+      <w:lvlText w:val="%9."/>
+      <w:lvlJc w:val="right"/>
+      <w:pPr>
+        <w:ind w:left="9360" w:hanging="180"/>
+      </w:pPr>
+    </w:lvl>
+  </w:abstractNum>
+  <w:abstractNum w:abstractNumId="7">
+    <w:nsid w:val="7B594E5F"/>
+    <w:multiLevelType w:val="hybridMultilevel"/>
+    <w:tmpl w:val="95F0C0CA"/>
+    <w:lvl w:ilvl="0" w:tplc="0407000F">
+      <w:start w:val="1"/>
+      <w:numFmt w:val="decimal"/>
+      <w:lvlText w:val="%1."/>
+      <w:lvlJc w:val="left"/>
+      <w:pPr>
+        <w:ind w:left="720" w:hanging="360"/>
+      </w:pPr>
+      <w:rPr>
+        <w:rFonts w:hint="default"/>
+      </w:rPr>
+    </w:lvl>
+    <w:lvl w:ilvl="1" w:tplc="04070019" w:tentative="1">
+      <w:start w:val="1"/>
+      <w:numFmt w:val="lowerLetter"/>
+      <w:lvlText w:val="%2."/>
+      <w:lvlJc w:val="left"/>
+      <w:pPr>
+        <w:ind w:left="1440" w:hanging="360"/>
+      </w:pPr>
+    </w:lvl>
+    <w:lvl w:ilvl="2" w:tplc="0407001B" w:tentative="1">
+      <w:start w:val="1"/>
+      <w:numFmt w:val="lowerRoman"/>
+      <w:lvlText w:val="%3."/>
+      <w:lvlJc w:val="right"/>
+      <w:pPr>
+        <w:ind w:left="2160" w:hanging="180"/>
+      </w:pPr>
+    </w:lvl>
+    <w:lvl w:ilvl="3" w:tplc="0407000F" w:tentative="1">
+      <w:start w:val="1"/>
+      <w:numFmt w:val="decimal"/>
+      <w:lvlText w:val="%4."/>
+      <w:lvlJc w:val="left"/>
+      <w:pPr>
+        <w:ind w:left="2880" w:hanging="360"/>
+      </w:pPr>
+    </w:lvl>
+    <w:lvl w:ilvl="4" w:tplc="04070019" w:tentative="1">
+      <w:start w:val="1"/>
+      <w:numFmt w:val="lowerLetter"/>
+      <w:lvlText w:val="%5."/>
+      <w:lvlJc w:val="left"/>
+      <w:pPr>
+        <w:ind w:left="3600" w:hanging="360"/>
+      </w:pPr>
+    </w:lvl>
+    <w:lvl w:ilvl="5" w:tplc="0407001B" w:tentative="1">
+      <w:start w:val="1"/>
+      <w:numFmt w:val="lowerRoman"/>
+      <w:lvlText w:val="%6."/>
+      <w:lvlJc w:val="right"/>
+      <w:pPr>
+        <w:ind w:left="4320" w:hanging="180"/>
+      </w:pPr>
+    </w:lvl>
+    <w:lvl w:ilvl="6" w:tplc="0407000F" w:tentative="1">
+      <w:start w:val="1"/>
+      <w:numFmt w:val="decimal"/>
+      <w:lvlText w:val="%7."/>
+      <w:lvlJc w:val="left"/>
+      <w:pPr>
+        <w:ind w:left="5040" w:hanging="360"/>
+      </w:pPr>
+    </w:lvl>
+    <w:lvl w:ilvl="7" w:tplc="04070019" w:tentative="1">
+      <w:start w:val="1"/>
+      <w:numFmt w:val="lowerLetter"/>
+      <w:lvlText w:val="%8."/>
+      <w:lvlJc w:val="left"/>
+      <w:pPr>
+        <w:ind w:left="5760" w:hanging="360"/>
+      </w:pPr>
+    </w:lvl>
+    <w:lvl w:ilvl="8" w:tplc="0407001B" w:tentative="1">
+      <w:start w:val="1"/>
+      <w:numFmt w:val="lowerRoman"/>
+      <w:lvlText w:val="%9."/>
+      <w:lvlJc w:val="right"/>
+      <w:pPr>
+        <w:ind w:left="6480" w:hanging="180"/>
+      </w:pPr>
+    </w:lvl>
+  </w:abstractNum>
   <w:num w:numId="1">
+    <w:abstractNumId w:val="4"/>
+  </w:num>
+  <w:num w:numId="2">
+    <w:abstractNumId w:val="7"/>
+  </w:num>
+  <w:num w:numId="3">
+    <w:abstractNumId w:val="2"/>
+  </w:num>
+  <w:num w:numId="4">
+    <w:abstractNumId w:val="5"/>
+  </w:num>
+  <w:num w:numId="5">
+    <w:abstractNumId w:val="1"/>
+  </w:num>
+  <w:num w:numId="6">
+    <w:abstractNumId w:val="6"/>
+  </w:num>
+  <w:num w:numId="7">
+    <w:abstractNumId w:val="3"/>
+  </w:num>
+  <w:num w:numId="8">
     <w:abstractNumId w:val="0"/>
   </w:num>
 </w:numbering>
@@ -5088,6 +8862,50 @@
       <w:color w:val="4F81BD" w:themeColor="accent1"/>
     </w:rPr>
   </w:style>
+  <w:style w:type="paragraph" w:styleId="berschrift4">
+    <w:name w:val="heading 4"/>
+    <w:basedOn w:val="Standard"/>
+    <w:next w:val="Standard"/>
+    <w:link w:val="berschrift4Zchn"/>
+    <w:uiPriority w:val="9"/>
+    <w:unhideWhenUsed/>
+    <w:qFormat/>
+    <w:rsid w:val="006E4B17"/>
+    <w:pPr>
+      <w:keepNext/>
+      <w:keepLines/>
+      <w:spacing w:before="200" w:after="0"/>
+      <w:outlineLvl w:val="3"/>
+    </w:pPr>
+    <w:rPr>
+      <w:rFonts w:asciiTheme="majorHAnsi" w:eastAsiaTheme="majorEastAsia" w:hAnsiTheme="majorHAnsi" w:cstheme="majorBidi"/>
+      <w:b/>
+      <w:bCs/>
+      <w:i/>
+      <w:iCs/>
+      <w:color w:val="4F81BD" w:themeColor="accent1"/>
+    </w:rPr>
+  </w:style>
+  <w:style w:type="paragraph" w:styleId="berschrift5">
+    <w:name w:val="heading 5"/>
+    <w:basedOn w:val="Standard"/>
+    <w:next w:val="Standard"/>
+    <w:link w:val="berschrift5Zchn"/>
+    <w:uiPriority w:val="9"/>
+    <w:unhideWhenUsed/>
+    <w:qFormat/>
+    <w:rsid w:val="007548B8"/>
+    <w:pPr>
+      <w:keepNext/>
+      <w:keepLines/>
+      <w:spacing w:before="200" w:after="0"/>
+      <w:outlineLvl w:val="4"/>
+    </w:pPr>
+    <w:rPr>
+      <w:rFonts w:asciiTheme="majorHAnsi" w:eastAsiaTheme="majorEastAsia" w:hAnsiTheme="majorHAnsi" w:cstheme="majorBidi"/>
+      <w:color w:val="243F60" w:themeColor="accent1" w:themeShade="7F"/>
+    </w:rPr>
+  </w:style>
   <w:style w:type="character" w:default="1" w:styleId="Absatz-Standardschriftart">
     <w:name w:val="Default Paragraph Font"/>
     <w:uiPriority w:val="1"/>
@@ -5264,6 +9082,86 @@
       <w:szCs w:val="24"/>
       <w:lang w:eastAsia="hi-IN" w:bidi="hi-IN"/>
     </w:rPr>
+  </w:style>
+  <w:style w:type="character" w:customStyle="1" w:styleId="berschrift4Zchn">
+    <w:name w:val="Überschrift 4 Zchn"/>
+    <w:basedOn w:val="Absatz-Standardschriftart"/>
+    <w:link w:val="berschrift4"/>
+    <w:uiPriority w:val="9"/>
+    <w:rsid w:val="006E4B17"/>
+    <w:rPr>
+      <w:rFonts w:asciiTheme="majorHAnsi" w:eastAsiaTheme="majorEastAsia" w:hAnsiTheme="majorHAnsi" w:cstheme="majorBidi"/>
+      <w:b/>
+      <w:bCs/>
+      <w:i/>
+      <w:iCs/>
+      <w:color w:val="4F81BD" w:themeColor="accent1"/>
+    </w:rPr>
+  </w:style>
+  <w:style w:type="paragraph" w:customStyle="1" w:styleId="Default">
+    <w:name w:val="Default"/>
+    <w:rsid w:val="007548B8"/>
+    <w:pPr>
+      <w:autoSpaceDE w:val="0"/>
+      <w:autoSpaceDN w:val="0"/>
+      <w:adjustRightInd w:val="0"/>
+      <w:spacing w:after="0" w:line="240" w:lineRule="auto"/>
+    </w:pPr>
+    <w:rPr>
+      <w:rFonts w:ascii="Verdana" w:hAnsi="Verdana" w:cs="Verdana"/>
+      <w:color w:val="000000"/>
+      <w:sz w:val="24"/>
+      <w:szCs w:val="24"/>
+      <w:lang w:val="de-DE"/>
+    </w:rPr>
+  </w:style>
+  <w:style w:type="character" w:customStyle="1" w:styleId="berschrift5Zchn">
+    <w:name w:val="Überschrift 5 Zchn"/>
+    <w:basedOn w:val="Absatz-Standardschriftart"/>
+    <w:link w:val="berschrift5"/>
+    <w:uiPriority w:val="9"/>
+    <w:rsid w:val="007548B8"/>
+    <w:rPr>
+      <w:rFonts w:asciiTheme="majorHAnsi" w:eastAsiaTheme="majorEastAsia" w:hAnsiTheme="majorHAnsi" w:cstheme="majorBidi"/>
+      <w:color w:val="243F60" w:themeColor="accent1" w:themeShade="7F"/>
+    </w:rPr>
+  </w:style>
+  <w:style w:type="table" w:styleId="Tabellenraster">
+    <w:name w:val="Table Grid"/>
+    <w:basedOn w:val="NormaleTabelle"/>
+    <w:uiPriority w:val="59"/>
+    <w:rsid w:val="00794864"/>
+    <w:pPr>
+      <w:spacing w:after="0" w:line="240" w:lineRule="auto"/>
+    </w:pPr>
+    <w:tblPr>
+      <w:tblInd w:w="0" w:type="dxa"/>
+      <w:tblBorders>
+        <w:top w:val="single" w:sz="4" w:space="0" w:color="auto"/>
+        <w:left w:val="single" w:sz="4" w:space="0" w:color="auto"/>
+        <w:bottom w:val="single" w:sz="4" w:space="0" w:color="auto"/>
+        <w:right w:val="single" w:sz="4" w:space="0" w:color="auto"/>
+        <w:insideH w:val="single" w:sz="4" w:space="0" w:color="auto"/>
+        <w:insideV w:val="single" w:sz="4" w:space="0" w:color="auto"/>
+      </w:tblBorders>
+      <w:tblCellMar>
+        <w:top w:w="0" w:type="dxa"/>
+        <w:left w:w="108" w:type="dxa"/>
+        <w:bottom w:w="0" w:type="dxa"/>
+        <w:right w:w="108" w:type="dxa"/>
+      </w:tblCellMar>
+    </w:tblPr>
+  </w:style>
+  <w:style w:type="paragraph" w:styleId="Listenabsatz">
+    <w:name w:val="List Paragraph"/>
+    <w:basedOn w:val="Standard"/>
+    <w:uiPriority w:val="34"/>
+    <w:qFormat/>
+    <w:rsid w:val="00EF2117"/>
+    <w:pPr>
+      <w:ind w:left="720"/>
+      <w:contextualSpacing/>
+    </w:pPr>
   </w:style>
 </w:styles>
 </file>
@@ -5498,6 +9396,50 @@
       <w:color w:val="4F81BD" w:themeColor="accent1"/>
     </w:rPr>
   </w:style>
+  <w:style w:type="paragraph" w:styleId="berschrift4">
+    <w:name w:val="heading 4"/>
+    <w:basedOn w:val="Standard"/>
+    <w:next w:val="Standard"/>
+    <w:link w:val="berschrift4Zchn"/>
+    <w:uiPriority w:val="9"/>
+    <w:unhideWhenUsed/>
+    <w:qFormat/>
+    <w:rsid w:val="006E4B17"/>
+    <w:pPr>
+      <w:keepNext/>
+      <w:keepLines/>
+      <w:spacing w:before="200" w:after="0"/>
+      <w:outlineLvl w:val="3"/>
+    </w:pPr>
+    <w:rPr>
+      <w:rFonts w:asciiTheme="majorHAnsi" w:eastAsiaTheme="majorEastAsia" w:hAnsiTheme="majorHAnsi" w:cstheme="majorBidi"/>
+      <w:b/>
+      <w:bCs/>
+      <w:i/>
+      <w:iCs/>
+      <w:color w:val="4F81BD" w:themeColor="accent1"/>
+    </w:rPr>
+  </w:style>
+  <w:style w:type="paragraph" w:styleId="berschrift5">
+    <w:name w:val="heading 5"/>
+    <w:basedOn w:val="Standard"/>
+    <w:next w:val="Standard"/>
+    <w:link w:val="berschrift5Zchn"/>
+    <w:uiPriority w:val="9"/>
+    <w:unhideWhenUsed/>
+    <w:qFormat/>
+    <w:rsid w:val="007548B8"/>
+    <w:pPr>
+      <w:keepNext/>
+      <w:keepLines/>
+      <w:spacing w:before="200" w:after="0"/>
+      <w:outlineLvl w:val="4"/>
+    </w:pPr>
+    <w:rPr>
+      <w:rFonts w:asciiTheme="majorHAnsi" w:eastAsiaTheme="majorEastAsia" w:hAnsiTheme="majorHAnsi" w:cstheme="majorBidi"/>
+      <w:color w:val="243F60" w:themeColor="accent1" w:themeShade="7F"/>
+    </w:rPr>
+  </w:style>
   <w:style w:type="character" w:default="1" w:styleId="Absatz-Standardschriftart">
     <w:name w:val="Default Paragraph Font"/>
     <w:uiPriority w:val="1"/>
@@ -5674,6 +9616,86 @@
       <w:szCs w:val="24"/>
       <w:lang w:eastAsia="hi-IN" w:bidi="hi-IN"/>
     </w:rPr>
+  </w:style>
+  <w:style w:type="character" w:customStyle="1" w:styleId="berschrift4Zchn">
+    <w:name w:val="Überschrift 4 Zchn"/>
+    <w:basedOn w:val="Absatz-Standardschriftart"/>
+    <w:link w:val="berschrift4"/>
+    <w:uiPriority w:val="9"/>
+    <w:rsid w:val="006E4B17"/>
+    <w:rPr>
+      <w:rFonts w:asciiTheme="majorHAnsi" w:eastAsiaTheme="majorEastAsia" w:hAnsiTheme="majorHAnsi" w:cstheme="majorBidi"/>
+      <w:b/>
+      <w:bCs/>
+      <w:i/>
+      <w:iCs/>
+      <w:color w:val="4F81BD" w:themeColor="accent1"/>
+    </w:rPr>
+  </w:style>
+  <w:style w:type="paragraph" w:customStyle="1" w:styleId="Default">
+    <w:name w:val="Default"/>
+    <w:rsid w:val="007548B8"/>
+    <w:pPr>
+      <w:autoSpaceDE w:val="0"/>
+      <w:autoSpaceDN w:val="0"/>
+      <w:adjustRightInd w:val="0"/>
+      <w:spacing w:after="0" w:line="240" w:lineRule="auto"/>
+    </w:pPr>
+    <w:rPr>
+      <w:rFonts w:ascii="Verdana" w:hAnsi="Verdana" w:cs="Verdana"/>
+      <w:color w:val="000000"/>
+      <w:sz w:val="24"/>
+      <w:szCs w:val="24"/>
+      <w:lang w:val="de-DE"/>
+    </w:rPr>
+  </w:style>
+  <w:style w:type="character" w:customStyle="1" w:styleId="berschrift5Zchn">
+    <w:name w:val="Überschrift 5 Zchn"/>
+    <w:basedOn w:val="Absatz-Standardschriftart"/>
+    <w:link w:val="berschrift5"/>
+    <w:uiPriority w:val="9"/>
+    <w:rsid w:val="007548B8"/>
+    <w:rPr>
+      <w:rFonts w:asciiTheme="majorHAnsi" w:eastAsiaTheme="majorEastAsia" w:hAnsiTheme="majorHAnsi" w:cstheme="majorBidi"/>
+      <w:color w:val="243F60" w:themeColor="accent1" w:themeShade="7F"/>
+    </w:rPr>
+  </w:style>
+  <w:style w:type="table" w:styleId="Tabellenraster">
+    <w:name w:val="Table Grid"/>
+    <w:basedOn w:val="NormaleTabelle"/>
+    <w:uiPriority w:val="59"/>
+    <w:rsid w:val="00794864"/>
+    <w:pPr>
+      <w:spacing w:after="0" w:line="240" w:lineRule="auto"/>
+    </w:pPr>
+    <w:tblPr>
+      <w:tblInd w:w="0" w:type="dxa"/>
+      <w:tblBorders>
+        <w:top w:val="single" w:sz="4" w:space="0" w:color="auto"/>
+        <w:left w:val="single" w:sz="4" w:space="0" w:color="auto"/>
+        <w:bottom w:val="single" w:sz="4" w:space="0" w:color="auto"/>
+        <w:right w:val="single" w:sz="4" w:space="0" w:color="auto"/>
+        <w:insideH w:val="single" w:sz="4" w:space="0" w:color="auto"/>
+        <w:insideV w:val="single" w:sz="4" w:space="0" w:color="auto"/>
+      </w:tblBorders>
+      <w:tblCellMar>
+        <w:top w:w="0" w:type="dxa"/>
+        <w:left w:w="108" w:type="dxa"/>
+        <w:bottom w:w="0" w:type="dxa"/>
+        <w:right w:w="108" w:type="dxa"/>
+      </w:tblCellMar>
+    </w:tblPr>
+  </w:style>
+  <w:style w:type="paragraph" w:styleId="Listenabsatz">
+    <w:name w:val="List Paragraph"/>
+    <w:basedOn w:val="Standard"/>
+    <w:uiPriority w:val="34"/>
+    <w:qFormat/>
+    <w:rsid w:val="00EF2117"/>
+    <w:pPr>
+      <w:ind w:left="720"/>
+      <w:contextualSpacing/>
+    </w:pPr>
   </w:style>
 </w:styles>
 </file>

</xml_diff>

<commit_message>
Machbarkeitstudie v0.3 Rechtschrebifehelr korrektur
</commit_message>
<xml_diff>
--- a/Dokumente/Machbarkeitstudie_Cyclenator.docx
+++ b/Dokumente/Machbarkeitstudie_Cyclenator.docx
@@ -6,19 +6,9 @@
       <w:pPr>
         <w:pStyle w:val="Titel"/>
       </w:pPr>
-      <w:proofErr w:type="spellStart"/>
-      <w:r>
-        <w:t>Machbarkeitstudie</w:t>
-      </w:r>
-      <w:proofErr w:type="spellEnd"/>
-      <w:r>
-        <w:t xml:space="preserve"> </w:t>
-      </w:r>
-      <w:proofErr w:type="spellStart"/>
-      <w:r>
-        <w:t>Cyclenator</w:t>
-      </w:r>
-      <w:proofErr w:type="spellEnd"/>
+      <w:r>
+        <w:t>Machbarkeitstudie Cyclenator</w:t>
+      </w:r>
     </w:p>
     <w:tbl>
       <w:tblPr>
@@ -375,11 +365,9 @@
             <w:pPr>
               <w:pStyle w:val="KeinLeerraum"/>
             </w:pPr>
-            <w:proofErr w:type="spellStart"/>
             <w:r>
               <w:t>Author</w:t>
             </w:r>
-            <w:proofErr w:type="spellEnd"/>
           </w:p>
         </w:tc>
         <w:tc>
@@ -664,13 +652,8 @@
               <w:pStyle w:val="KeinLeerraum"/>
             </w:pPr>
             <w:r>
-              <w:t xml:space="preserve">Christian </w:t>
-            </w:r>
-            <w:proofErr w:type="spellStart"/>
-            <w:r>
-              <w:t>Maran</w:t>
-            </w:r>
-            <w:proofErr w:type="spellEnd"/>
+              <w:t>Christian Maran</w:t>
+            </w:r>
           </w:p>
         </w:tc>
         <w:tc>
@@ -745,6 +728,11 @@
       <w:r>
         <w:t>Bezieht sich auf Lastenheft Version 1.0</w:t>
       </w:r>
+    </w:p>
+    <w:p>
+      <w:pPr>
+        <w:pStyle w:val="KeinLeerraum"/>
+      </w:pPr>
     </w:p>
     <w:p>
       <w:pPr>
@@ -874,17 +862,8 @@
           <w:sz w:val="26"/>
           <w:szCs w:val="26"/>
         </w:rPr>
-        <w:t xml:space="preserve">Must </w:t>
-      </w:r>
-      <w:proofErr w:type="spellStart"/>
-      <w:r>
-        <w:rPr>
-          <w:sz w:val="26"/>
-          <w:szCs w:val="26"/>
-        </w:rPr>
-        <w:t>Have</w:t>
-      </w:r>
-      <w:proofErr w:type="spellEnd"/>
+        <w:t>Must Have</w:t>
+      </w:r>
     </w:p>
     <w:p>
       <w:pPr>
@@ -941,7 +920,6 @@
           <w:szCs w:val="26"/>
         </w:rPr>
       </w:pPr>
-      <w:proofErr w:type="spellStart"/>
       <w:r>
         <w:rPr>
           <w:b/>
@@ -950,7 +928,6 @@
         </w:rPr>
         <w:t>Wirtschaftlichemachbarkeit</w:t>
       </w:r>
-      <w:proofErr w:type="spellEnd"/>
     </w:p>
     <w:p>
       <w:pPr>
@@ -1175,23 +1152,7 @@
     </w:p>
     <w:p>
       <w:r>
-        <w:t xml:space="preserve">Angewendet wird das Programm auf allen </w:t>
-      </w:r>
-      <w:proofErr w:type="spellStart"/>
-      <w:r>
-        <w:t>Android-Tablets</w:t>
-      </w:r>
-      <w:proofErr w:type="spellEnd"/>
-      <w:r>
-        <w:t xml:space="preserve"> und </w:t>
-      </w:r>
-      <w:proofErr w:type="spellStart"/>
-      <w:r>
-        <w:t>Smartphones</w:t>
-      </w:r>
-      <w:proofErr w:type="spellEnd"/>
-      <w:r>
-        <w:t>. Die Zielgruppe besteht, wie bereits erwähnt, vor allem aus Hobbysportlern.</w:t>
+        <w:t>Angewendet wird das Programm auf allen Android-Tablets und Smartphones. Die Zielgruppe besteht, wie bereits erwähnt, vor allem aus Hobbysportlern.</w:t>
       </w:r>
     </w:p>
     <w:p>
@@ -1207,23 +1168,7 @@
         <w:t>G</w:t>
       </w:r>
       <w:r>
-        <w:t xml:space="preserve">ängige Mobileroutenplaner wie </w:t>
-      </w:r>
-      <w:proofErr w:type="spellStart"/>
-      <w:r>
-        <w:t>Runtastic</w:t>
-      </w:r>
-      <w:proofErr w:type="spellEnd"/>
-      <w:r>
-        <w:t xml:space="preserve">, </w:t>
-      </w:r>
-      <w:proofErr w:type="spellStart"/>
-      <w:r>
-        <w:t>OpenCycle</w:t>
-      </w:r>
-      <w:proofErr w:type="spellEnd"/>
-      <w:r>
-        <w:t xml:space="preserve"> und Outdoor haben Vorzüge, jedoch viele Mängel, vor allem was die Optimierung für den Benutzer bezüglich der Strecken angeht(z.B.: Die Länge der Strecke, Entfernung zur Strecke, Anzahl der Wegpunkte, Rad oder Laufstrecke)</w:t>
+        <w:t>ängige Mobileroutenplaner wie Runtastic, OpenCycle und Outdoor haben Vorzüge, jedoch viele Mängel, vor allem was die Optimierung für den Benutzer bezüglich der Strecken angeht(z.B.: Die Länge der Strecke, Entfernung zur Strecke, Anzahl der Wegpunkte, Rad oder Laufstrecke)</w:t>
       </w:r>
     </w:p>
     <w:p>
@@ -1251,23 +1196,7 @@
     </w:p>
     <w:p>
       <w:r>
-        <w:t xml:space="preserve">Angewendet wird das Programm auf allen </w:t>
-      </w:r>
-      <w:proofErr w:type="spellStart"/>
-      <w:r>
-        <w:t>Android-Tablets</w:t>
-      </w:r>
-      <w:proofErr w:type="spellEnd"/>
-      <w:r>
-        <w:t xml:space="preserve"> und </w:t>
-      </w:r>
-      <w:proofErr w:type="spellStart"/>
-      <w:r>
-        <w:t>Smartphones</w:t>
-      </w:r>
-      <w:proofErr w:type="spellEnd"/>
-      <w:r>
-        <w:t>. Die Zielgruppe besteht, wie bereits erwähnt, vor allem aus Hobbysportlern.</w:t>
+        <w:t>Angewendet wird das Programm auf allen Android-Tablets und Smartphones. Die Zielgruppe besteht, wie bereits erwähnt, vor allem aus Hobbysportlern.</w:t>
       </w:r>
     </w:p>
     <w:p>
@@ -1299,13 +1228,8 @@
         <w:pStyle w:val="berschrift2"/>
       </w:pPr>
       <w:r>
-        <w:t xml:space="preserve">4.1 Must </w:t>
-      </w:r>
-      <w:proofErr w:type="spellStart"/>
-      <w:r>
-        <w:t>have</w:t>
-      </w:r>
-      <w:proofErr w:type="spellEnd"/>
+        <w:t>4.1 Must have</w:t>
+      </w:r>
     </w:p>
     <w:tbl>
       <w:tblPr>
@@ -3107,15 +3031,7 @@
               <w:pStyle w:val="TabellenInhalt"/>
             </w:pPr>
             <w:r>
-              <w:t xml:space="preserve">Strecke auf </w:t>
-            </w:r>
-            <w:proofErr w:type="spellStart"/>
-            <w:r>
-              <w:t>Waypoints</w:t>
-            </w:r>
-            <w:proofErr w:type="spellEnd"/>
-            <w:r>
-              <w:t xml:space="preserve"> aufteilen</w:t>
+              <w:t>Strecke auf Waypoints aufteilen</w:t>
             </w:r>
           </w:p>
         </w:tc>
@@ -3521,15 +3437,7 @@
               <w:pStyle w:val="TabellenInhalt"/>
             </w:pPr>
             <w:r>
-              <w:t xml:space="preserve">Seehöhe mit Höhenunterschied und Steigung zum nächsten </w:t>
-            </w:r>
-            <w:proofErr w:type="spellStart"/>
-            <w:r>
-              <w:t>Waypoint</w:t>
-            </w:r>
-            <w:proofErr w:type="spellEnd"/>
-            <w:r>
-              <w:t xml:space="preserve"> anzeigen</w:t>
+              <w:t>Seehöhe mit Höhenunterschied und Steigung zum nächsten Waypoint anzeigen</w:t>
             </w:r>
           </w:p>
         </w:tc>
@@ -3935,15 +3843,7 @@
               <w:pStyle w:val="TabellenInhalt"/>
             </w:pPr>
             <w:r>
-              <w:t xml:space="preserve">Strecke bis zum nächsten </w:t>
-            </w:r>
-            <w:proofErr w:type="spellStart"/>
-            <w:r>
-              <w:t>Waypoint</w:t>
-            </w:r>
-            <w:proofErr w:type="spellEnd"/>
-            <w:r>
-              <w:t xml:space="preserve"> oder Ende der Route anzeigen</w:t>
+              <w:t>Strecke bis zum nächsten Waypoint oder Ende der Route anzeigen</w:t>
             </w:r>
           </w:p>
         </w:tc>
@@ -5029,31 +4929,16 @@
       <w:pPr>
         <w:pStyle w:val="berschrift3"/>
       </w:pPr>
-      <w:proofErr w:type="spellStart"/>
       <w:r>
         <w:t>OpenCycleMap</w:t>
       </w:r>
-      <w:proofErr w:type="spellEnd"/>
     </w:p>
     <w:p>
       <w:pPr>
         <w:pStyle w:val="KeinLeerraum"/>
       </w:pPr>
-      <w:proofErr w:type="spellStart"/>
-      <w:r>
-        <w:t>OpenCycleMap</w:t>
-      </w:r>
-      <w:proofErr w:type="spellEnd"/>
-      <w:r>
-        <w:t xml:space="preserve"> ist eine globale Karte für Fahrradfahrer, basiert auf Daten vom </w:t>
-      </w:r>
-      <w:proofErr w:type="spellStart"/>
-      <w:r>
-        <w:t>OpenStreetMap</w:t>
-      </w:r>
-      <w:proofErr w:type="spellEnd"/>
-      <w:r>
-        <w:t xml:space="preserve">-Projekt. </w:t>
+      <w:r>
+        <w:t xml:space="preserve">OpenCycleMap ist eine globale Karte für Fahrradfahrer, basiert auf Daten vom OpenStreetMap-Projekt. </w:t>
       </w:r>
       <w:r>
         <w:t>Es wurde in 2007 gestartet und seitdem immer mehr erweitert.</w:t>
@@ -5066,16 +4951,11 @@
       <w:r>
         <w:t>Weder Registrierung noch API-</w:t>
       </w:r>
-      <w:proofErr w:type="spellStart"/>
       <w:r>
         <w:t>k</w:t>
       </w:r>
       <w:r>
-        <w:t>ey</w:t>
-      </w:r>
-      <w:proofErr w:type="spellEnd"/>
-      <w:r>
-        <w:t xml:space="preserve"> </w:t>
+        <w:t xml:space="preserve">ey </w:t>
       </w:r>
       <w:r>
         <w:t xml:space="preserve"> ist notwendig um die Karten zu benutzen.</w:t>
@@ -5098,7 +4978,6 @@
       <w:pPr>
         <w:pStyle w:val="berschrift3"/>
       </w:pPr>
-      <w:proofErr w:type="spellStart"/>
       <w:r>
         <w:t>o</w:t>
       </w:r>
@@ -5111,7 +4990,6 @@
       <w:r>
         <w:t>ctive</w:t>
       </w:r>
-      <w:proofErr w:type="spellEnd"/>
     </w:p>
     <w:p>
       <w:pPr>
@@ -5136,7 +5014,6 @@
       <w:r>
         <w:t xml:space="preserve">Um die API nutzen zu dürfen muss man seine Anwendung bei </w:t>
       </w:r>
-      <w:proofErr w:type="spellStart"/>
       <w:r>
         <w:t>o</w:t>
       </w:r>
@@ -5147,11 +5024,7 @@
         <w:t>a</w:t>
       </w:r>
       <w:r>
-        <w:t>ctive</w:t>
-      </w:r>
-      <w:proofErr w:type="spellEnd"/>
-      <w:r>
-        <w:t xml:space="preserve"> registrieren.</w:t>
+        <w:t>ctive registrieren.</w:t>
       </w:r>
     </w:p>
     <w:p>
@@ -5171,13 +5044,8 @@
       <w:pPr>
         <w:pStyle w:val="berschrift3"/>
       </w:pPr>
-      <w:proofErr w:type="spellStart"/>
-      <w:r>
-        <w:t>Android</w:t>
-      </w:r>
-      <w:proofErr w:type="spellEnd"/>
-      <w:r>
-        <w:t xml:space="preserve"> SDK</w:t>
+      <w:r>
+        <w:t>Android SDK</w:t>
       </w:r>
     </w:p>
     <w:p>
@@ -5185,15 +5053,7 @@
         <w:pStyle w:val="KeinLeerraum"/>
       </w:pPr>
       <w:r>
-        <w:t xml:space="preserve">Schreibt </w:t>
-      </w:r>
-      <w:proofErr w:type="spellStart"/>
-      <w:r>
-        <w:t>Horny</w:t>
-      </w:r>
-      <w:proofErr w:type="spellEnd"/>
-      <w:r>
-        <w:t>.</w:t>
+        <w:t>Schreibt Horny.</w:t>
       </w:r>
     </w:p>
     <w:p>
@@ -5269,27 +5129,7 @@
           <w:sz w:val="23"/>
           <w:szCs w:val="23"/>
         </w:rPr>
-        <w:t xml:space="preserve">Da die Projektmitglieder über das nötige technische </w:t>
-      </w:r>
-      <w:proofErr w:type="spellStart"/>
-      <w:r>
-        <w:rPr>
-          <w:rFonts w:cs="Verdana"/>
-          <w:color w:val="000000"/>
-          <w:sz w:val="23"/>
-          <w:szCs w:val="23"/>
-        </w:rPr>
-        <w:t>Know-How</w:t>
-      </w:r>
-      <w:proofErr w:type="spellEnd"/>
-      <w:r>
-        <w:rPr>
-          <w:rFonts w:cs="Verdana"/>
-          <w:color w:val="000000"/>
-          <w:sz w:val="23"/>
-          <w:szCs w:val="23"/>
-        </w:rPr>
-        <w:t xml:space="preserve"> verfügen und maximal bei bestimmten Sachen ihr Wissen auffrischen müssen, stellt es kein Problem dar das Produkt zu entwickeln. Diese Kenntnisse wurden in der bisherigen Ausbildung sowohl theoretisch als auch praktisch anhand diverser Projekte und Praktika bei Firmen erworben.</w:t>
+        <w:t>Da die Projektmitglieder über das nötige technische Know-How verfügen und maximal bei bestimmten Sachen ihr Wissen auffrischen müssen, stellt es kein Problem dar das Produkt zu entwickeln. Diese Kenntnisse wurden in der bisherigen Ausbildung sowohl theoretisch als auch praktisch anhand diverser Projekte und Praktika bei Firmen erworben.</w:t>
       </w:r>
     </w:p>
     <w:p>
@@ -5338,7 +5178,23 @@
           <w:sz w:val="23"/>
           <w:szCs w:val="23"/>
         </w:rPr>
-        <w:t>Das Gelinge eines kann auch durch den Ausfall eines oder mehrerer Teammitglieder abhängig sein. Das kann</w:t>
+        <w:t>Das Gelinge</w:t>
+      </w:r>
+      <w:r>
+        <w:rPr>
+          <w:sz w:val="23"/>
+          <w:szCs w:val="23"/>
+        </w:rPr>
+        <w:t>n des Projekts</w:t>
+      </w:r>
+      <w:bookmarkStart w:id="0" w:name="_GoBack"/>
+      <w:bookmarkEnd w:id="0"/>
+      <w:r>
+        <w:rPr>
+          <w:sz w:val="23"/>
+          <w:szCs w:val="23"/>
+        </w:rPr>
+        <w:t xml:space="preserve"> eines kann auch durch den Ausfall eines oder mehrerer Teammitglieder abhängig sein. Das kann</w:t>
       </w:r>
       <w:r>
         <w:rPr>
@@ -6509,15 +6365,7 @@
           </w:p>
           <w:p>
             <w:r>
-              <w:t xml:space="preserve">(ändern den </w:t>
-            </w:r>
-            <w:proofErr w:type="spellStart"/>
-            <w:r>
-              <w:t>Function</w:t>
-            </w:r>
-            <w:proofErr w:type="spellEnd"/>
-            <w:r>
-              <w:t xml:space="preserve">-Point-Wert um </w:t>
+              <w:t xml:space="preserve">(ändern den Function-Point-Wert um </w:t>
             </w:r>
             <w:r>
               <w:rPr>
@@ -6928,13 +6776,8 @@
           </w:tcPr>
           <w:p>
             <w:r>
-              <w:t xml:space="preserve">Summe der 7 </w:t>
-            </w:r>
-            <w:proofErr w:type="spellStart"/>
-            <w:r>
-              <w:t>Einlüsse</w:t>
-            </w:r>
-            <w:proofErr w:type="spellEnd"/>
+              <w:t>Summe der 7 Einlüsse</w:t>
+            </w:r>
           </w:p>
         </w:tc>
         <w:tc>
@@ -6969,13 +6812,8 @@
           </w:tcPr>
           <w:p>
             <w:r>
-              <w:t xml:space="preserve">Faktor </w:t>
-            </w:r>
-            <w:proofErr w:type="spellStart"/>
-            <w:r>
-              <w:t>EInflussbwertung</w:t>
-            </w:r>
-            <w:proofErr w:type="spellEnd"/>
+              <w:t>Faktor EInflussbwertung</w:t>
+            </w:r>
           </w:p>
         </w:tc>
         <w:tc>
@@ -7010,15 +6848,7 @@
           </w:tcPr>
           <w:p>
             <w:r>
-              <w:t xml:space="preserve">Bewerte </w:t>
-            </w:r>
-            <w:proofErr w:type="spellStart"/>
-            <w:r>
-              <w:t>Function</w:t>
-            </w:r>
-            <w:proofErr w:type="spellEnd"/>
-            <w:r>
-              <w:t>-Points</w:t>
+              <w:t>Bewerte Function-Points</w:t>
             </w:r>
           </w:p>
         </w:tc>
@@ -7097,23 +6927,7 @@
           <w:szCs w:val="23"/>
         </w:rPr>
         <w:lastRenderedPageBreak/>
-        <w:t xml:space="preserve">Nachfolgend ist eine Zuordnungstabelle zwischen den bewerteten </w:t>
-      </w:r>
-      <w:proofErr w:type="spellStart"/>
-      <w:r>
-        <w:rPr>
-          <w:sz w:val="23"/>
-          <w:szCs w:val="23"/>
-        </w:rPr>
-        <w:t>Function</w:t>
-      </w:r>
-      <w:proofErr w:type="spellEnd"/>
-      <w:r>
-        <w:rPr>
-          <w:sz w:val="23"/>
-          <w:szCs w:val="23"/>
-        </w:rPr>
-        <w:t>-Points und den daraus abgeleiteten Personalmonaten zu sehen.</w:t>
+        <w:t>Nachfolgend ist eine Zuordnungstabelle zwischen den bewerteten Function-Points und den daraus abgeleiteten Personalmonaten zu sehen.</w:t>
       </w:r>
     </w:p>
     <w:tbl>
@@ -7136,15 +6950,7 @@
               <w:jc w:val="center"/>
             </w:pPr>
             <w:r>
-              <w:t xml:space="preserve">Bewertete </w:t>
-            </w:r>
-            <w:proofErr w:type="spellStart"/>
-            <w:r>
-              <w:t>Function</w:t>
-            </w:r>
-            <w:proofErr w:type="spellEnd"/>
-            <w:r>
-              <w:t>-Points</w:t>
+              <w:t>Bewertete Function-Points</w:t>
             </w:r>
           </w:p>
         </w:tc>
@@ -7689,15 +7495,7 @@
         </w:numPr>
       </w:pPr>
       <w:r>
-        <w:t xml:space="preserve">Eine speziell für Hobbysportler entwickelte </w:t>
-      </w:r>
-      <w:proofErr w:type="spellStart"/>
-      <w:r>
-        <w:t>Android</w:t>
-      </w:r>
-      <w:proofErr w:type="spellEnd"/>
-      <w:r>
-        <w:t>-App zur Radroutenplanung</w:t>
+        <w:t>Eine speziell für Hobbysportler entwickelte Android-App zur Radroutenplanung</w:t>
       </w:r>
     </w:p>
     <w:p>
@@ -7729,12 +7527,7 @@
         <w:pStyle w:val="berschrift2"/>
       </w:pPr>
       <w:r>
-        <w:t xml:space="preserve"> 7.1 Nutzen für das Projekt-Tea</w:t>
-      </w:r>
-      <w:bookmarkStart w:id="0" w:name="_GoBack"/>
-      <w:bookmarkEnd w:id="0"/>
-      <w:r>
-        <w:t>m</w:t>
+        <w:t xml:space="preserve"> 7.1 Nutzen für das Projekt-Team</w:t>
       </w:r>
     </w:p>
     <w:p>

</xml_diff>

<commit_message>
1.0 Version mit allem, Zwiebeln und so
</commit_message>
<xml_diff>
--- a/Dokumente/Machbarkeitstudie_Cyclenator.docx
+++ b/Dokumente/Machbarkeitstudie_Cyclenator.docx
@@ -6,322 +6,14 @@
       <w:pPr>
         <w:pStyle w:val="Titel"/>
       </w:pPr>
+      <w:r>
+        <w:t xml:space="preserve">Machbarkeitstudie </w:t>
+      </w:r>
       <w:proofErr w:type="spellStart"/>
       <w:r>
-        <w:t>Machbarkeitstudie</w:t>
+        <w:t>Cyclenator</w:t>
       </w:r>
       <w:proofErr w:type="spellEnd"/>
-      <w:r>
-        <w:t xml:space="preserve"> </w:t>
-      </w:r>
-      <w:proofErr w:type="spellStart"/>
-      <w:r>
-        <w:t>Cyclenator</w:t>
-      </w:r>
-      <w:proofErr w:type="spellEnd"/>
-    </w:p>
-    <w:tbl>
-      <w:tblPr>
-        <w:tblW w:w="0" w:type="auto"/>
-        <w:tblInd w:w="45" w:type="dxa"/>
-        <w:tblLayout w:type="fixed"/>
-        <w:tblCellMar>
-          <w:left w:w="10" w:type="dxa"/>
-          <w:right w:w="10" w:type="dxa"/>
-        </w:tblCellMar>
-        <w:tblLook w:val="0000" w:firstRow="0" w:lastRow="0" w:firstColumn="0" w:lastColumn="0" w:noHBand="0" w:noVBand="0"/>
-      </w:tblPr>
-      <w:tblGrid>
-        <w:gridCol w:w="2409"/>
-        <w:gridCol w:w="2409"/>
-        <w:gridCol w:w="2408"/>
-        <w:gridCol w:w="2411"/>
-      </w:tblGrid>
-      <w:tr>
-        <w:tc>
-          <w:tcPr>
-            <w:tcW w:w="2409" w:type="dxa"/>
-            <w:tcBorders>
-              <w:top w:val="single" w:sz="2" w:space="0" w:color="000000"/>
-              <w:left w:val="single" w:sz="2" w:space="0" w:color="000000"/>
-              <w:bottom w:val="single" w:sz="2" w:space="0" w:color="000000"/>
-            </w:tcBorders>
-            <w:shd w:val="clear" w:color="auto" w:fill="auto"/>
-          </w:tcPr>
-          <w:p>
-            <w:pPr>
-              <w:pStyle w:val="KeinLeerraum"/>
-            </w:pPr>
-          </w:p>
-        </w:tc>
-        <w:tc>
-          <w:tcPr>
-            <w:tcW w:w="2409" w:type="dxa"/>
-            <w:tcBorders>
-              <w:top w:val="single" w:sz="2" w:space="0" w:color="000000"/>
-              <w:left w:val="single" w:sz="2" w:space="0" w:color="000000"/>
-              <w:bottom w:val="single" w:sz="2" w:space="0" w:color="000000"/>
-            </w:tcBorders>
-            <w:shd w:val="clear" w:color="auto" w:fill="auto"/>
-          </w:tcPr>
-          <w:p>
-            <w:pPr>
-              <w:pStyle w:val="KeinLeerraum"/>
-            </w:pPr>
-            <w:r>
-              <w:t>Datum</w:t>
-            </w:r>
-          </w:p>
-        </w:tc>
-        <w:tc>
-          <w:tcPr>
-            <w:tcW w:w="2408" w:type="dxa"/>
-            <w:tcBorders>
-              <w:top w:val="single" w:sz="2" w:space="0" w:color="000000"/>
-              <w:left w:val="single" w:sz="2" w:space="0" w:color="000000"/>
-              <w:bottom w:val="single" w:sz="2" w:space="0" w:color="000000"/>
-            </w:tcBorders>
-            <w:shd w:val="clear" w:color="auto" w:fill="auto"/>
-          </w:tcPr>
-          <w:p>
-            <w:pPr>
-              <w:pStyle w:val="KeinLeerraum"/>
-            </w:pPr>
-            <w:r>
-              <w:t>Person</w:t>
-            </w:r>
-          </w:p>
-        </w:tc>
-        <w:tc>
-          <w:tcPr>
-            <w:tcW w:w="2411" w:type="dxa"/>
-            <w:tcBorders>
-              <w:top w:val="single" w:sz="2" w:space="0" w:color="000000"/>
-              <w:left w:val="single" w:sz="2" w:space="0" w:color="000000"/>
-              <w:bottom w:val="single" w:sz="2" w:space="0" w:color="000000"/>
-              <w:right w:val="single" w:sz="2" w:space="0" w:color="000000"/>
-            </w:tcBorders>
-            <w:shd w:val="clear" w:color="auto" w:fill="auto"/>
-          </w:tcPr>
-          <w:p>
-            <w:pPr>
-              <w:pStyle w:val="KeinLeerraum"/>
-            </w:pPr>
-            <w:r>
-              <w:t>Unterschrift</w:t>
-            </w:r>
-          </w:p>
-        </w:tc>
-      </w:tr>
-      <w:tr>
-        <w:tc>
-          <w:tcPr>
-            <w:tcW w:w="2409" w:type="dxa"/>
-            <w:tcBorders>
-              <w:left w:val="single" w:sz="2" w:space="0" w:color="000000"/>
-              <w:bottom w:val="single" w:sz="2" w:space="0" w:color="000000"/>
-            </w:tcBorders>
-            <w:shd w:val="clear" w:color="auto" w:fill="auto"/>
-          </w:tcPr>
-          <w:p>
-            <w:pPr>
-              <w:pStyle w:val="KeinLeerraum"/>
-            </w:pPr>
-            <w:r>
-              <w:t>Erstellt:</w:t>
-            </w:r>
-          </w:p>
-        </w:tc>
-        <w:tc>
-          <w:tcPr>
-            <w:tcW w:w="2409" w:type="dxa"/>
-            <w:tcBorders>
-              <w:left w:val="single" w:sz="2" w:space="0" w:color="000000"/>
-              <w:bottom w:val="single" w:sz="2" w:space="0" w:color="000000"/>
-            </w:tcBorders>
-            <w:shd w:val="clear" w:color="auto" w:fill="auto"/>
-          </w:tcPr>
-          <w:p>
-            <w:pPr>
-              <w:pStyle w:val="KeinLeerraum"/>
-            </w:pPr>
-            <w:r>
-              <w:t>11.10.2012</w:t>
-            </w:r>
-          </w:p>
-        </w:tc>
-        <w:tc>
-          <w:tcPr>
-            <w:tcW w:w="2408" w:type="dxa"/>
-            <w:tcBorders>
-              <w:left w:val="single" w:sz="2" w:space="0" w:color="000000"/>
-              <w:bottom w:val="single" w:sz="2" w:space="0" w:color="000000"/>
-            </w:tcBorders>
-            <w:shd w:val="clear" w:color="auto" w:fill="auto"/>
-          </w:tcPr>
-          <w:p>
-            <w:pPr>
-              <w:pStyle w:val="KeinLeerraum"/>
-            </w:pPr>
-            <w:r>
-              <w:t>Markus Schulmeister</w:t>
-            </w:r>
-          </w:p>
-        </w:tc>
-        <w:tc>
-          <w:tcPr>
-            <w:tcW w:w="2411" w:type="dxa"/>
-            <w:tcBorders>
-              <w:left w:val="single" w:sz="2" w:space="0" w:color="000000"/>
-              <w:bottom w:val="single" w:sz="2" w:space="0" w:color="000000"/>
-              <w:right w:val="single" w:sz="2" w:space="0" w:color="000000"/>
-            </w:tcBorders>
-            <w:shd w:val="clear" w:color="auto" w:fill="auto"/>
-          </w:tcPr>
-          <w:p>
-            <w:pPr>
-              <w:pStyle w:val="KeinLeerraum"/>
-            </w:pPr>
-          </w:p>
-        </w:tc>
-      </w:tr>
-      <w:tr>
-        <w:tc>
-          <w:tcPr>
-            <w:tcW w:w="2409" w:type="dxa"/>
-            <w:tcBorders>
-              <w:left w:val="single" w:sz="2" w:space="0" w:color="000000"/>
-              <w:bottom w:val="single" w:sz="2" w:space="0" w:color="000000"/>
-            </w:tcBorders>
-            <w:shd w:val="clear" w:color="auto" w:fill="auto"/>
-          </w:tcPr>
-          <w:p>
-            <w:pPr>
-              <w:pStyle w:val="KeinLeerraum"/>
-            </w:pPr>
-            <w:r>
-              <w:t>Geprüft:</w:t>
-            </w:r>
-          </w:p>
-        </w:tc>
-        <w:tc>
-          <w:tcPr>
-            <w:tcW w:w="2409" w:type="dxa"/>
-            <w:tcBorders>
-              <w:left w:val="single" w:sz="2" w:space="0" w:color="000000"/>
-              <w:bottom w:val="single" w:sz="2" w:space="0" w:color="000000"/>
-            </w:tcBorders>
-            <w:shd w:val="clear" w:color="auto" w:fill="auto"/>
-          </w:tcPr>
-          <w:p>
-            <w:pPr>
-              <w:pStyle w:val="KeinLeerraum"/>
-            </w:pPr>
-          </w:p>
-        </w:tc>
-        <w:tc>
-          <w:tcPr>
-            <w:tcW w:w="2408" w:type="dxa"/>
-            <w:tcBorders>
-              <w:left w:val="single" w:sz="2" w:space="0" w:color="000000"/>
-              <w:bottom w:val="single" w:sz="2" w:space="0" w:color="000000"/>
-            </w:tcBorders>
-            <w:shd w:val="clear" w:color="auto" w:fill="auto"/>
-          </w:tcPr>
-          <w:p>
-            <w:pPr>
-              <w:pStyle w:val="KeinLeerraum"/>
-            </w:pPr>
-          </w:p>
-        </w:tc>
-        <w:tc>
-          <w:tcPr>
-            <w:tcW w:w="2411" w:type="dxa"/>
-            <w:tcBorders>
-              <w:left w:val="single" w:sz="2" w:space="0" w:color="000000"/>
-              <w:bottom w:val="single" w:sz="2" w:space="0" w:color="000000"/>
-              <w:right w:val="single" w:sz="2" w:space="0" w:color="000000"/>
-            </w:tcBorders>
-            <w:shd w:val="clear" w:color="auto" w:fill="auto"/>
-          </w:tcPr>
-          <w:p>
-            <w:pPr>
-              <w:pStyle w:val="KeinLeerraum"/>
-            </w:pPr>
-          </w:p>
-        </w:tc>
-      </w:tr>
-      <w:tr>
-        <w:tc>
-          <w:tcPr>
-            <w:tcW w:w="2409" w:type="dxa"/>
-            <w:tcBorders>
-              <w:left w:val="single" w:sz="2" w:space="0" w:color="000000"/>
-              <w:bottom w:val="single" w:sz="2" w:space="0" w:color="000000"/>
-            </w:tcBorders>
-            <w:shd w:val="clear" w:color="auto" w:fill="auto"/>
-          </w:tcPr>
-          <w:p>
-            <w:pPr>
-              <w:pStyle w:val="KeinLeerraum"/>
-            </w:pPr>
-            <w:r>
-              <w:t>Freigegeben:</w:t>
-            </w:r>
-          </w:p>
-        </w:tc>
-        <w:tc>
-          <w:tcPr>
-            <w:tcW w:w="2409" w:type="dxa"/>
-            <w:tcBorders>
-              <w:left w:val="single" w:sz="2" w:space="0" w:color="000000"/>
-              <w:bottom w:val="single" w:sz="2" w:space="0" w:color="000000"/>
-            </w:tcBorders>
-            <w:shd w:val="clear" w:color="auto" w:fill="auto"/>
-          </w:tcPr>
-          <w:p>
-            <w:pPr>
-              <w:pStyle w:val="KeinLeerraum"/>
-            </w:pPr>
-          </w:p>
-        </w:tc>
-        <w:tc>
-          <w:tcPr>
-            <w:tcW w:w="2408" w:type="dxa"/>
-            <w:tcBorders>
-              <w:left w:val="single" w:sz="2" w:space="0" w:color="000000"/>
-              <w:bottom w:val="single" w:sz="2" w:space="0" w:color="000000"/>
-            </w:tcBorders>
-            <w:shd w:val="clear" w:color="auto" w:fill="auto"/>
-          </w:tcPr>
-          <w:p>
-            <w:pPr>
-              <w:pStyle w:val="KeinLeerraum"/>
-            </w:pPr>
-          </w:p>
-        </w:tc>
-        <w:tc>
-          <w:tcPr>
-            <w:tcW w:w="2411" w:type="dxa"/>
-            <w:tcBorders>
-              <w:left w:val="single" w:sz="2" w:space="0" w:color="000000"/>
-              <w:bottom w:val="single" w:sz="2" w:space="0" w:color="000000"/>
-              <w:right w:val="single" w:sz="2" w:space="0" w:color="000000"/>
-            </w:tcBorders>
-            <w:shd w:val="clear" w:color="auto" w:fill="auto"/>
-          </w:tcPr>
-          <w:p>
-            <w:pPr>
-              <w:pStyle w:val="KeinLeerraum"/>
-            </w:pPr>
-          </w:p>
-        </w:tc>
-      </w:tr>
-    </w:tbl>
-    <w:p>
-      <w:pPr>
-        <w:pStyle w:val="KeinLeerraum"/>
-      </w:pPr>
     </w:p>
     <w:tbl>
       <w:tblPr>
@@ -732,6 +424,204 @@
           </w:p>
         </w:tc>
       </w:tr>
+      <w:tr>
+        <w:tc>
+          <w:tcPr>
+            <w:tcW w:w="863" w:type="dxa"/>
+            <w:tcBorders>
+              <w:top w:val="single" w:sz="4" w:space="0" w:color="auto"/>
+              <w:left w:val="single" w:sz="2" w:space="0" w:color="000000"/>
+              <w:bottom w:val="single" w:sz="4" w:space="0" w:color="auto"/>
+            </w:tcBorders>
+            <w:shd w:val="clear" w:color="auto" w:fill="auto"/>
+          </w:tcPr>
+          <w:p>
+            <w:pPr>
+              <w:pStyle w:val="KeinLeerraum"/>
+            </w:pPr>
+            <w:r>
+              <w:t>0.4</w:t>
+            </w:r>
+          </w:p>
+        </w:tc>
+        <w:tc>
+          <w:tcPr>
+            <w:tcW w:w="1370" w:type="dxa"/>
+            <w:tcBorders>
+              <w:top w:val="single" w:sz="4" w:space="0" w:color="auto"/>
+              <w:left w:val="single" w:sz="2" w:space="0" w:color="000000"/>
+              <w:bottom w:val="single" w:sz="4" w:space="0" w:color="auto"/>
+              <w:right w:val="single" w:sz="2" w:space="0" w:color="000000"/>
+            </w:tcBorders>
+          </w:tcPr>
+          <w:p>
+            <w:pPr>
+              <w:pStyle w:val="KeinLeerraum"/>
+            </w:pPr>
+            <w:r>
+              <w:t>Thomas Pokorny</w:t>
+            </w:r>
+          </w:p>
+        </w:tc>
+        <w:tc>
+          <w:tcPr>
+            <w:tcW w:w="1032" w:type="dxa"/>
+            <w:tcBorders>
+              <w:top w:val="single" w:sz="4" w:space="0" w:color="auto"/>
+              <w:left w:val="single" w:sz="2" w:space="0" w:color="000000"/>
+              <w:bottom w:val="single" w:sz="4" w:space="0" w:color="auto"/>
+            </w:tcBorders>
+            <w:shd w:val="clear" w:color="auto" w:fill="auto"/>
+          </w:tcPr>
+          <w:p>
+            <w:pPr>
+              <w:pStyle w:val="KeinLeerraum"/>
+            </w:pPr>
+            <w:r>
+              <w:t>15.11.2012</w:t>
+            </w:r>
+          </w:p>
+        </w:tc>
+        <w:tc>
+          <w:tcPr>
+            <w:tcW w:w="1264" w:type="dxa"/>
+            <w:tcBorders>
+              <w:top w:val="single" w:sz="4" w:space="0" w:color="auto"/>
+              <w:left w:val="single" w:sz="2" w:space="0" w:color="000000"/>
+              <w:bottom w:val="single" w:sz="4" w:space="0" w:color="auto"/>
+            </w:tcBorders>
+            <w:shd w:val="clear" w:color="auto" w:fill="auto"/>
+          </w:tcPr>
+          <w:p>
+            <w:pPr>
+              <w:pStyle w:val="KeinLeerraum"/>
+            </w:pPr>
+            <w:r>
+              <w:t>Erweitert</w:t>
+            </w:r>
+          </w:p>
+        </w:tc>
+        <w:tc>
+          <w:tcPr>
+            <w:tcW w:w="5284" w:type="dxa"/>
+            <w:tcBorders>
+              <w:top w:val="single" w:sz="4" w:space="0" w:color="auto"/>
+              <w:left w:val="single" w:sz="2" w:space="0" w:color="000000"/>
+              <w:bottom w:val="single" w:sz="4" w:space="0" w:color="auto"/>
+              <w:right w:val="single" w:sz="2" w:space="0" w:color="000000"/>
+            </w:tcBorders>
+            <w:shd w:val="clear" w:color="auto" w:fill="auto"/>
+          </w:tcPr>
+          <w:p>
+            <w:pPr>
+              <w:pStyle w:val="KeinLeerraum"/>
+            </w:pPr>
+            <w:r>
+              <w:t>Technische Machbarkeit</w:t>
+            </w:r>
+          </w:p>
+        </w:tc>
+      </w:tr>
+      <w:tr>
+        <w:tc>
+          <w:tcPr>
+            <w:tcW w:w="863" w:type="dxa"/>
+            <w:tcBorders>
+              <w:top w:val="single" w:sz="4" w:space="0" w:color="auto"/>
+              <w:left w:val="single" w:sz="2" w:space="0" w:color="000000"/>
+              <w:bottom w:val="single" w:sz="4" w:space="0" w:color="auto"/>
+            </w:tcBorders>
+            <w:shd w:val="clear" w:color="auto" w:fill="auto"/>
+          </w:tcPr>
+          <w:p>
+            <w:pPr>
+              <w:pStyle w:val="KeinLeerraum"/>
+            </w:pPr>
+            <w:r>
+              <w:t>1.0</w:t>
+            </w:r>
+          </w:p>
+        </w:tc>
+        <w:tc>
+          <w:tcPr>
+            <w:tcW w:w="1370" w:type="dxa"/>
+            <w:tcBorders>
+              <w:top w:val="single" w:sz="4" w:space="0" w:color="auto"/>
+              <w:left w:val="single" w:sz="2" w:space="0" w:color="000000"/>
+              <w:bottom w:val="single" w:sz="4" w:space="0" w:color="auto"/>
+              <w:right w:val="single" w:sz="2" w:space="0" w:color="000000"/>
+            </w:tcBorders>
+          </w:tcPr>
+          <w:p>
+            <w:pPr>
+              <w:pStyle w:val="KeinLeerraum"/>
+            </w:pPr>
+            <w:r>
+              <w:t>Markus Schulmeister</w:t>
+            </w:r>
+          </w:p>
+        </w:tc>
+        <w:tc>
+          <w:tcPr>
+            <w:tcW w:w="1032" w:type="dxa"/>
+            <w:tcBorders>
+              <w:top w:val="single" w:sz="4" w:space="0" w:color="auto"/>
+              <w:left w:val="single" w:sz="2" w:space="0" w:color="000000"/>
+              <w:bottom w:val="single" w:sz="4" w:space="0" w:color="auto"/>
+            </w:tcBorders>
+            <w:shd w:val="clear" w:color="auto" w:fill="auto"/>
+          </w:tcPr>
+          <w:p>
+            <w:pPr>
+              <w:pStyle w:val="KeinLeerraum"/>
+            </w:pPr>
+            <w:r>
+              <w:t>15.11.2012</w:t>
+            </w:r>
+          </w:p>
+        </w:tc>
+        <w:tc>
+          <w:tcPr>
+            <w:tcW w:w="1264" w:type="dxa"/>
+            <w:tcBorders>
+              <w:top w:val="single" w:sz="4" w:space="0" w:color="auto"/>
+              <w:left w:val="single" w:sz="2" w:space="0" w:color="000000"/>
+              <w:bottom w:val="single" w:sz="4" w:space="0" w:color="auto"/>
+            </w:tcBorders>
+            <w:shd w:val="clear" w:color="auto" w:fill="auto"/>
+          </w:tcPr>
+          <w:p>
+            <w:pPr>
+              <w:pStyle w:val="KeinLeerraum"/>
+            </w:pPr>
+            <w:r>
+              <w:t>Erstversion fertig</w:t>
+            </w:r>
+          </w:p>
+        </w:tc>
+        <w:tc>
+          <w:tcPr>
+            <w:tcW w:w="5284" w:type="dxa"/>
+            <w:tcBorders>
+              <w:top w:val="single" w:sz="4" w:space="0" w:color="auto"/>
+              <w:left w:val="single" w:sz="2" w:space="0" w:color="000000"/>
+              <w:bottom w:val="single" w:sz="4" w:space="0" w:color="auto"/>
+              <w:right w:val="single" w:sz="2" w:space="0" w:color="000000"/>
+            </w:tcBorders>
+            <w:shd w:val="clear" w:color="auto" w:fill="auto"/>
+          </w:tcPr>
+          <w:p>
+            <w:pPr>
+              <w:pStyle w:val="KeinLeerraum"/>
+            </w:pPr>
+            <w:r>
+              <w:t>Conclusio</w:t>
+            </w:r>
+            <w:bookmarkStart w:id="0" w:name="_GoBack"/>
+            <w:bookmarkEnd w:id="0"/>
+          </w:p>
+        </w:tc>
+      </w:tr>
     </w:tbl>
     <w:p>
       <w:pPr>
@@ -1143,8 +1033,25 @@
     </w:p>
     <w:p>
       <w:pPr>
-        <w:pStyle w:val="berschrift1"/>
-      </w:pPr>
+        <w:pStyle w:val="Listenabsatz"/>
+        <w:numPr>
+          <w:ilvl w:val="0"/>
+          <w:numId w:val="8"/>
+        </w:numPr>
+        <w:rPr>
+          <w:b/>
+          <w:sz w:val="26"/>
+          <w:szCs w:val="26"/>
+        </w:rPr>
+      </w:pPr>
+      <w:r>
+        <w:rPr>
+          <w:b/>
+          <w:sz w:val="26"/>
+          <w:szCs w:val="26"/>
+        </w:rPr>
+        <w:t>Conclusio</w:t>
+      </w:r>
       <w:r>
         <w:br w:type="page"/>
       </w:r>
@@ -1160,7 +1067,13 @@
     </w:p>
     <w:p>
       <w:r>
-        <w:t>Das Programm soll die optimale Lösung für alle Outdoor begeisterten Sportler wer-den. Einerseits korrigiert die App die Schwächen der bereits vorhandenen Produkte und fügt gleichzeitig neue Funktionalitäten hinzu.</w:t>
+        <w:t>Das Programm soll die optimale Lösung für alle Ou</w:t>
+      </w:r>
+      <w:r>
+        <w:t>tdoor begeisterten Sportler wer</w:t>
+      </w:r>
+      <w:r>
+        <w:t>den. Einerseits korrigiert die App die Schwächen der bereits vorhandenen Produkte und fügt gleichzeitig neue Funktionalitäten hinzu.</w:t>
       </w:r>
     </w:p>
     <w:p>
@@ -5096,11 +5009,34 @@
     </w:p>
     <w:p>
       <w:pPr>
+        <w:pStyle w:val="KeinLeerraum"/>
+      </w:pPr>
+      <w:proofErr w:type="spellStart"/>
+      <w:r>
+        <w:t>OpencycleMap</w:t>
+      </w:r>
+      <w:proofErr w:type="spellEnd"/>
+      <w:r>
+        <w:t xml:space="preserve"> stellt eine ausführliche Developer Beschreibung auf ihrer Website zur Verfügung</w:t>
+      </w:r>
+    </w:p>
+    <w:p>
+      <w:pPr>
+        <w:pStyle w:val="KeinLeerraum"/>
+      </w:pPr>
+    </w:p>
+    <w:p>
+      <w:pPr>
+        <w:pStyle w:val="KeinLeerraum"/>
+      </w:pPr>
+    </w:p>
+    <w:p>
+      <w:pPr>
         <w:pStyle w:val="berschrift3"/>
       </w:pPr>
       <w:proofErr w:type="spellStart"/>
       <w:r>
-        <w:t>o</w:t>
+        <w:t>O</w:t>
       </w:r>
       <w:r>
         <w:t>utdoor</w:t>
@@ -5126,7 +5062,13 @@
         <w:pStyle w:val="KeinLeerraum"/>
       </w:pPr>
       <w:r>
-        <w:t>Stellt seine API zur Verfügung.</w:t>
+        <w:t>Stellt seine</w:t>
+      </w:r>
+      <w:r>
+        <w:t xml:space="preserve"> Java-Script</w:t>
+      </w:r>
+      <w:r>
+        <w:t xml:space="preserve"> API zur Verfügung.</w:t>
       </w:r>
     </w:p>
     <w:p>
@@ -5166,58 +5108,247 @@
       <w:pPr>
         <w:pStyle w:val="KeinLeerraum"/>
       </w:pPr>
+      <w:proofErr w:type="spellStart"/>
+      <w:r>
+        <w:t>Outdooractive</w:t>
+      </w:r>
+      <w:proofErr w:type="spellEnd"/>
+      <w:r>
+        <w:t xml:space="preserve"> bietet </w:t>
+      </w:r>
+      <w:proofErr w:type="spellStart"/>
+      <w:r>
+        <w:t>weit</w:t>
+      </w:r>
+      <w:r>
+        <w:t>ers</w:t>
+      </w:r>
+      <w:proofErr w:type="spellEnd"/>
+      <w:r>
+        <w:t xml:space="preserve"> die Möglichkeit auf Wunsch k</w:t>
+      </w:r>
+      <w:r>
+        <w:t xml:space="preserve">undenspezifische Karten zu erstellen.  </w:t>
+      </w:r>
     </w:p>
     <w:p>
       <w:pPr>
-        <w:pStyle w:val="berschrift3"/>
-      </w:pPr>
-      <w:proofErr w:type="spellStart"/>
-      <w:r>
-        <w:t>Android</w:t>
-      </w:r>
-      <w:proofErr w:type="spellEnd"/>
-      <w:r>
-        <w:t xml:space="preserve"> SDK</w:t>
-      </w:r>
+        <w:pStyle w:val="KeinLeerraum"/>
+      </w:pPr>
     </w:p>
     <w:p>
       <w:pPr>
-        <w:pStyle w:val="KeinLeerraum"/>
-      </w:pPr>
-      <w:r>
-        <w:t xml:space="preserve">Schreibt </w:t>
-      </w:r>
+        <w:pStyle w:val="berschrift3"/>
+      </w:pPr>
       <w:proofErr w:type="spellStart"/>
       <w:r>
-        <w:t>Horny</w:t>
+        <w:t>OpenSteetMap</w:t>
       </w:r>
       <w:proofErr w:type="spellEnd"/>
-      <w:r>
-        <w:t>.</w:t>
-      </w:r>
     </w:p>
     <w:p>
-      <w:pPr>
-        <w:pStyle w:val="berschrift1"/>
-      </w:pPr>
+      <w:proofErr w:type="spellStart"/>
+      <w:r>
+        <w:t>OpenStreetMap</w:t>
+      </w:r>
+      <w:proofErr w:type="spellEnd"/>
+      <w:r>
+        <w:t xml:space="preserve"> ist ein freies Projekt, das für jeden frei nutzbare </w:t>
+      </w:r>
+      <w:proofErr w:type="spellStart"/>
+      <w:r>
+        <w:t>Geodaten</w:t>
+      </w:r>
+      <w:proofErr w:type="spellEnd"/>
+      <w:r>
+        <w:t xml:space="preserve"> sammelt (Open Data). Mit Hilfe dieser Daten können Weltkarten errechnet oder Spezialkarten abgeleitet werden</w:t>
+      </w:r>
+      <w:r>
+        <w:t>,</w:t>
+      </w:r>
+      <w:r>
+        <w:t xml:space="preserve"> sowie Navigation betrieben werden. Auf der </w:t>
+      </w:r>
+      <w:proofErr w:type="spellStart"/>
+      <w:r>
+        <w:t>OpenStreetMap</w:t>
+      </w:r>
+      <w:proofErr w:type="spellEnd"/>
+      <w:r>
+        <w:t>-Startseite ist eine solche Karte abrufbar.</w:t>
+      </w:r>
     </w:p>
     <w:p>
-      <w:pPr>
-        <w:pStyle w:val="berschrift1"/>
-      </w:pPr>
+      <w:r>
+        <w:t xml:space="preserve">Der Kern des Projekts ist eine </w:t>
+      </w:r>
+      <w:proofErr w:type="spellStart"/>
+      <w:r>
+        <w:t>wiki</w:t>
+      </w:r>
+      <w:proofErr w:type="spellEnd"/>
+      <w:r>
+        <w:t xml:space="preserve">-ähnliche Datenbank mit geographischen Daten. Diese dürfen gemäß der Open Database </w:t>
+      </w:r>
+      <w:proofErr w:type="spellStart"/>
+      <w:r>
+        <w:t>License</w:t>
+      </w:r>
+      <w:proofErr w:type="spellEnd"/>
+      <w:r>
+        <w:t xml:space="preserve"> verwendet werden. Dadurch ist eine Einbindung in Drucke, Webseiten und Anwendungen wie Navigationssoftware möglich, ohne durch restriktive Lizenzen beschränkt zu sein oder Entgelte zahlen zu müssen. Die Nennung von </w:t>
+      </w:r>
+      <w:proofErr w:type="spellStart"/>
+      <w:r>
+        <w:t>OpenStreetMap</w:t>
+      </w:r>
+      <w:proofErr w:type="spellEnd"/>
+      <w:r>
+        <w:t xml:space="preserve"> als Datenquelle ist zur Datennutzung erforderlich.</w:t>
+      </w:r>
     </w:p>
     <w:p>
+      <w:r>
+        <w:t xml:space="preserve">Mittels </w:t>
+      </w:r>
+      <w:proofErr w:type="spellStart"/>
+      <w:r>
+        <w:t>OpenStreetMap</w:t>
+      </w:r>
+      <w:proofErr w:type="spellEnd"/>
+      <w:r>
+        <w:t xml:space="preserve"> wurden bereits zahlreiche </w:t>
+      </w:r>
+      <w:proofErr w:type="spellStart"/>
+      <w:r>
+        <w:t>Android</w:t>
+      </w:r>
+      <w:proofErr w:type="spellEnd"/>
+      <w:r>
+        <w:t xml:space="preserve"> Apps programmie</w:t>
+      </w:r>
+      <w:r>
+        <w:t>rt, die meisten von ihnen sind Opensource.  Liste von Referenz Programme</w:t>
+      </w:r>
+      <w:r>
+        <w:t>n</w:t>
+      </w:r>
+      <w:r>
+        <w:t xml:space="preserve">: </w:t>
+      </w:r>
+    </w:p>
+    <w:p>
+      <w:r>
+        <w:rPr>
+          <w:noProof/>
+        </w:rPr>
+        <w:lastRenderedPageBreak/>
+        <w:drawing>
+          <wp:inline distT="0" distB="0" distL="0" distR="0" wp14:anchorId="5D903B90" wp14:editId="646ABEE2">
+            <wp:extent cx="6666614" cy="2984596"/>
+            <wp:effectExtent l="0" t="0" r="1270" b="6350"/>
+            <wp:docPr id="1" name="Grafik 1"/>
+            <wp:cNvGraphicFramePr>
+              <a:graphicFrameLocks xmlns:a="http://schemas.openxmlformats.org/drawingml/2006/main" noChangeAspect="1"/>
+            </wp:cNvGraphicFramePr>
+            <a:graphic xmlns:a="http://schemas.openxmlformats.org/drawingml/2006/main">
+              <a:graphicData uri="http://schemas.openxmlformats.org/drawingml/2006/picture">
+                <pic:pic xmlns:pic="http://schemas.openxmlformats.org/drawingml/2006/picture">
+                  <pic:nvPicPr>
+                    <pic:cNvPr id="0" name=""/>
+                    <pic:cNvPicPr/>
+                  </pic:nvPicPr>
+                  <pic:blipFill>
+                    <a:blip r:embed="rId6"/>
+                    <a:stretch>
+                      <a:fillRect/>
+                    </a:stretch>
+                  </pic:blipFill>
+                  <pic:spPr>
+                    <a:xfrm>
+                      <a:off x="0" y="0"/>
+                      <a:ext cx="6666135" cy="2984381"/>
+                    </a:xfrm>
+                    <a:prstGeom prst="rect">
+                      <a:avLst/>
+                    </a:prstGeom>
+                  </pic:spPr>
+                </pic:pic>
+              </a:graphicData>
+            </a:graphic>
+          </wp:inline>
+        </w:drawing>
+      </w:r>
+      <w:r>
+        <w:t xml:space="preserve"> </w:t>
+      </w:r>
+    </w:p>
+    <w:p>
+      <w:pPr>
+        <w:pStyle w:val="berschrift3"/>
+      </w:pPr>
+      <w:proofErr w:type="spellStart"/>
+      <w:r>
+        <w:t>Android</w:t>
+      </w:r>
+      <w:proofErr w:type="spellEnd"/>
+      <w:r>
+        <w:t xml:space="preserve"> SDK</w:t>
+      </w:r>
+    </w:p>
+    <w:p>
+      <w:pPr>
+        <w:pStyle w:val="KeinLeerraum"/>
+      </w:pPr>
+      <w:r>
+        <w:t xml:space="preserve">Programmiert wird das App für alle </w:t>
+      </w:r>
+      <w:proofErr w:type="spellStart"/>
+      <w:r>
+        <w:t>Android</w:t>
+      </w:r>
+      <w:proofErr w:type="spellEnd"/>
+      <w:r>
+        <w:t xml:space="preserve"> Version</w:t>
+      </w:r>
+      <w:r>
+        <w:t>en</w:t>
+      </w:r>
+      <w:r>
+        <w:t xml:space="preserve"> ab 2.1</w:t>
+      </w:r>
+      <w:r>
+        <w:t>,</w:t>
+      </w:r>
+      <w:r>
+        <w:t xml:space="preserve"> das entspricht der der SDK Version  7</w:t>
+      </w:r>
+      <w:r>
+        <w:t>. D</w:t>
+      </w:r>
+      <w:r>
+        <w:t xml:space="preserve">ie API stellt alle wichtigen Grundfunktionen die zur Aufbau der APP benötigt werden zur Verfügung.  Alle Projektmitglieder haben die SDK bereits installiert und schon Erfahrung im </w:t>
+      </w:r>
+      <w:proofErr w:type="spellStart"/>
+      <w:r>
+        <w:t>Android</w:t>
+      </w:r>
+      <w:proofErr w:type="spellEnd"/>
+      <w:r>
+        <w:t xml:space="preserve">-JAVA Bereich </w:t>
+      </w:r>
+      <w:r>
+        <w:t xml:space="preserve"> </w:t>
+      </w:r>
+      <w:r>
+        <w:t>gesammelt.</w:t>
+      </w:r>
+    </w:p>
+    <w:p>
       <w:pPr>
         <w:pStyle w:val="berschrift1"/>
       </w:pPr>
-    </w:p>
-    <w:p/>
-    <w:p>
-      <w:pPr>
-        <w:pStyle w:val="berschrift1"/>
-      </w:pPr>
-      <w:r>
-        <w:lastRenderedPageBreak/>
+      <w:r>
         <w:t>6 Wirtschaftliche Machbarkeit</w:t>
       </w:r>
     </w:p>
@@ -5307,12 +5438,32 @@
       </w:r>
     </w:p>
     <w:p>
-      <w:r>
+      <w:pPr>
+        <w:rPr>
+          <w:sz w:val="23"/>
+          <w:szCs w:val="23"/>
+        </w:rPr>
+      </w:pPr>
+      <w:r>
+        <w:rPr>
+          <w:sz w:val="23"/>
+          <w:szCs w:val="23"/>
+        </w:rPr>
         <w:t>Alle Teammitglieder waren sich von Anfang an bewusst, dass nur durch eine starke Zusammenarbeit die von unserem Projektauftraggeber und vom Team gesetzten Ziele erreicht werden können.</w:t>
       </w:r>
     </w:p>
     <w:p>
-      <w:r>
+      <w:pPr>
+        <w:rPr>
+          <w:sz w:val="23"/>
+          <w:szCs w:val="23"/>
+        </w:rPr>
+      </w:pPr>
+      <w:r>
+        <w:rPr>
+          <w:sz w:val="23"/>
+          <w:szCs w:val="23"/>
+        </w:rPr>
         <w:t>Die teaminterne Zusammenarbeit spielt eine besonders wichtige Rolle für eine gerechte und gezielte Aufteilung der Arbeitspakete. Des Weiteren hilft eine teamintern gute Absprache zur Vermeidung bzw. Lösung von auftretenden Problemen bei.</w:t>
       </w:r>
     </w:p>
@@ -5338,34 +5489,84 @@
           <w:sz w:val="23"/>
           <w:szCs w:val="23"/>
         </w:rPr>
-        <w:t>Das Gelinge eines kann auch durch den Ausfall eines oder mehrerer Teammitglieder abhängig sein. Das kann</w:t>
+        <w:t>Das Gelinge</w:t>
       </w:r>
       <w:r>
         <w:rPr>
           <w:sz w:val="23"/>
           <w:szCs w:val="23"/>
         </w:rPr>
-        <w:t xml:space="preserve"> viele Gründe haben</w:t>
+        <w:t>n</w:t>
       </w:r>
       <w:r>
         <w:rPr>
           <w:sz w:val="23"/>
           <w:szCs w:val="23"/>
         </w:rPr>
-        <w:t>, sei es durch Krankheite</w:t>
+        <w:t xml:space="preserve"> eines </w:t>
       </w:r>
       <w:r>
         <w:rPr>
           <w:sz w:val="23"/>
           <w:szCs w:val="23"/>
         </w:rPr>
-        <w:t xml:space="preserve">n oder andere soziale Faktoren. </w:t>
+        <w:t xml:space="preserve">Projektes </w:t>
       </w:r>
       <w:r>
         <w:rPr>
           <w:sz w:val="23"/>
           <w:szCs w:val="23"/>
         </w:rPr>
+        <w:t xml:space="preserve">kann auch </w:t>
+      </w:r>
+      <w:r>
+        <w:rPr>
+          <w:sz w:val="23"/>
+          <w:szCs w:val="23"/>
+        </w:rPr>
+        <w:t>vom</w:t>
+      </w:r>
+      <w:r>
+        <w:rPr>
+          <w:sz w:val="23"/>
+          <w:szCs w:val="23"/>
+        </w:rPr>
+        <w:t xml:space="preserve"> Ausfall eines oder mehrerer Teammitglieder abhängig sein. Das kann</w:t>
+      </w:r>
+      <w:r>
+        <w:rPr>
+          <w:sz w:val="23"/>
+          <w:szCs w:val="23"/>
+        </w:rPr>
+        <w:t xml:space="preserve"> viele Gründe haben</w:t>
+      </w:r>
+      <w:r>
+        <w:rPr>
+          <w:sz w:val="23"/>
+          <w:szCs w:val="23"/>
+        </w:rPr>
+        <w:t>, sei es durch Krankheite</w:t>
+      </w:r>
+      <w:r>
+        <w:rPr>
+          <w:sz w:val="23"/>
+          <w:szCs w:val="23"/>
+        </w:rPr>
+        <w:t xml:space="preserve">n oder andere soziale </w:t>
+      </w:r>
+      <w:r>
+        <w:rPr>
+          <w:sz w:val="23"/>
+          <w:szCs w:val="23"/>
+        </w:rPr>
+        <w:lastRenderedPageBreak/>
+        <w:t xml:space="preserve">Faktoren. </w:t>
+      </w:r>
+      <w:r>
+        <w:rPr>
+          <w:sz w:val="23"/>
+          <w:szCs w:val="23"/>
+        </w:rPr>
         <w:t>Die Risiken liegen hierbei vor allem bei der zeitgerechten Abwicklung des Projekts und auch beim möglichen Verlust von fachspezifischen Wissensquellen.</w:t>
       </w:r>
     </w:p>
@@ -5478,79 +5679,24 @@
     </w:p>
     <w:p>
       <w:pPr>
+        <w:pStyle w:val="berschrift3"/>
+      </w:pPr>
+      <w:r>
+        <w:t>6.1.4 Projektaufwand pro  Person</w:t>
+      </w:r>
+    </w:p>
+    <w:p>
+      <w:pPr>
         <w:rPr>
           <w:sz w:val="23"/>
           <w:szCs w:val="23"/>
         </w:rPr>
       </w:pPr>
-    </w:p>
-    <w:p>
-      <w:pPr>
+      <w:r>
         <w:rPr>
           <w:sz w:val="23"/>
           <w:szCs w:val="23"/>
         </w:rPr>
-      </w:pPr>
-    </w:p>
-    <w:p>
-      <w:pPr>
-        <w:rPr>
-          <w:sz w:val="23"/>
-          <w:szCs w:val="23"/>
-        </w:rPr>
-      </w:pPr>
-    </w:p>
-    <w:p>
-      <w:pPr>
-        <w:rPr>
-          <w:sz w:val="23"/>
-          <w:szCs w:val="23"/>
-        </w:rPr>
-      </w:pPr>
-    </w:p>
-    <w:p>
-      <w:pPr>
-        <w:rPr>
-          <w:sz w:val="23"/>
-          <w:szCs w:val="23"/>
-        </w:rPr>
-      </w:pPr>
-    </w:p>
-    <w:p>
-      <w:pPr>
-        <w:rPr>
-          <w:sz w:val="23"/>
-          <w:szCs w:val="23"/>
-        </w:rPr>
-      </w:pPr>
-    </w:p>
-    <w:p>
-      <w:pPr>
-        <w:rPr>
-          <w:sz w:val="23"/>
-          <w:szCs w:val="23"/>
-        </w:rPr>
-      </w:pPr>
-    </w:p>
-    <w:p>
-      <w:pPr>
-        <w:rPr>
-          <w:sz w:val="23"/>
-          <w:szCs w:val="23"/>
-        </w:rPr>
-      </w:pPr>
-    </w:p>
-    <w:p>
-      <w:pPr>
-        <w:pStyle w:val="berschrift3"/>
-      </w:pPr>
-      <w:r>
-        <w:lastRenderedPageBreak/>
-        <w:t>6.1.4 Projektaufwand pro  Person</w:t>
-      </w:r>
-    </w:p>
-    <w:p>
-      <w:r>
         <w:t>Zur Bestimmung des Projektaufwands pro Person verwenden wir die Funktion-Point-Analyse.</w:t>
       </w:r>
     </w:p>
@@ -7084,12 +7230,6 @@
         </w:tc>
       </w:tr>
     </w:tbl>
-    <w:p/>
-    <w:p/>
-    <w:p/>
-    <w:p/>
-    <w:p/>
-    <w:p/>
     <w:p>
       <w:r>
         <w:rPr>
@@ -7458,56 +7598,109 @@
     <w:p>
       <w:pPr>
         <w:jc w:val="both"/>
-      </w:pPr>
+        <w:rPr>
+          <w:sz w:val="23"/>
+          <w:szCs w:val="23"/>
+        </w:rPr>
+      </w:pPr>
+      <w:r>
+        <w:rPr>
+          <w:sz w:val="23"/>
+          <w:szCs w:val="23"/>
+        </w:rPr>
+        <w:t>Wenn man nun die Werte vergleicht kommt man in unserem Projekt auf einem Gesamtaufwand von 11 Monaten und  wenn man das dann noch durch die Anzahl der Teammitglieder teilt auf 2,75 Monate.</w:t>
+      </w:r>
     </w:p>
     <w:p>
       <w:pPr>
-        <w:jc w:val="both"/>
-      </w:pPr>
-      <w:r>
-        <w:t>Wenn man nun die Werte vergleicht kommt man in unserem Projekt auf einem Gesamtaufwand von 11 Monaten und  wenn man das dann noch durch die Anzahl der Teammitglieder teilt auf 2,75 Monate.</w:t>
+        <w:pStyle w:val="berschrift2"/>
+      </w:pPr>
+      <w:r>
+        <w:t>6.2 Investitionsaufwand</w:t>
       </w:r>
     </w:p>
     <w:p>
       <w:pPr>
-        <w:pStyle w:val="berschrift2"/>
-      </w:pPr>
-      <w:r>
-        <w:t>6.2 Investitionsaufwand</w:t>
-      </w:r>
-    </w:p>
-    <w:p>
-      <w:r>
+        <w:rPr>
+          <w:sz w:val="23"/>
+          <w:szCs w:val="23"/>
+        </w:rPr>
+      </w:pPr>
+      <w:r>
+        <w:rPr>
+          <w:sz w:val="23"/>
+          <w:szCs w:val="23"/>
+        </w:rPr>
         <w:t>Der Investi</w:t>
       </w:r>
       <w:r>
+        <w:rPr>
+          <w:sz w:val="23"/>
+          <w:szCs w:val="23"/>
+        </w:rPr>
         <w:t>t</w:t>
       </w:r>
       <w:r>
+        <w:rPr>
+          <w:sz w:val="23"/>
+          <w:szCs w:val="23"/>
+        </w:rPr>
         <w:t>i</w:t>
       </w:r>
       <w:r>
+        <w:rPr>
+          <w:sz w:val="23"/>
+          <w:szCs w:val="23"/>
+        </w:rPr>
         <w:t xml:space="preserve">onsaufwand ist </w:t>
       </w:r>
       <w:r>
+        <w:rPr>
+          <w:sz w:val="23"/>
+          <w:szCs w:val="23"/>
+        </w:rPr>
         <w:t>relativ gering da</w:t>
       </w:r>
       <w:r>
+        <w:rPr>
+          <w:sz w:val="23"/>
+          <w:szCs w:val="23"/>
+        </w:rPr>
         <w:t xml:space="preserve"> nur</w:t>
       </w:r>
       <w:r>
+        <w:rPr>
+          <w:sz w:val="23"/>
+          <w:szCs w:val="23"/>
+        </w:rPr>
         <w:t xml:space="preserve"> Vermarktung</w:t>
       </w:r>
       <w:r>
+        <w:rPr>
+          <w:sz w:val="23"/>
+          <w:szCs w:val="23"/>
+        </w:rPr>
         <w:t xml:space="preserve">skosten </w:t>
       </w:r>
       <w:r>
+        <w:rPr>
+          <w:sz w:val="23"/>
+          <w:szCs w:val="23"/>
+        </w:rPr>
         <w:t xml:space="preserve">im Google Play Store und </w:t>
       </w:r>
       <w:r>
+        <w:rPr>
+          <w:sz w:val="23"/>
+          <w:szCs w:val="23"/>
+        </w:rPr>
         <w:t xml:space="preserve">das  Personalgehalt </w:t>
       </w:r>
       <w:r>
+        <w:rPr>
+          <w:sz w:val="23"/>
+          <w:szCs w:val="23"/>
+        </w:rPr>
         <w:t>aufkommen.</w:t>
       </w:r>
     </w:p>
@@ -7658,7 +7851,6 @@
         </w:tc>
       </w:tr>
     </w:tbl>
-    <w:p/>
     <w:p>
       <w:pPr>
         <w:pStyle w:val="berschrift1"/>
@@ -7670,7 +7862,6 @@
         <w:t>Nutzenanalyse</w:t>
       </w:r>
     </w:p>
-    <w:p/>
     <w:p>
       <w:pPr>
         <w:pStyle w:val="berschrift2"/>
@@ -7679,7 +7870,6 @@
         <w:t>7.1 Nutzen für den Kunden</w:t>
       </w:r>
     </w:p>
-    <w:p/>
     <w:p>
       <w:pPr>
         <w:pStyle w:val="Listenabsatz"/>
@@ -7687,16 +7877,32 @@
           <w:ilvl w:val="0"/>
           <w:numId w:val="4"/>
         </w:numPr>
-      </w:pPr>
-      <w:r>
+        <w:rPr>
+          <w:sz w:val="23"/>
+          <w:szCs w:val="23"/>
+        </w:rPr>
+      </w:pPr>
+      <w:r>
+        <w:rPr>
+          <w:sz w:val="23"/>
+          <w:szCs w:val="23"/>
+        </w:rPr>
         <w:t xml:space="preserve">Eine speziell für Hobbysportler entwickelte </w:t>
       </w:r>
       <w:proofErr w:type="spellStart"/>
       <w:r>
+        <w:rPr>
+          <w:sz w:val="23"/>
+          <w:szCs w:val="23"/>
+        </w:rPr>
         <w:t>Android</w:t>
       </w:r>
       <w:proofErr w:type="spellEnd"/>
       <w:r>
+        <w:rPr>
+          <w:sz w:val="23"/>
+          <w:szCs w:val="23"/>
+        </w:rPr>
         <w:t>-App zur Radroutenplanung</w:t>
       </w:r>
     </w:p>
@@ -7707,8 +7913,16 @@
           <w:ilvl w:val="0"/>
           <w:numId w:val="4"/>
         </w:numPr>
-      </w:pPr>
-      <w:r>
+        <w:rPr>
+          <w:sz w:val="23"/>
+          <w:szCs w:val="23"/>
+        </w:rPr>
+      </w:pPr>
+      <w:r>
+        <w:rPr>
+          <w:sz w:val="23"/>
+          <w:szCs w:val="23"/>
+        </w:rPr>
         <w:t>Persönliches Feedback für den Benutzer durch Abruf der vollbrachten Leistungen</w:t>
       </w:r>
     </w:p>
@@ -7719,8 +7933,16 @@
           <w:ilvl w:val="0"/>
           <w:numId w:val="4"/>
         </w:numPr>
-      </w:pPr>
-      <w:r>
+        <w:rPr>
+          <w:sz w:val="23"/>
+          <w:szCs w:val="23"/>
+        </w:rPr>
+      </w:pPr>
+      <w:r>
+        <w:rPr>
+          <w:sz w:val="23"/>
+          <w:szCs w:val="23"/>
+        </w:rPr>
         <w:t>Leichte Routenplanung und Wiederverwendbarkeit alter Routen</w:t>
       </w:r>
     </w:p>
@@ -7729,21 +7951,14 @@
         <w:pStyle w:val="berschrift2"/>
       </w:pPr>
       <w:r>
-        <w:t xml:space="preserve"> 7.1 Nutzen für das Projekt-Tea</w:t>
-      </w:r>
-      <w:bookmarkStart w:id="0" w:name="_GoBack"/>
-      <w:bookmarkEnd w:id="0"/>
-      <w:r>
-        <w:t>m</w:t>
-      </w:r>
-    </w:p>
-    <w:p>
-      <w:pPr>
-        <w:pStyle w:val="Default"/>
-        <w:rPr>
-          <w:rFonts w:asciiTheme="minorHAnsi" w:hAnsiTheme="minorHAnsi" w:cstheme="minorHAnsi"/>
-        </w:rPr>
-      </w:pPr>
+        <w:t xml:space="preserve"> 7.</w:t>
+      </w:r>
+      <w:r>
+        <w:t>2</w:t>
+      </w:r>
+      <w:r>
+        <w:t xml:space="preserve"> Nutzen für das Projekt-Team</w:t>
+      </w:r>
     </w:p>
     <w:p>
       <w:pPr>
@@ -7754,15 +7969,15 @@
         </w:numPr>
         <w:rPr>
           <w:rFonts w:asciiTheme="minorHAnsi" w:hAnsiTheme="minorHAnsi" w:cstheme="minorHAnsi"/>
-          <w:sz w:val="22"/>
-          <w:szCs w:val="22"/>
+          <w:sz w:val="23"/>
+          <w:szCs w:val="23"/>
         </w:rPr>
       </w:pPr>
       <w:r>
         <w:rPr>
           <w:rFonts w:asciiTheme="minorHAnsi" w:hAnsiTheme="minorHAnsi" w:cstheme="minorHAnsi"/>
-          <w:sz w:val="22"/>
-          <w:szCs w:val="22"/>
+          <w:sz w:val="23"/>
+          <w:szCs w:val="23"/>
         </w:rPr>
         <w:t xml:space="preserve">Erweiterung der fachlichen Programmierkenntnisse mittels eines praxisnahen Software-Projekts </w:t>
       </w:r>
@@ -7776,23 +7991,80 @@
         </w:numPr>
         <w:rPr>
           <w:rFonts w:asciiTheme="minorHAnsi" w:hAnsiTheme="minorHAnsi" w:cstheme="minorHAnsi"/>
-          <w:sz w:val="22"/>
-          <w:szCs w:val="22"/>
+          <w:sz w:val="23"/>
+          <w:szCs w:val="23"/>
         </w:rPr>
       </w:pPr>
       <w:r>
         <w:rPr>
           <w:rFonts w:asciiTheme="minorHAnsi" w:hAnsiTheme="minorHAnsi" w:cstheme="minorHAnsi"/>
-          <w:sz w:val="22"/>
-          <w:szCs w:val="22"/>
+          <w:sz w:val="23"/>
+          <w:szCs w:val="23"/>
         </w:rPr>
         <w:t>Wiederverwendbarkeit von Teilen der entwickelten Software</w:t>
       </w:r>
     </w:p>
     <w:p>
       <w:pPr>
-        <w:pStyle w:val="KeinLeerraum"/>
-      </w:pPr>
+        <w:pStyle w:val="berschrift1"/>
+      </w:pPr>
+      <w:r>
+        <w:t>8 Conclusio</w:t>
+      </w:r>
+    </w:p>
+    <w:p>
+      <w:pPr>
+        <w:rPr>
+          <w:sz w:val="23"/>
+          <w:szCs w:val="23"/>
+        </w:rPr>
+      </w:pPr>
+      <w:r>
+        <w:rPr>
+          <w:sz w:val="23"/>
+          <w:szCs w:val="23"/>
+        </w:rPr>
+        <w:t>Es</w:t>
+      </w:r>
+      <w:r>
+        <w:rPr>
+          <w:sz w:val="23"/>
+          <w:szCs w:val="23"/>
+        </w:rPr>
+        <w:t xml:space="preserve"> wird empfohlen alle Must </w:t>
+      </w:r>
+      <w:proofErr w:type="spellStart"/>
+      <w:r>
+        <w:rPr>
+          <w:sz w:val="23"/>
+          <w:szCs w:val="23"/>
+        </w:rPr>
+        <w:t>have</w:t>
+      </w:r>
+      <w:proofErr w:type="spellEnd"/>
+      <w:r>
+        <w:rPr>
+          <w:sz w:val="23"/>
+          <w:szCs w:val="23"/>
+        </w:rPr>
+        <w:t xml:space="preserve">-Funktionen mittels Java und JavaScript aufbauend auf </w:t>
+      </w:r>
+      <w:proofErr w:type="spellStart"/>
+      <w:r>
+        <w:rPr>
+          <w:sz w:val="23"/>
+          <w:szCs w:val="23"/>
+        </w:rPr>
+        <w:t>AndRoad</w:t>
+      </w:r>
+      <w:proofErr w:type="spellEnd"/>
+      <w:r>
+        <w:rPr>
+          <w:sz w:val="23"/>
+          <w:szCs w:val="23"/>
+        </w:rPr>
+        <w:t xml:space="preserve"> umzusetzen.</w:t>
+      </w:r>
     </w:p>
     <w:sectPr>
       <w:pgSz w:w="11906" w:h="16838"/>
@@ -9163,6 +9435,36 @@
       <w:contextualSpacing/>
     </w:pPr>
   </w:style>
+  <w:style w:type="paragraph" w:styleId="Sprechblasentext">
+    <w:name w:val="Balloon Text"/>
+    <w:basedOn w:val="Standard"/>
+    <w:link w:val="SprechblasentextZchn"/>
+    <w:uiPriority w:val="99"/>
+    <w:semiHidden/>
+    <w:unhideWhenUsed/>
+    <w:rsid w:val="00B527AD"/>
+    <w:pPr>
+      <w:spacing w:after="0" w:line="240" w:lineRule="auto"/>
+    </w:pPr>
+    <w:rPr>
+      <w:rFonts w:ascii="Tahoma" w:hAnsi="Tahoma" w:cs="Tahoma"/>
+      <w:sz w:val="16"/>
+      <w:szCs w:val="16"/>
+    </w:rPr>
+  </w:style>
+  <w:style w:type="character" w:customStyle="1" w:styleId="SprechblasentextZchn">
+    <w:name w:val="Sprechblasentext Zchn"/>
+    <w:basedOn w:val="Absatz-Standardschriftart"/>
+    <w:link w:val="Sprechblasentext"/>
+    <w:uiPriority w:val="99"/>
+    <w:semiHidden/>
+    <w:rsid w:val="00B527AD"/>
+    <w:rPr>
+      <w:rFonts w:ascii="Tahoma" w:hAnsi="Tahoma" w:cs="Tahoma"/>
+      <w:sz w:val="16"/>
+      <w:szCs w:val="16"/>
+    </w:rPr>
+  </w:style>
 </w:styles>
 </file>
 
@@ -9697,6 +9999,36 @@
       <w:contextualSpacing/>
     </w:pPr>
   </w:style>
+  <w:style w:type="paragraph" w:styleId="Sprechblasentext">
+    <w:name w:val="Balloon Text"/>
+    <w:basedOn w:val="Standard"/>
+    <w:link w:val="SprechblasentextZchn"/>
+    <w:uiPriority w:val="99"/>
+    <w:semiHidden/>
+    <w:unhideWhenUsed/>
+    <w:rsid w:val="00B527AD"/>
+    <w:pPr>
+      <w:spacing w:after="0" w:line="240" w:lineRule="auto"/>
+    </w:pPr>
+    <w:rPr>
+      <w:rFonts w:ascii="Tahoma" w:hAnsi="Tahoma" w:cs="Tahoma"/>
+      <w:sz w:val="16"/>
+      <w:szCs w:val="16"/>
+    </w:rPr>
+  </w:style>
+  <w:style w:type="character" w:customStyle="1" w:styleId="SprechblasentextZchn">
+    <w:name w:val="Sprechblasentext Zchn"/>
+    <w:basedOn w:val="Absatz-Standardschriftart"/>
+    <w:link w:val="Sprechblasentext"/>
+    <w:uiPriority w:val="99"/>
+    <w:semiHidden/>
+    <w:rsid w:val="00B527AD"/>
+    <w:rPr>
+      <w:rFonts w:ascii="Tahoma" w:hAnsi="Tahoma" w:cs="Tahoma"/>
+      <w:sz w:val="16"/>
+      <w:szCs w:val="16"/>
+    </w:rPr>
+  </w:style>
 </w:styles>
 </file>
 

</xml_diff>